<commit_message>
docs : alteration made to Sprint1b-conception
</commit_message>
<xml_diff>
--- a/docs/EnCours/Sprint1b - Conception.docx
+++ b/docs/EnCours/Sprint1b - Conception.docx
@@ -440,6 +440,59 @@
           <w:lang w:val="fr-CA"/>
         </w:rPr>
       </w:pPr>
+      <w:r>
+        <w:rPr>
+          <w:lang w:val="fr-CA"/>
+        </w:rPr>
+        <w:t xml:space="preserve">Notre </w:t>
+      </w:r>
+      <w:r>
+        <w:rPr>
+          <w:lang w:val="fr-CA"/>
+        </w:rPr>
+        <w:t xml:space="preserve">projet </w:t>
+      </w:r>
+      <w:r>
+        <w:rPr>
+          <w:lang w:val="fr-CA"/>
+        </w:rPr>
+        <w:t xml:space="preserve">est de concevoir un système flexible et intuitif qui simplifie la formulation des recettes, uniformise les méthodes de travail et garantit un accès aisé à </w:t>
+      </w:r>
+      <w:r>
+        <w:rPr>
+          <w:lang w:val="fr-CA"/>
+        </w:rPr>
+        <w:t xml:space="preserve">ces </w:t>
+      </w:r>
+      <w:r>
+        <w:rPr>
+          <w:lang w:val="fr-CA"/>
+        </w:rPr>
+        <w:t>information</w:t>
+      </w:r>
+      <w:r>
+        <w:rPr>
+          <w:lang w:val="fr-CA"/>
+        </w:rPr>
+        <w:t>s</w:t>
+      </w:r>
+      <w:r>
+        <w:rPr>
+          <w:lang w:val="fr-CA"/>
+        </w:rPr>
+        <w:t xml:space="preserve"> pour tous les membres d'une brigade.</w:t>
+      </w:r>
+    </w:p>
+    <w:p>
+      <w:pPr>
+        <w:rPr>
+          <w:b/>
+          <w:bCs/>
+          <w:sz w:val="24"/>
+          <w:szCs w:val="24"/>
+          <w:lang w:val="fr-CA"/>
+        </w:rPr>
+      </w:pPr>
       <w:proofErr w:type="spellStart"/>
       <w:r>
         <w:rPr>
@@ -452,6 +505,48 @@
         <w:t>Presentation</w:t>
       </w:r>
       <w:proofErr w:type="spellEnd"/>
+    </w:p>
+    <w:p>
+      <w:pPr>
+        <w:rPr>
+          <w:lang w:val="fr-CA"/>
+        </w:rPr>
+      </w:pPr>
+      <w:r>
+        <w:rPr>
+          <w:lang w:val="fr-CA"/>
+        </w:rPr>
+        <w:t>L’objectif de ce document est de :</w:t>
+      </w:r>
+      <w:r>
+        <w:rPr>
+          <w:lang w:val="fr-CA"/>
+        </w:rPr>
+        <w:br/>
+        <w:t>découper le projet</w:t>
+      </w:r>
+      <w:r>
+        <w:rPr>
+          <w:lang w:val="fr-CA"/>
+        </w:rPr>
+        <w:br/>
+        <w:t xml:space="preserve">concevoir la portion </w:t>
+      </w:r>
+      <w:proofErr w:type="spellStart"/>
+      <w:r>
+        <w:rPr>
+          <w:lang w:val="fr-CA"/>
+        </w:rPr>
+        <w:t>db</w:t>
+      </w:r>
+      <w:proofErr w:type="spellEnd"/>
+      <w:r>
+        <w:rPr>
+          <w:lang w:val="fr-CA"/>
+        </w:rPr>
+        <w:br/>
+        <w:t>Aider dans le code plus tard</w:t>
+      </w:r>
     </w:p>
     <w:p>
       <w:pPr>
@@ -463,9 +558,7 @@
           <w:lang w:val="fr-CA"/>
         </w:rPr>
       </w:pPr>
-    </w:p>
-    <w:p>
-      <w:pPr>
+      <w:r>
         <w:rPr>
           <w:b/>
           <w:bCs/>
@@ -473,8 +566,11 @@
           <w:szCs w:val="32"/>
           <w:lang w:val="fr-CA"/>
         </w:rPr>
-      </w:pPr>
-      <w:r>
+        <w:br w:type="page"/>
+      </w:r>
+    </w:p>
+    <w:p>
+      <w:pPr>
         <w:rPr>
           <w:b/>
           <w:bCs/>
@@ -482,6 +578,16 @@
           <w:szCs w:val="32"/>
           <w:lang w:val="fr-CA"/>
         </w:rPr>
+      </w:pPr>
+      <w:r>
+        <w:rPr>
+          <w:b/>
+          <w:bCs/>
+          <w:sz w:val="32"/>
+          <w:szCs w:val="32"/>
+          <w:lang w:val="fr-CA"/>
+        </w:rPr>
+        <w:lastRenderedPageBreak/>
         <w:t>Éléments de conception</w:t>
       </w:r>
     </w:p>
@@ -505,6 +611,16 @@
         </w:rPr>
         <w:t>Infrastructure de développement</w:t>
       </w:r>
+      <w:r>
+        <w:rPr>
+          <w:b/>
+          <w:bCs/>
+          <w:sz w:val="24"/>
+          <w:szCs w:val="24"/>
+          <w:lang w:val="fr-CA"/>
+        </w:rPr>
+        <w:t xml:space="preserve"> (1/2 page)</w:t>
+      </w:r>
     </w:p>
     <w:p>
       <w:pPr>
@@ -563,6 +679,24 @@
         </w:rPr>
         <w:t xml:space="preserve"> de programmation : TS - CSS – HTML</w:t>
       </w:r>
+      <w:r>
+        <w:rPr>
+          <w:sz w:val="24"/>
+          <w:szCs w:val="24"/>
+          <w:lang w:val="fr-CA"/>
+        </w:rPr>
+        <w:t xml:space="preserve">, </w:t>
+      </w:r>
+      <w:proofErr w:type="spellStart"/>
+      <w:r>
+        <w:rPr>
+          <w:sz w:val="24"/>
+          <w:szCs w:val="24"/>
+          <w:lang w:val="fr-CA"/>
+        </w:rPr>
+        <w:t>npm</w:t>
+      </w:r>
+      <w:proofErr w:type="spellEnd"/>
     </w:p>
     <w:p>
       <w:pPr>
@@ -604,7 +738,23 @@
           <w:szCs w:val="24"/>
           <w:lang w:val="fr-CA"/>
         </w:rPr>
-        <w:t xml:space="preserve">, Next.js, </w:t>
+        <w:t xml:space="preserve">, </w:t>
+      </w:r>
+      <w:r>
+        <w:rPr>
+          <w:sz w:val="24"/>
+          <w:szCs w:val="24"/>
+          <w:lang w:val="fr-CA"/>
+        </w:rPr>
+        <w:t>Remix</w:t>
+      </w:r>
+      <w:r>
+        <w:rPr>
+          <w:sz w:val="24"/>
+          <w:szCs w:val="24"/>
+          <w:lang w:val="fr-CA"/>
+        </w:rPr>
+        <w:t xml:space="preserve">, </w:t>
       </w:r>
       <w:proofErr w:type="spellStart"/>
       <w:r>
@@ -820,36 +970,43 @@
           <w:lang w:val="fr-CA"/>
         </w:rPr>
       </w:pPr>
-    </w:p>
-    <w:p>
-      <w:pPr>
-        <w:rPr>
-          <w:b/>
-          <w:bCs/>
-          <w:sz w:val="24"/>
-          <w:szCs w:val="24"/>
-          <w:lang w:val="fr-CA"/>
-        </w:rPr>
-      </w:pPr>
-      <w:r>
-        <w:rPr>
-          <w:b/>
-          <w:bCs/>
-          <w:sz w:val="24"/>
-          <w:szCs w:val="24"/>
-          <w:lang w:val="fr-CA"/>
-        </w:rPr>
-        <w:t>Donnée</w:t>
-      </w:r>
-      <w:r>
-        <w:rPr>
-          <w:b/>
-          <w:bCs/>
-          <w:sz w:val="24"/>
-          <w:szCs w:val="24"/>
-          <w:lang w:val="fr-CA"/>
-        </w:rPr>
-        <w:t xml:space="preserve"> persistantes</w:t>
+      <w:r>
+        <w:rPr>
+          <w:sz w:val="24"/>
+          <w:szCs w:val="24"/>
+          <w:lang w:val="fr-CA"/>
+        </w:rPr>
+        <w:t>Les maquettes sont ici !</w:t>
+      </w:r>
+    </w:p>
+    <w:p>
+      <w:pPr>
+        <w:rPr>
+          <w:sz w:val="24"/>
+          <w:szCs w:val="24"/>
+          <w:lang w:val="fr-CA"/>
+        </w:rPr>
+      </w:pPr>
+    </w:p>
+    <w:p>
+      <w:pPr>
+        <w:rPr>
+          <w:b/>
+          <w:bCs/>
+          <w:sz w:val="24"/>
+          <w:szCs w:val="24"/>
+          <w:lang w:val="fr-CA"/>
+        </w:rPr>
+      </w:pPr>
+      <w:r>
+        <w:rPr>
+          <w:b/>
+          <w:bCs/>
+          <w:sz w:val="24"/>
+          <w:szCs w:val="24"/>
+          <w:lang w:val="fr-CA"/>
+        </w:rPr>
+        <w:t>Donnée persistante</w:t>
       </w:r>
     </w:p>
     <w:p>
@@ -970,71 +1127,89 @@
     <w:p>
       <w:pPr>
         <w:rPr>
-          <w:b/>
-          <w:bCs/>
-          <w:sz w:val="24"/>
-          <w:szCs w:val="24"/>
-          <w:lang w:val="fr-CA"/>
-        </w:rPr>
-      </w:pPr>
-      <w:r>
-        <w:rPr>
-          <w:b/>
-          <w:bCs/>
+          <w:sz w:val="24"/>
+          <w:szCs w:val="24"/>
+          <w:lang w:val="fr-CA"/>
+        </w:rPr>
+      </w:pPr>
+    </w:p>
+    <w:p>
+      <w:pPr>
+        <w:rPr>
+          <w:b/>
+          <w:bCs/>
+          <w:sz w:val="24"/>
+          <w:szCs w:val="24"/>
+          <w:lang w:val="fr-CA"/>
+        </w:rPr>
+      </w:pPr>
+      <w:r>
+        <w:rPr>
+          <w:b/>
+          <w:bCs/>
+          <w:sz w:val="24"/>
+          <w:szCs w:val="24"/>
+          <w:lang w:val="fr-CA"/>
+        </w:rPr>
+        <w:t>Patrons de conception</w:t>
+      </w:r>
+    </w:p>
+    <w:p>
+      <w:pPr>
+        <w:rPr>
+          <w:sz w:val="24"/>
+          <w:szCs w:val="24"/>
+          <w:lang w:val="fr-CA"/>
+        </w:rPr>
+      </w:pPr>
+    </w:p>
+    <w:p>
+      <w:pPr>
+        <w:rPr>
+          <w:b/>
+          <w:bCs/>
+          <w:sz w:val="24"/>
+          <w:szCs w:val="24"/>
+          <w:lang w:val="fr-CA"/>
+        </w:rPr>
+      </w:pPr>
+      <w:r>
+        <w:rPr>
+          <w:b/>
+          <w:bCs/>
+          <w:sz w:val="24"/>
+          <w:szCs w:val="24"/>
+          <w:lang w:val="fr-CA"/>
+        </w:rPr>
+        <w:t>Développement d’une bibliothèque</w:t>
+      </w:r>
+    </w:p>
+    <w:p>
+      <w:pPr>
+        <w:rPr>
+          <w:sz w:val="24"/>
+          <w:szCs w:val="24"/>
+          <w:lang w:val="fr-CA"/>
+        </w:rPr>
+      </w:pPr>
+      <w:r>
+        <w:rPr>
           <w:sz w:val="24"/>
           <w:szCs w:val="24"/>
           <w:lang w:val="fr-CA"/>
         </w:rPr>
         <w:lastRenderedPageBreak/>
-        <w:t>Patrons de conception</w:t>
-      </w:r>
-    </w:p>
-    <w:p>
-      <w:pPr>
-        <w:rPr>
-          <w:sz w:val="24"/>
-          <w:szCs w:val="24"/>
-          <w:lang w:val="fr-CA"/>
-        </w:rPr>
-      </w:pPr>
-    </w:p>
-    <w:p>
-      <w:pPr>
-        <w:rPr>
-          <w:b/>
-          <w:bCs/>
-          <w:sz w:val="24"/>
-          <w:szCs w:val="24"/>
-          <w:lang w:val="fr-CA"/>
-        </w:rPr>
-      </w:pPr>
-      <w:r>
-        <w:rPr>
-          <w:b/>
-          <w:bCs/>
-          <w:sz w:val="24"/>
-          <w:szCs w:val="24"/>
-          <w:lang w:val="fr-CA"/>
-        </w:rPr>
-        <w:t>Développement d’une bibliothèque</w:t>
-      </w:r>
-    </w:p>
-    <w:p>
-      <w:pPr>
-        <w:rPr>
-          <w:sz w:val="24"/>
-          <w:szCs w:val="24"/>
-          <w:lang w:val="fr-CA"/>
-        </w:rPr>
-      </w:pPr>
-      <w:r>
-        <w:rPr>
-          <w:sz w:val="24"/>
-          <w:szCs w:val="24"/>
-          <w:lang w:val="fr-CA"/>
-        </w:rPr>
         <w:t>La bibliothèque permettra de découper d’avantage le visuel.</w:t>
       </w:r>
+      <w:r>
+        <w:rPr>
+          <w:sz w:val="24"/>
+          <w:szCs w:val="24"/>
+          <w:lang w:val="fr-CA"/>
+        </w:rPr>
+        <w:br/>
+        <w:t>micro-biblio ? conversion</w:t>
+      </w:r>
     </w:p>
     <w:p>
       <w:pPr>
@@ -1086,13 +1261,68 @@
     <w:p>
       <w:pPr>
         <w:rPr>
-          <w:b/>
-          <w:bCs/>
-          <w:sz w:val="24"/>
-          <w:szCs w:val="24"/>
-          <w:lang w:val="fr-CA"/>
-        </w:rPr>
-      </w:pPr>
+          <w:sz w:val="24"/>
+          <w:szCs w:val="24"/>
+          <w:lang w:val="fr-CA"/>
+        </w:rPr>
+      </w:pPr>
+      <w:r>
+        <w:rPr>
+          <w:sz w:val="24"/>
+          <w:szCs w:val="24"/>
+          <w:lang w:val="fr-CA"/>
+        </w:rPr>
+        <w:t>REGEX</w:t>
+      </w:r>
+      <w:r>
+        <w:rPr>
+          <w:sz w:val="24"/>
+          <w:szCs w:val="24"/>
+          <w:lang w:val="fr-CA"/>
+        </w:rPr>
+        <w:br/>
+        <w:t xml:space="preserve">recherche des </w:t>
+      </w:r>
+      <w:r>
+        <w:rPr>
+          <w:sz w:val="24"/>
+          <w:szCs w:val="24"/>
+          <w:lang w:val="fr-CA"/>
+        </w:rPr>
+        <w:t>ingrédients</w:t>
+      </w:r>
+      <w:r>
+        <w:rPr>
+          <w:sz w:val="24"/>
+          <w:szCs w:val="24"/>
+          <w:lang w:val="fr-CA"/>
+        </w:rPr>
+        <w:t xml:space="preserve"> (</w:t>
+      </w:r>
+      <w:r>
+        <w:rPr>
+          <w:sz w:val="24"/>
+          <w:szCs w:val="24"/>
+          <w:lang w:val="fr-CA"/>
+        </w:rPr>
+        <w:t>création</w:t>
+      </w:r>
+      <w:r>
+        <w:rPr>
+          <w:sz w:val="24"/>
+          <w:szCs w:val="24"/>
+          <w:lang w:val="fr-CA"/>
+        </w:rPr>
+        <w:t xml:space="preserve"> recette)</w:t>
+      </w:r>
+      <w:r>
+        <w:rPr>
+          <w:sz w:val="24"/>
+          <w:szCs w:val="24"/>
+          <w:lang w:val="fr-CA"/>
+        </w:rPr>
+        <w:br/>
+      </w:r>
     </w:p>
     <w:p>
       <w:pPr>
@@ -1123,6 +1353,53 @@
           <w:lang w:val="fr-CA"/>
         </w:rPr>
       </w:pPr>
+      <w:proofErr w:type="spellStart"/>
+      <w:r>
+        <w:rPr>
+          <w:sz w:val="24"/>
+          <w:szCs w:val="24"/>
+          <w:lang w:val="fr-CA"/>
+        </w:rPr>
+        <w:t>Creation</w:t>
+      </w:r>
+      <w:proofErr w:type="spellEnd"/>
+      <w:r>
+        <w:rPr>
+          <w:sz w:val="24"/>
+          <w:szCs w:val="24"/>
+          <w:lang w:val="fr-CA"/>
+        </w:rPr>
+        <w:t xml:space="preserve"> de recette (</w:t>
+      </w:r>
+      <w:proofErr w:type="spellStart"/>
+      <w:r>
+        <w:rPr>
+          <w:sz w:val="24"/>
+          <w:szCs w:val="24"/>
+          <w:lang w:val="fr-CA"/>
+        </w:rPr>
+        <w:t>recursivité</w:t>
+      </w:r>
+      <w:proofErr w:type="spellEnd"/>
+      <w:r>
+        <w:rPr>
+          <w:sz w:val="24"/>
+          <w:szCs w:val="24"/>
+          <w:lang w:val="fr-CA"/>
+        </w:rPr>
+        <w:t xml:space="preserve"> entre recette qui contient n recette)</w:t>
+      </w:r>
+    </w:p>
+    <w:p>
+      <w:pPr>
+        <w:rPr>
+          <w:b/>
+          <w:bCs/>
+          <w:sz w:val="24"/>
+          <w:szCs w:val="24"/>
+          <w:lang w:val="fr-CA"/>
+        </w:rPr>
+      </w:pPr>
     </w:p>
     <w:p>
       <w:pPr>
@@ -1153,26 +1430,105 @@
           <w:lang w:val="fr-CA"/>
         </w:rPr>
       </w:pPr>
-    </w:p>
-    <w:p>
-      <w:pPr>
-        <w:rPr>
-          <w:b/>
-          <w:bCs/>
-          <w:sz w:val="24"/>
-          <w:szCs w:val="24"/>
-          <w:lang w:val="fr-CA"/>
-        </w:rPr>
-      </w:pPr>
-      <w:r>
-        <w:rPr>
-          <w:b/>
-          <w:bCs/>
-          <w:sz w:val="24"/>
-          <w:szCs w:val="24"/>
-          <w:lang w:val="fr-CA"/>
-        </w:rPr>
-        <w:t>Conception UMP</w:t>
+      <w:r>
+        <w:rPr>
+          <w:sz w:val="24"/>
+          <w:szCs w:val="24"/>
+          <w:lang w:val="fr-CA"/>
+        </w:rPr>
+        <w:t>Conversion</w:t>
+      </w:r>
+      <w:r>
+        <w:rPr>
+          <w:sz w:val="24"/>
+          <w:szCs w:val="24"/>
+          <w:lang w:val="fr-CA"/>
+        </w:rPr>
+        <w:br/>
+        <w:t xml:space="preserve">Calculs couts entre recette / </w:t>
+      </w:r>
+      <w:proofErr w:type="spellStart"/>
+      <w:r>
+        <w:rPr>
+          <w:sz w:val="24"/>
+          <w:szCs w:val="24"/>
+          <w:lang w:val="fr-CA"/>
+        </w:rPr>
+        <w:t>ingredients</w:t>
+      </w:r>
+      <w:proofErr w:type="spellEnd"/>
+      <w:r>
+        <w:rPr>
+          <w:sz w:val="24"/>
+          <w:szCs w:val="24"/>
+          <w:lang w:val="fr-CA"/>
+        </w:rPr>
+        <w:t xml:space="preserve"> et un menu</w:t>
+      </w:r>
+      <w:r>
+        <w:rPr>
+          <w:sz w:val="24"/>
+          <w:szCs w:val="24"/>
+          <w:lang w:val="fr-CA"/>
+        </w:rPr>
+        <w:br/>
+        <w:t>moyenne temp frigo ?</w:t>
+      </w:r>
+      <w:r>
+        <w:rPr>
+          <w:sz w:val="24"/>
+          <w:szCs w:val="24"/>
+          <w:lang w:val="fr-CA"/>
+        </w:rPr>
+        <w:br/>
+      </w:r>
+      <w:r>
+        <w:rPr>
+          <w:sz w:val="24"/>
+          <w:szCs w:val="24"/>
+          <w:lang w:val="fr-CA"/>
+        </w:rPr>
+        <w:br/>
+      </w:r>
+    </w:p>
+    <w:p>
+      <w:pPr>
+        <w:rPr>
+          <w:sz w:val="24"/>
+          <w:szCs w:val="24"/>
+          <w:lang w:val="fr-CA"/>
+        </w:rPr>
+      </w:pPr>
+    </w:p>
+    <w:p>
+      <w:pPr>
+        <w:rPr>
+          <w:b/>
+          <w:bCs/>
+          <w:sz w:val="24"/>
+          <w:szCs w:val="24"/>
+          <w:lang w:val="fr-CA"/>
+        </w:rPr>
+      </w:pPr>
+      <w:r>
+        <w:rPr>
+          <w:b/>
+          <w:bCs/>
+          <w:sz w:val="24"/>
+          <w:szCs w:val="24"/>
+          <w:lang w:val="fr-CA"/>
+        </w:rPr>
+        <w:t>Conception UM</w:t>
+      </w:r>
+      <w:r>
+        <w:rPr>
+          <w:b/>
+          <w:bCs/>
+          <w:sz w:val="24"/>
+          <w:szCs w:val="24"/>
+          <w:lang w:val="fr-CA"/>
+        </w:rPr>
+        <w:t>L</w:t>
       </w:r>
     </w:p>
     <w:p>
@@ -1678,6 +2034,7 @@
   <w:style w:type="paragraph" w:default="1" w:styleId="Normal">
     <w:name w:val="Normal"/>
     <w:qFormat/>
+    <w:rsid w:val="00721DB8"/>
   </w:style>
   <w:style w:type="character" w:default="1" w:styleId="DefaultParagraphFont">
     <w:name w:val="Default Paragraph Font"/>

</xml_diff>

<commit_message>
docs : modify conception
</commit_message>
<xml_diff>
--- a/docs/EnCours/Sprint1b - Conception.docx
+++ b/docs/EnCours/Sprint1b - Conception.docx
@@ -987,6 +987,216 @@
           <w:lang w:val="fr-CA"/>
         </w:rPr>
       </w:pPr>
+      <w:r>
+        <w:rPr>
+          <w:sz w:val="24"/>
+          <w:szCs w:val="24"/>
+          <w:lang w:val="fr-CA"/>
+        </w:rPr>
+        <w:t xml:space="preserve">Login </w:t>
+      </w:r>
+      <w:r>
+        <w:rPr>
+          <w:sz w:val="24"/>
+          <w:szCs w:val="24"/>
+          <w:lang w:val="fr-CA"/>
+        </w:rPr>
+        <w:t>–</w:t>
+      </w:r>
+      <w:r>
+        <w:rPr>
+          <w:sz w:val="24"/>
+          <w:szCs w:val="24"/>
+          <w:lang w:val="fr-CA"/>
+        </w:rPr>
+        <w:t xml:space="preserve"> </w:t>
+      </w:r>
+      <w:r>
+        <w:rPr>
+          <w:sz w:val="24"/>
+          <w:szCs w:val="24"/>
+          <w:lang w:val="fr-CA"/>
+        </w:rPr>
+        <w:t>Registre</w:t>
+      </w:r>
+    </w:p>
+    <w:p>
+      <w:pPr>
+        <w:rPr>
+          <w:sz w:val="24"/>
+          <w:szCs w:val="24"/>
+          <w:lang w:val="fr-CA"/>
+        </w:rPr>
+      </w:pPr>
+      <w:proofErr w:type="spellStart"/>
+      <w:r>
+        <w:rPr>
+          <w:sz w:val="24"/>
+          <w:szCs w:val="24"/>
+          <w:lang w:val="fr-CA"/>
+        </w:rPr>
+        <w:t>Dashbord</w:t>
+      </w:r>
+      <w:proofErr w:type="spellEnd"/>
+      <w:r>
+        <w:rPr>
+          <w:sz w:val="24"/>
+          <w:szCs w:val="24"/>
+          <w:lang w:val="fr-CA"/>
+        </w:rPr>
+        <w:t xml:space="preserve"> home</w:t>
+      </w:r>
+    </w:p>
+    <w:p>
+      <w:pPr>
+        <w:rPr>
+          <w:sz w:val="24"/>
+          <w:szCs w:val="24"/>
+          <w:lang w:val="fr-CA"/>
+        </w:rPr>
+      </w:pPr>
+      <w:r>
+        <w:rPr>
+          <w:sz w:val="24"/>
+          <w:szCs w:val="24"/>
+          <w:lang w:val="fr-CA"/>
+        </w:rPr>
+        <w:t>Cuisines (</w:t>
+      </w:r>
+      <w:r>
+        <w:rPr>
+          <w:sz w:val="24"/>
+          <w:szCs w:val="24"/>
+          <w:lang w:val="fr-CA"/>
+        </w:rPr>
+        <w:t>équipe</w:t>
+      </w:r>
+      <w:r>
+        <w:rPr>
+          <w:sz w:val="24"/>
+          <w:szCs w:val="24"/>
+          <w:lang w:val="fr-CA"/>
+        </w:rPr>
+        <w:t xml:space="preserve"> et </w:t>
+      </w:r>
+      <w:r>
+        <w:rPr>
+          <w:sz w:val="24"/>
+          <w:szCs w:val="24"/>
+          <w:lang w:val="fr-CA"/>
+        </w:rPr>
+        <w:t>création</w:t>
+      </w:r>
+      <w:r>
+        <w:rPr>
+          <w:sz w:val="24"/>
+          <w:szCs w:val="24"/>
+          <w:lang w:val="fr-CA"/>
+        </w:rPr>
+        <w:t xml:space="preserve"> de cuisine)</w:t>
+      </w:r>
+    </w:p>
+    <w:p>
+      <w:pPr>
+        <w:rPr>
+          <w:sz w:val="24"/>
+          <w:szCs w:val="24"/>
+          <w:lang w:val="fr-CA"/>
+        </w:rPr>
+      </w:pPr>
+      <w:r>
+        <w:rPr>
+          <w:sz w:val="24"/>
+          <w:szCs w:val="24"/>
+          <w:lang w:val="fr-CA"/>
+        </w:rPr>
+        <w:t>Livre de Recette</w:t>
+      </w:r>
+    </w:p>
+    <w:p>
+      <w:pPr>
+        <w:rPr>
+          <w:sz w:val="24"/>
+          <w:szCs w:val="24"/>
+          <w:lang w:val="fr-CA"/>
+        </w:rPr>
+      </w:pPr>
+      <w:r>
+        <w:rPr>
+          <w:sz w:val="24"/>
+          <w:szCs w:val="24"/>
+          <w:lang w:val="fr-CA"/>
+        </w:rPr>
+        <w:t>Menu / cout</w:t>
+      </w:r>
+    </w:p>
+    <w:p>
+      <w:pPr>
+        <w:rPr>
+          <w:sz w:val="24"/>
+          <w:szCs w:val="24"/>
+          <w:lang w:val="fr-CA"/>
+        </w:rPr>
+      </w:pPr>
+      <w:r>
+        <w:rPr>
+          <w:sz w:val="24"/>
+          <w:szCs w:val="24"/>
+          <w:lang w:val="fr-CA"/>
+        </w:rPr>
+        <w:t xml:space="preserve">Fournisseur / </w:t>
+      </w:r>
+      <w:r>
+        <w:rPr>
+          <w:sz w:val="24"/>
+          <w:szCs w:val="24"/>
+          <w:lang w:val="fr-CA"/>
+        </w:rPr>
+        <w:t>ingrédients</w:t>
+      </w:r>
+    </w:p>
+    <w:p>
+      <w:pPr>
+        <w:rPr>
+          <w:sz w:val="24"/>
+          <w:szCs w:val="24"/>
+          <w:lang w:val="fr-CA"/>
+        </w:rPr>
+      </w:pPr>
+      <w:r>
+        <w:rPr>
+          <w:sz w:val="24"/>
+          <w:szCs w:val="24"/>
+          <w:lang w:val="fr-CA"/>
+        </w:rPr>
+        <w:t>Settings</w:t>
+      </w:r>
+    </w:p>
+    <w:p>
+      <w:pPr>
+        <w:rPr>
+          <w:sz w:val="24"/>
+          <w:szCs w:val="24"/>
+          <w:lang w:val="fr-CA"/>
+        </w:rPr>
+      </w:pPr>
+      <w:r>
+        <w:rPr>
+          <w:sz w:val="24"/>
+          <w:szCs w:val="24"/>
+          <w:lang w:val="fr-CA"/>
+        </w:rPr>
+        <w:t>Temps frigo</w:t>
+      </w:r>
+    </w:p>
+    <w:p>
+      <w:pPr>
+        <w:rPr>
+          <w:sz w:val="24"/>
+          <w:szCs w:val="24"/>
+          <w:lang w:val="fr-CA"/>
+        </w:rPr>
+      </w:pPr>
     </w:p>
     <w:p>
       <w:pPr>
@@ -1023,6 +1233,32 @@
           <w:szCs w:val="24"/>
           <w:lang w:val="fr-CA"/>
         </w:rPr>
+        <w:t>Dans notre projet, nous avons décidé d’utiliser deux bases de données différentes, PostgreSQL et Amazon S3.</w:t>
+      </w:r>
+      <w:r>
+        <w:rPr>
+          <w:sz w:val="24"/>
+          <w:szCs w:val="24"/>
+          <w:lang w:val="fr-CA"/>
+        </w:rPr>
+        <w:t xml:space="preserve"> PostgreSQL sera responsable du stockage de toutes les informations relatives aux recettes ainsi qu’aux utilisateurs. Amazon S3 est utile dans la sauvegarde des images tels que les avatars ainsi que les images ou des vidéos pour des étapes d’une recette.</w:t>
+      </w:r>
+    </w:p>
+    <w:p>
+      <w:pPr>
+        <w:rPr>
+          <w:sz w:val="24"/>
+          <w:szCs w:val="24"/>
+          <w:lang w:val="fr-CA"/>
+        </w:rPr>
+      </w:pPr>
+      <w:r>
+        <w:rPr>
+          <w:sz w:val="24"/>
+          <w:szCs w:val="24"/>
+          <w:lang w:val="fr-CA"/>
+        </w:rPr>
+        <w:lastRenderedPageBreak/>
         <w:t>PostgreSQL</w:t>
       </w:r>
     </w:p>
@@ -1104,24 +1340,308 @@
           <w:szCs w:val="24"/>
           <w:lang w:val="fr-CA"/>
         </w:rPr>
-        <w:t>Liste (recettes d’un chef)</w:t>
-      </w:r>
-    </w:p>
-    <w:p>
-      <w:pPr>
-        <w:rPr>
-          <w:sz w:val="24"/>
-          <w:szCs w:val="24"/>
-          <w:lang w:val="fr-CA"/>
-        </w:rPr>
-      </w:pPr>
-      <w:r>
-        <w:rPr>
-          <w:sz w:val="24"/>
-          <w:szCs w:val="24"/>
-          <w:lang w:val="fr-CA"/>
-        </w:rPr>
-        <w:t>Dictionnaire : (recettes: (action, action))</w:t>
+        <w:t>Permet de ne pas avoir de doublons de rôle au sein d’une cuisine</w:t>
+      </w:r>
+    </w:p>
+    <w:p>
+      <w:pPr>
+        <w:rPr>
+          <w:sz w:val="24"/>
+          <w:szCs w:val="24"/>
+          <w:lang w:val="fr-CA"/>
+        </w:rPr>
+      </w:pPr>
+    </w:p>
+    <w:p>
+      <w:pPr>
+        <w:rPr>
+          <w:sz w:val="24"/>
+          <w:szCs w:val="24"/>
+          <w:lang w:val="fr-CA"/>
+        </w:rPr>
+      </w:pPr>
+      <w:r>
+        <w:rPr>
+          <w:sz w:val="24"/>
+          <w:szCs w:val="24"/>
+          <w:lang w:val="fr-CA"/>
+        </w:rPr>
+        <w:t xml:space="preserve">Tuple (nom, </w:t>
+      </w:r>
+      <w:r>
+        <w:rPr>
+          <w:sz w:val="24"/>
+          <w:szCs w:val="24"/>
+          <w:lang w:val="fr-CA"/>
+        </w:rPr>
+        <w:t>rôle</w:t>
+      </w:r>
+      <w:r>
+        <w:rPr>
+          <w:sz w:val="24"/>
+          <w:szCs w:val="24"/>
+          <w:lang w:val="fr-CA"/>
+        </w:rPr>
+        <w:t>)</w:t>
+      </w:r>
+    </w:p>
+    <w:p>
+      <w:pPr>
+        <w:rPr>
+          <w:sz w:val="24"/>
+          <w:szCs w:val="24"/>
+          <w:lang w:val="fr-CA"/>
+        </w:rPr>
+      </w:pPr>
+      <w:r>
+        <w:rPr>
+          <w:sz w:val="24"/>
+          <w:szCs w:val="24"/>
+          <w:lang w:val="fr-CA"/>
+        </w:rPr>
+        <w:t>Permet de savoir qui tu es et ton rôle lors de l’affichage de certaines pages, ne changera jamais donc tuple ok. De plus, son rôle sera surement lu souvent (ouverture de chaque composante).</w:t>
+      </w:r>
+    </w:p>
+    <w:p>
+      <w:pPr>
+        <w:rPr>
+          <w:sz w:val="24"/>
+          <w:szCs w:val="24"/>
+          <w:lang w:val="fr-CA"/>
+        </w:rPr>
+      </w:pPr>
+    </w:p>
+    <w:p>
+      <w:pPr>
+        <w:rPr>
+          <w:sz w:val="24"/>
+          <w:szCs w:val="24"/>
+          <w:lang w:val="fr-CA"/>
+        </w:rPr>
+      </w:pPr>
+      <w:r>
+        <w:rPr>
+          <w:sz w:val="24"/>
+          <w:szCs w:val="24"/>
+          <w:lang w:val="fr-CA"/>
+        </w:rPr>
+        <w:t xml:space="preserve">Dictionnaire : </w:t>
+      </w:r>
+      <w:r>
+        <w:rPr>
+          <w:sz w:val="24"/>
+          <w:szCs w:val="24"/>
+          <w:lang w:val="fr-CA"/>
+        </w:rPr>
+        <w:t>menu :</w:t>
+      </w:r>
+      <w:r>
+        <w:rPr>
+          <w:sz w:val="24"/>
+          <w:szCs w:val="24"/>
+          <w:lang w:val="fr-CA"/>
+        </w:rPr>
+        <w:br/>
+      </w:r>
+      <w:r>
+        <w:rPr>
+          <w:sz w:val="24"/>
+          <w:szCs w:val="24"/>
+          <w:lang w:val="fr-CA"/>
+        </w:rPr>
+        <w:t>menu = {</w:t>
+      </w:r>
+    </w:p>
+    <w:p>
+      <w:pPr>
+        <w:rPr>
+          <w:sz w:val="24"/>
+          <w:szCs w:val="24"/>
+          <w:lang w:val="fr-CA"/>
+        </w:rPr>
+      </w:pPr>
+      <w:r>
+        <w:rPr>
+          <w:sz w:val="24"/>
+          <w:szCs w:val="24"/>
+          <w:lang w:val="fr-CA"/>
+        </w:rPr>
+        <w:t xml:space="preserve">    "nom": "Menu Printemps",</w:t>
+      </w:r>
+    </w:p>
+    <w:p>
+      <w:pPr>
+        <w:rPr>
+          <w:sz w:val="24"/>
+          <w:szCs w:val="24"/>
+          <w:lang w:val="fr-CA"/>
+        </w:rPr>
+      </w:pPr>
+      <w:r>
+        <w:rPr>
+          <w:sz w:val="24"/>
+          <w:szCs w:val="24"/>
+          <w:lang w:val="fr-CA"/>
+        </w:rPr>
+        <w:t xml:space="preserve">    "</w:t>
+      </w:r>
+      <w:r>
+        <w:rPr>
+          <w:sz w:val="24"/>
+          <w:szCs w:val="24"/>
+          <w:lang w:val="fr-CA"/>
+        </w:rPr>
+        <w:t>recette</w:t>
+      </w:r>
+      <w:r>
+        <w:rPr>
+          <w:sz w:val="24"/>
+          <w:szCs w:val="24"/>
+          <w:lang w:val="fr-CA"/>
+        </w:rPr>
+        <w:t>": ["Salade Niçoise", "Poulet rôti", "Tarte aux fraises"],</w:t>
+      </w:r>
+    </w:p>
+    <w:p>
+      <w:pPr>
+        <w:rPr>
+          <w:sz w:val="24"/>
+          <w:szCs w:val="24"/>
+          <w:lang w:val="fr-CA"/>
+        </w:rPr>
+      </w:pPr>
+      <w:r>
+        <w:rPr>
+          <w:sz w:val="24"/>
+          <w:szCs w:val="24"/>
+          <w:lang w:val="fr-CA"/>
+        </w:rPr>
+        <w:t xml:space="preserve">    "prix": "25.99$"</w:t>
+      </w:r>
+    </w:p>
+    <w:p>
+      <w:pPr>
+        <w:rPr>
+          <w:sz w:val="24"/>
+          <w:szCs w:val="24"/>
+          <w:lang w:val="fr-CA"/>
+        </w:rPr>
+      </w:pPr>
+      <w:r>
+        <w:rPr>
+          <w:sz w:val="24"/>
+          <w:szCs w:val="24"/>
+          <w:lang w:val="fr-CA"/>
+        </w:rPr>
+        <w:t>}</w:t>
+      </w:r>
+    </w:p>
+    <w:p>
+      <w:pPr>
+        <w:rPr>
+          <w:sz w:val="24"/>
+          <w:szCs w:val="24"/>
+          <w:lang w:val="fr-CA"/>
+        </w:rPr>
+      </w:pPr>
+      <w:r>
+        <w:rPr>
+          <w:sz w:val="24"/>
+          <w:szCs w:val="24"/>
+          <w:lang w:val="fr-CA"/>
+        </w:rPr>
+        <w:t>Permet de récupérer facilement le prix pour des stats ou les recettes pour l’affichage</w:t>
+      </w:r>
+    </w:p>
+    <w:p>
+      <w:pPr>
+        <w:rPr>
+          <w:sz w:val="24"/>
+          <w:szCs w:val="24"/>
+          <w:lang w:val="fr-CA"/>
+        </w:rPr>
+      </w:pPr>
+    </w:p>
+    <w:p>
+      <w:pPr>
+        <w:rPr>
+          <w:sz w:val="24"/>
+          <w:szCs w:val="24"/>
+          <w:lang w:val="fr-CA"/>
+        </w:rPr>
+      </w:pPr>
+      <w:r>
+        <w:rPr>
+          <w:sz w:val="24"/>
+          <w:szCs w:val="24"/>
+          <w:lang w:val="fr-CA"/>
+        </w:rPr>
+        <w:t>Liste : livre recette(backend)</w:t>
+      </w:r>
+    </w:p>
+    <w:p>
+      <w:pPr>
+        <w:rPr>
+          <w:sz w:val="24"/>
+          <w:szCs w:val="24"/>
+          <w:lang w:val="fr-CA"/>
+        </w:rPr>
+      </w:pPr>
+      <w:r>
+        <w:rPr>
+          <w:sz w:val="24"/>
+          <w:szCs w:val="24"/>
+          <w:lang w:val="fr-CA"/>
+        </w:rPr>
+        <w:t xml:space="preserve">[id_recette1, </w:t>
+      </w:r>
+      <w:r>
+        <w:rPr>
+          <w:sz w:val="24"/>
+          <w:szCs w:val="24"/>
+          <w:lang w:val="fr-CA"/>
+        </w:rPr>
+        <w:t>id_recette</w:t>
+      </w:r>
+      <w:r>
+        <w:rPr>
+          <w:sz w:val="24"/>
+          <w:szCs w:val="24"/>
+          <w:lang w:val="fr-CA"/>
+        </w:rPr>
+        <w:t xml:space="preserve">2, </w:t>
+      </w:r>
+      <w:r>
+        <w:rPr>
+          <w:sz w:val="24"/>
+          <w:szCs w:val="24"/>
+          <w:lang w:val="fr-CA"/>
+        </w:rPr>
+        <w:t>id_recette</w:t>
+      </w:r>
+      <w:r>
+        <w:rPr>
+          <w:sz w:val="24"/>
+          <w:szCs w:val="24"/>
+          <w:lang w:val="fr-CA"/>
+        </w:rPr>
+        <w:t xml:space="preserve">3, </w:t>
+      </w:r>
+      <w:r>
+        <w:rPr>
+          <w:sz w:val="24"/>
+          <w:szCs w:val="24"/>
+          <w:lang w:val="fr-CA"/>
+        </w:rPr>
+        <w:t>id_recette</w:t>
+      </w:r>
+      <w:r>
+        <w:rPr>
+          <w:sz w:val="24"/>
+          <w:szCs w:val="24"/>
+          <w:lang w:val="fr-CA"/>
+        </w:rPr>
+        <w:t>4]</w:t>
       </w:r>
     </w:p>
     <w:p>
@@ -1162,6 +1682,231 @@
           <w:lang w:val="fr-CA"/>
         </w:rPr>
       </w:pPr>
+      <w:r>
+        <w:rPr>
+          <w:sz w:val="24"/>
+          <w:szCs w:val="24"/>
+          <w:lang w:val="fr-CA"/>
+        </w:rPr>
+        <w:t>Builder pour créer des recettes / menu</w:t>
+      </w:r>
+    </w:p>
+    <w:p>
+      <w:pPr>
+        <w:rPr>
+          <w:sz w:val="24"/>
+          <w:szCs w:val="24"/>
+          <w:lang w:val="fr-CA"/>
+        </w:rPr>
+      </w:pPr>
+      <w:r>
+        <w:rPr>
+          <w:sz w:val="24"/>
+          <w:szCs w:val="24"/>
+          <w:lang w:val="fr-CA"/>
+        </w:rPr>
+        <w:t>Composite : créer des composantes de plus en plus spécifiques pour faire 1 seule chose</w:t>
+      </w:r>
+    </w:p>
+    <w:p>
+      <w:pPr>
+        <w:rPr>
+          <w:sz w:val="24"/>
+          <w:szCs w:val="24"/>
+          <w:lang w:val="fr-CA"/>
+        </w:rPr>
+      </w:pPr>
+      <w:proofErr w:type="spellStart"/>
+      <w:r>
+        <w:rPr>
+          <w:sz w:val="24"/>
+          <w:szCs w:val="24"/>
+          <w:lang w:val="fr-CA"/>
+        </w:rPr>
+        <w:t>Facade</w:t>
+      </w:r>
+      <w:proofErr w:type="spellEnd"/>
+      <w:r>
+        <w:rPr>
+          <w:sz w:val="24"/>
+          <w:szCs w:val="24"/>
+          <w:lang w:val="fr-CA"/>
+        </w:rPr>
+        <w:t xml:space="preserve"> ?:  A travers une un librairie qui facilite </w:t>
+      </w:r>
+      <w:proofErr w:type="spellStart"/>
+      <w:r>
+        <w:rPr>
+          <w:sz w:val="24"/>
+          <w:szCs w:val="24"/>
+          <w:lang w:val="fr-CA"/>
+        </w:rPr>
+        <w:t>l utilisation</w:t>
+      </w:r>
+      <w:proofErr w:type="spellEnd"/>
+      <w:r>
+        <w:rPr>
+          <w:sz w:val="24"/>
+          <w:szCs w:val="24"/>
+          <w:lang w:val="fr-CA"/>
+        </w:rPr>
+        <w:t xml:space="preserve"> de </w:t>
+      </w:r>
+      <w:proofErr w:type="spellStart"/>
+      <w:r>
+        <w:rPr>
+          <w:sz w:val="24"/>
+          <w:szCs w:val="24"/>
+          <w:lang w:val="fr-CA"/>
+        </w:rPr>
+        <w:t>creation</w:t>
+      </w:r>
+      <w:proofErr w:type="spellEnd"/>
+      <w:r>
+        <w:rPr>
+          <w:sz w:val="24"/>
+          <w:szCs w:val="24"/>
+          <w:lang w:val="fr-CA"/>
+        </w:rPr>
+        <w:t xml:space="preserve"> de </w:t>
+      </w:r>
+      <w:proofErr w:type="spellStart"/>
+      <w:r>
+        <w:rPr>
+          <w:sz w:val="24"/>
+          <w:szCs w:val="24"/>
+          <w:lang w:val="fr-CA"/>
+        </w:rPr>
+        <w:t>pdf</w:t>
+      </w:r>
+      <w:proofErr w:type="spellEnd"/>
+    </w:p>
+    <w:p>
+      <w:pPr>
+        <w:tabs>
+          <w:tab w:val="left" w:pos="2080"/>
+        </w:tabs>
+        <w:rPr>
+          <w:sz w:val="24"/>
+          <w:szCs w:val="24"/>
+          <w:lang w:val="fr-CA"/>
+        </w:rPr>
+      </w:pPr>
+      <w:r>
+        <w:rPr>
+          <w:sz w:val="24"/>
+          <w:szCs w:val="24"/>
+          <w:lang w:val="fr-CA"/>
+        </w:rPr>
+        <w:t xml:space="preserve">Singleton : </w:t>
+      </w:r>
+      <w:r>
+        <w:rPr>
+          <w:sz w:val="24"/>
+          <w:szCs w:val="24"/>
+          <w:lang w:val="fr-CA"/>
+        </w:rPr>
+        <w:t>Prisma client</w:t>
+      </w:r>
+    </w:p>
+    <w:p>
+      <w:pPr>
+        <w:rPr>
+          <w:sz w:val="24"/>
+          <w:szCs w:val="24"/>
+          <w:lang w:val="fr-CA"/>
+        </w:rPr>
+      </w:pPr>
+      <w:proofErr w:type="spellStart"/>
+      <w:r>
+        <w:rPr>
+          <w:sz w:val="24"/>
+          <w:szCs w:val="24"/>
+          <w:lang w:val="fr-CA"/>
+        </w:rPr>
+        <w:t>Observeur</w:t>
+      </w:r>
+      <w:proofErr w:type="spellEnd"/>
+      <w:r>
+        <w:rPr>
+          <w:sz w:val="24"/>
+          <w:szCs w:val="24"/>
+          <w:lang w:val="fr-CA"/>
+        </w:rPr>
+        <w:t xml:space="preserve"> : </w:t>
+      </w:r>
+      <w:proofErr w:type="spellStart"/>
+      <w:r>
+        <w:rPr>
+          <w:sz w:val="24"/>
+          <w:szCs w:val="24"/>
+          <w:lang w:val="fr-CA"/>
+        </w:rPr>
+        <w:t>react</w:t>
+      </w:r>
+      <w:proofErr w:type="spellEnd"/>
+      <w:r>
+        <w:rPr>
+          <w:sz w:val="24"/>
+          <w:szCs w:val="24"/>
+          <w:lang w:val="fr-CA"/>
+        </w:rPr>
+        <w:t xml:space="preserve"> non ?</w:t>
+      </w:r>
+    </w:p>
+    <w:p>
+      <w:pPr>
+        <w:rPr>
+          <w:sz w:val="24"/>
+          <w:szCs w:val="24"/>
+          <w:lang w:val="fr-CA"/>
+        </w:rPr>
+      </w:pPr>
+      <w:r>
+        <w:rPr>
+          <w:sz w:val="24"/>
+          <w:szCs w:val="24"/>
+          <w:lang w:val="fr-CA"/>
+        </w:rPr>
+        <w:lastRenderedPageBreak/>
+        <w:t xml:space="preserve">State ? : Lorsque un </w:t>
+      </w:r>
+      <w:proofErr w:type="spellStart"/>
+      <w:r>
+        <w:rPr>
+          <w:sz w:val="24"/>
+          <w:szCs w:val="24"/>
+          <w:lang w:val="fr-CA"/>
+        </w:rPr>
+        <w:t>igredient</w:t>
+      </w:r>
+      <w:proofErr w:type="spellEnd"/>
+      <w:r>
+        <w:rPr>
+          <w:sz w:val="24"/>
+          <w:szCs w:val="24"/>
+          <w:lang w:val="fr-CA"/>
+        </w:rPr>
+        <w:t xml:space="preserve"> et une recette représente la même chose au sein d’un menu ?</w:t>
+      </w:r>
+    </w:p>
+    <w:p>
+      <w:pPr>
+        <w:rPr>
+          <w:sz w:val="24"/>
+          <w:szCs w:val="24"/>
+          <w:lang w:val="fr-CA"/>
+        </w:rPr>
+      </w:pPr>
+    </w:p>
+    <w:p>
+      <w:pPr>
+        <w:rPr>
+          <w:sz w:val="24"/>
+          <w:szCs w:val="24"/>
+          <w:lang w:val="fr-CA"/>
+        </w:rPr>
+      </w:pPr>
     </w:p>
     <w:p>
       <w:pPr>
@@ -1198,7 +1943,6 @@
           <w:szCs w:val="24"/>
           <w:lang w:val="fr-CA"/>
         </w:rPr>
-        <w:lastRenderedPageBreak/>
         <w:t>La bibliothèque permettra de découper d’avantage le visuel.</w:t>
       </w:r>
       <w:r>
@@ -1208,24 +1952,110 @@
           <w:lang w:val="fr-CA"/>
         </w:rPr>
         <w:br/>
-        <w:t>micro-biblio ? conversion</w:t>
-      </w:r>
-    </w:p>
-    <w:p>
-      <w:pPr>
-        <w:rPr>
-          <w:sz w:val="24"/>
-          <w:szCs w:val="24"/>
-          <w:lang w:val="fr-CA"/>
-        </w:rPr>
-      </w:pPr>
-      <w:r>
-        <w:rPr>
-          <w:sz w:val="24"/>
-          <w:szCs w:val="24"/>
-          <w:lang w:val="fr-CA"/>
-        </w:rPr>
-        <w:t>Découpage des composantes pour facilité l’importation</w:t>
+        <w:t>micro-biblio</w:t>
+      </w:r>
+      <w:r>
+        <w:rPr>
+          <w:sz w:val="24"/>
+          <w:szCs w:val="24"/>
+          <w:lang w:val="fr-CA"/>
+        </w:rPr>
+        <w:t xml:space="preserve"> : </w:t>
+      </w:r>
+    </w:p>
+    <w:p>
+      <w:pPr>
+        <w:rPr>
+          <w:sz w:val="24"/>
+          <w:szCs w:val="24"/>
+          <w:lang w:val="fr-CA"/>
+        </w:rPr>
+      </w:pPr>
+      <w:r>
+        <w:rPr>
+          <w:sz w:val="24"/>
+          <w:szCs w:val="24"/>
+          <w:lang w:val="fr-CA"/>
+        </w:rPr>
+        <w:t>C</w:t>
+      </w:r>
+      <w:r>
+        <w:rPr>
+          <w:sz w:val="24"/>
+          <w:szCs w:val="24"/>
+          <w:lang w:val="fr-CA"/>
+        </w:rPr>
+        <w:t>onversion</w:t>
+      </w:r>
+    </w:p>
+    <w:p>
+      <w:pPr>
+        <w:rPr>
+          <w:sz w:val="24"/>
+          <w:szCs w:val="24"/>
+          <w:lang w:val="fr-CA"/>
+        </w:rPr>
+      </w:pPr>
+      <w:r>
+        <w:rPr>
+          <w:sz w:val="24"/>
+          <w:szCs w:val="24"/>
+          <w:lang w:val="fr-CA"/>
+        </w:rPr>
+        <w:t xml:space="preserve">Création de </w:t>
+      </w:r>
+      <w:proofErr w:type="spellStart"/>
+      <w:r>
+        <w:rPr>
+          <w:sz w:val="24"/>
+          <w:szCs w:val="24"/>
+          <w:lang w:val="fr-CA"/>
+        </w:rPr>
+        <w:t>pdf</w:t>
+      </w:r>
+      <w:proofErr w:type="spellEnd"/>
+      <w:r>
+        <w:rPr>
+          <w:sz w:val="24"/>
+          <w:szCs w:val="24"/>
+          <w:lang w:val="fr-CA"/>
+        </w:rPr>
+        <w:t xml:space="preserve"> (</w:t>
+      </w:r>
+      <w:proofErr w:type="spellStart"/>
+      <w:r>
+        <w:rPr>
+          <w:sz w:val="24"/>
+          <w:szCs w:val="24"/>
+          <w:lang w:val="fr-CA"/>
+        </w:rPr>
+        <w:t>Facade</w:t>
+      </w:r>
+      <w:proofErr w:type="spellEnd"/>
+      <w:r>
+        <w:rPr>
+          <w:sz w:val="24"/>
+          <w:szCs w:val="24"/>
+          <w:lang w:val="fr-CA"/>
+        </w:rPr>
+        <w:t>)</w:t>
+      </w:r>
+    </w:p>
+    <w:p>
+      <w:pPr>
+        <w:rPr>
+          <w:sz w:val="24"/>
+          <w:szCs w:val="24"/>
+          <w:lang w:val="fr-CA"/>
+        </w:rPr>
+      </w:pPr>
+      <w:r>
+        <w:rPr>
+          <w:sz w:val="24"/>
+          <w:szCs w:val="24"/>
+          <w:lang w:val="fr-CA"/>
+        </w:rPr>
+        <w:t>Découpage du visuel (composante)</w:t>
       </w:r>
     </w:p>
     <w:p>
@@ -1323,6 +2153,122 @@
         </w:rPr>
         <w:br/>
       </w:r>
+      <w:r>
+        <w:rPr>
+          <w:sz w:val="24"/>
+          <w:szCs w:val="24"/>
+          <w:lang w:val="fr-CA"/>
+        </w:rPr>
+        <w:t xml:space="preserve">vérifier adresse Email @, </w:t>
+      </w:r>
+      <w:r>
+        <w:rPr>
+          <w:sz w:val="24"/>
+          <w:szCs w:val="24"/>
+          <w:lang w:val="fr-CA"/>
+        </w:rPr>
+        <w:t>téléphone</w:t>
+      </w:r>
+      <w:r>
+        <w:rPr>
+          <w:sz w:val="24"/>
+          <w:szCs w:val="24"/>
+          <w:lang w:val="fr-CA"/>
+        </w:rPr>
+        <w:t xml:space="preserve"> ok</w:t>
+      </w:r>
+      <w:r>
+        <w:rPr>
+          <w:sz w:val="24"/>
+          <w:szCs w:val="24"/>
+          <w:lang w:val="fr-CA"/>
+        </w:rPr>
+        <w:br/>
+        <w:t xml:space="preserve">(idée mais </w:t>
+      </w:r>
+      <w:proofErr w:type="spellStart"/>
+      <w:r>
+        <w:rPr>
+          <w:sz w:val="24"/>
+          <w:szCs w:val="24"/>
+          <w:lang w:val="fr-CA"/>
+        </w:rPr>
+        <w:t>jsp</w:t>
+      </w:r>
+      <w:proofErr w:type="spellEnd"/>
+      <w:r>
+        <w:rPr>
+          <w:sz w:val="24"/>
+          <w:szCs w:val="24"/>
+          <w:lang w:val="fr-CA"/>
+        </w:rPr>
+        <w:t xml:space="preserve">) Extraire des </w:t>
+      </w:r>
+      <w:r>
+        <w:rPr>
+          <w:sz w:val="24"/>
+          <w:szCs w:val="24"/>
+          <w:lang w:val="fr-CA"/>
+        </w:rPr>
+        <w:t>ingrédients</w:t>
+      </w:r>
+      <w:r>
+        <w:rPr>
+          <w:sz w:val="24"/>
+          <w:szCs w:val="24"/>
+          <w:lang w:val="fr-CA"/>
+        </w:rPr>
+        <w:t xml:space="preserve"> / </w:t>
+      </w:r>
+      <w:r>
+        <w:rPr>
+          <w:sz w:val="24"/>
+          <w:szCs w:val="24"/>
+          <w:lang w:val="fr-CA"/>
+        </w:rPr>
+        <w:t>allergène</w:t>
+      </w:r>
+      <w:r>
+        <w:rPr>
+          <w:sz w:val="24"/>
+          <w:szCs w:val="24"/>
+          <w:lang w:val="fr-CA"/>
+        </w:rPr>
+        <w:t xml:space="preserve"> ?</w:t>
+      </w:r>
+      <w:r>
+        <w:rPr>
+          <w:sz w:val="24"/>
+          <w:szCs w:val="24"/>
+          <w:lang w:val="fr-CA"/>
+        </w:rPr>
+        <w:br/>
+      </w:r>
+      <w:r>
+        <w:rPr>
+          <w:sz w:val="24"/>
+          <w:szCs w:val="24"/>
+          <w:lang w:val="fr-CA"/>
+        </w:rPr>
+        <w:t>Rechercher dans une recette par ingrédients ?</w:t>
+      </w:r>
+    </w:p>
+    <w:p>
+      <w:pPr>
+        <w:rPr>
+          <w:sz w:val="24"/>
+          <w:szCs w:val="24"/>
+          <w:lang w:val="fr-CA"/>
+        </w:rPr>
+      </w:pPr>
+      <w:r>
+        <w:rPr>
+          <w:sz w:val="24"/>
+          <w:szCs w:val="24"/>
+          <w:lang w:val="fr-CA"/>
+        </w:rPr>
+        <w:br/>
+      </w:r>
     </w:p>
     <w:p>
       <w:pPr>
@@ -1353,6 +2299,164 @@
           <w:lang w:val="fr-CA"/>
         </w:rPr>
       </w:pPr>
+      <w:r>
+        <w:rPr>
+          <w:sz w:val="24"/>
+          <w:szCs w:val="24"/>
+          <w:lang w:val="fr-CA"/>
+        </w:rPr>
+        <w:t>Création</w:t>
+      </w:r>
+      <w:r>
+        <w:rPr>
+          <w:sz w:val="24"/>
+          <w:szCs w:val="24"/>
+          <w:lang w:val="fr-CA"/>
+        </w:rPr>
+        <w:t xml:space="preserve"> de recette (</w:t>
+      </w:r>
+      <w:r>
+        <w:rPr>
+          <w:sz w:val="24"/>
+          <w:szCs w:val="24"/>
+          <w:lang w:val="fr-CA"/>
+        </w:rPr>
+        <w:t>récursivité</w:t>
+      </w:r>
+      <w:r>
+        <w:rPr>
+          <w:sz w:val="24"/>
+          <w:szCs w:val="24"/>
+          <w:lang w:val="fr-CA"/>
+        </w:rPr>
+        <w:t xml:space="preserve"> entre recette qui contient n recette)</w:t>
+      </w:r>
+    </w:p>
+    <w:p>
+      <w:pPr>
+        <w:rPr>
+          <w:sz w:val="24"/>
+          <w:szCs w:val="24"/>
+          <w:lang w:val="fr-CA"/>
+        </w:rPr>
+      </w:pPr>
+      <w:r>
+        <w:rPr>
+          <w:sz w:val="24"/>
+          <w:szCs w:val="24"/>
+          <w:lang w:val="fr-CA"/>
+        </w:rPr>
+        <w:t>Suggestion de prix pour les menus en fonction de l’objectif</w:t>
+      </w:r>
+    </w:p>
+    <w:p>
+      <w:pPr>
+        <w:rPr>
+          <w:sz w:val="24"/>
+          <w:szCs w:val="24"/>
+          <w:lang w:val="fr-CA"/>
+        </w:rPr>
+      </w:pPr>
+      <w:r>
+        <w:rPr>
+          <w:sz w:val="24"/>
+          <w:szCs w:val="24"/>
+          <w:lang w:val="fr-CA"/>
+        </w:rPr>
+        <w:t>Algorithme dans la gestion des accès en fonction des rôles des utilisateurs</w:t>
+      </w:r>
+    </w:p>
+    <w:p>
+      <w:pPr>
+        <w:rPr>
+          <w:sz w:val="24"/>
+          <w:szCs w:val="24"/>
+          <w:lang w:val="fr-CA"/>
+        </w:rPr>
+      </w:pPr>
+      <w:r>
+        <w:rPr>
+          <w:sz w:val="24"/>
+          <w:szCs w:val="24"/>
+          <w:lang w:val="fr-CA"/>
+        </w:rPr>
+        <w:t>Algorithme de formatage recette : (commence par majuscule et fini par un point)</w:t>
+      </w:r>
+    </w:p>
+    <w:p>
+      <w:pPr>
+        <w:rPr>
+          <w:sz w:val="24"/>
+          <w:szCs w:val="24"/>
+          <w:lang w:val="fr-CA"/>
+        </w:rPr>
+      </w:pPr>
+    </w:p>
+    <w:p>
+      <w:pPr>
+        <w:rPr>
+          <w:b/>
+          <w:bCs/>
+          <w:sz w:val="24"/>
+          <w:szCs w:val="24"/>
+          <w:lang w:val="fr-CA"/>
+        </w:rPr>
+      </w:pPr>
+    </w:p>
+    <w:p>
+      <w:pPr>
+        <w:rPr>
+          <w:b/>
+          <w:bCs/>
+          <w:sz w:val="24"/>
+          <w:szCs w:val="24"/>
+          <w:lang w:val="fr-CA"/>
+        </w:rPr>
+      </w:pPr>
+      <w:r>
+        <w:rPr>
+          <w:b/>
+          <w:bCs/>
+          <w:sz w:val="24"/>
+          <w:szCs w:val="24"/>
+          <w:lang w:val="fr-CA"/>
+        </w:rPr>
+        <w:t>Mathématique</w:t>
+      </w:r>
+    </w:p>
+    <w:p>
+      <w:pPr>
+        <w:rPr>
+          <w:sz w:val="24"/>
+          <w:szCs w:val="24"/>
+          <w:lang w:val="fr-CA"/>
+        </w:rPr>
+      </w:pPr>
+      <w:r>
+        <w:rPr>
+          <w:sz w:val="24"/>
+          <w:szCs w:val="24"/>
+          <w:lang w:val="fr-CA"/>
+        </w:rPr>
+        <w:t>Conversion</w:t>
+      </w:r>
+      <w:r>
+        <w:rPr>
+          <w:sz w:val="24"/>
+          <w:szCs w:val="24"/>
+          <w:lang w:val="fr-CA"/>
+        </w:rPr>
+        <w:t xml:space="preserve"> unité de mesure</w:t>
+      </w:r>
+    </w:p>
+    <w:p>
+      <w:pPr>
+        <w:rPr>
+          <w:sz w:val="24"/>
+          <w:szCs w:val="24"/>
+          <w:lang w:val="fr-CA"/>
+        </w:rPr>
+      </w:pPr>
       <w:proofErr w:type="spellStart"/>
       <w:r>
         <w:rPr>
@@ -1360,7 +2464,7 @@
           <w:szCs w:val="24"/>
           <w:lang w:val="fr-CA"/>
         </w:rPr>
-        <w:t>Creation</w:t>
+        <w:t>Formattage</w:t>
       </w:r>
       <w:proofErr w:type="spellEnd"/>
       <w:r>
@@ -1369,7 +2473,7 @@
           <w:szCs w:val="24"/>
           <w:lang w:val="fr-CA"/>
         </w:rPr>
-        <w:t xml:space="preserve"> de recette (</w:t>
+        <w:t xml:space="preserve"> d’un fichier </w:t>
       </w:r>
       <w:proofErr w:type="spellStart"/>
       <w:r>
@@ -1378,7 +2482,7 @@
           <w:szCs w:val="24"/>
           <w:lang w:val="fr-CA"/>
         </w:rPr>
-        <w:t>recursivité</w:t>
+        <w:t>pdf</w:t>
       </w:r>
       <w:proofErr w:type="spellEnd"/>
       <w:r>
@@ -1387,76 +2491,33 @@
           <w:szCs w:val="24"/>
           <w:lang w:val="fr-CA"/>
         </w:rPr>
-        <w:t xml:space="preserve"> entre recette qui contient n recette)</w:t>
-      </w:r>
-    </w:p>
-    <w:p>
-      <w:pPr>
-        <w:rPr>
-          <w:b/>
-          <w:bCs/>
-          <w:sz w:val="24"/>
-          <w:szCs w:val="24"/>
-          <w:lang w:val="fr-CA"/>
-        </w:rPr>
-      </w:pPr>
-    </w:p>
-    <w:p>
-      <w:pPr>
-        <w:rPr>
-          <w:b/>
-          <w:bCs/>
-          <w:sz w:val="24"/>
-          <w:szCs w:val="24"/>
-          <w:lang w:val="fr-CA"/>
-        </w:rPr>
-      </w:pPr>
-      <w:r>
-        <w:rPr>
-          <w:b/>
-          <w:bCs/>
-          <w:sz w:val="24"/>
-          <w:szCs w:val="24"/>
-          <w:lang w:val="fr-CA"/>
-        </w:rPr>
-        <w:t>Mathématique</w:t>
-      </w:r>
-    </w:p>
-    <w:p>
-      <w:pPr>
-        <w:rPr>
-          <w:sz w:val="24"/>
-          <w:szCs w:val="24"/>
-          <w:lang w:val="fr-CA"/>
-        </w:rPr>
-      </w:pPr>
-      <w:r>
-        <w:rPr>
-          <w:sz w:val="24"/>
-          <w:szCs w:val="24"/>
-          <w:lang w:val="fr-CA"/>
-        </w:rPr>
-        <w:t>Conversion</w:t>
-      </w:r>
-      <w:r>
-        <w:rPr>
-          <w:sz w:val="24"/>
-          <w:szCs w:val="24"/>
-          <w:lang w:val="fr-CA"/>
-        </w:rPr>
-        <w:br/>
+        <w:t xml:space="preserve"> (interligne, placement de texte)</w:t>
+      </w:r>
+    </w:p>
+    <w:p>
+      <w:pPr>
+        <w:rPr>
+          <w:sz w:val="24"/>
+          <w:szCs w:val="24"/>
+          <w:lang w:val="fr-CA"/>
+        </w:rPr>
+      </w:pPr>
+      <w:r>
+        <w:rPr>
+          <w:sz w:val="24"/>
+          <w:szCs w:val="24"/>
+          <w:lang w:val="fr-CA"/>
+        </w:rPr>
         <w:t xml:space="preserve">Calculs couts entre recette / </w:t>
       </w:r>
-      <w:proofErr w:type="spellStart"/>
-      <w:r>
-        <w:rPr>
-          <w:sz w:val="24"/>
-          <w:szCs w:val="24"/>
-          <w:lang w:val="fr-CA"/>
-        </w:rPr>
-        <w:t>ingredients</w:t>
-      </w:r>
-      <w:proofErr w:type="spellEnd"/>
+      <w:r>
+        <w:rPr>
+          <w:sz w:val="24"/>
+          <w:szCs w:val="24"/>
+          <w:lang w:val="fr-CA"/>
+        </w:rPr>
+        <w:t>ingrédients</w:t>
+      </w:r>
       <w:r>
         <w:rPr>
           <w:sz w:val="24"/>
@@ -1465,14 +2526,31 @@
         </w:rPr>
         <w:t xml:space="preserve"> et un menu</w:t>
       </w:r>
-      <w:r>
-        <w:rPr>
-          <w:sz w:val="24"/>
-          <w:szCs w:val="24"/>
-          <w:lang w:val="fr-CA"/>
-        </w:rPr>
-        <w:br/>
-        <w:t>moyenne temp frigo ?</w:t>
+    </w:p>
+    <w:p>
+      <w:pPr>
+        <w:rPr>
+          <w:sz w:val="24"/>
+          <w:szCs w:val="24"/>
+          <w:lang w:val="fr-CA"/>
+        </w:rPr>
+      </w:pPr>
+      <w:r>
+        <w:rPr>
+          <w:sz w:val="24"/>
+          <w:szCs w:val="24"/>
+          <w:lang w:val="fr-CA"/>
+        </w:rPr>
+        <w:lastRenderedPageBreak/>
+        <w:t>Moyenne</w:t>
+      </w:r>
+      <w:r>
+        <w:rPr>
+          <w:sz w:val="24"/>
+          <w:szCs w:val="24"/>
+          <w:lang w:val="fr-CA"/>
+        </w:rPr>
+        <w:t xml:space="preserve"> temp frigo ?</w:t>
       </w:r>
       <w:r>
         <w:rPr>

</xml_diff>

<commit_message>
docs : document conception modify
</commit_message>
<xml_diff>
--- a/docs/EnCours/Sprint1b - Conception.docx
+++ b/docs/EnCours/Sprint1b - Conception.docx
@@ -188,6 +188,81 @@
         </w:rPr>
         <w:t xml:space="preserve">-Morency </w:t>
       </w:r>
+      <w:r>
+        <w:rPr>
+          <w:sz w:val="24"/>
+          <w:szCs w:val="24"/>
+          <w:lang w:val="fr-CA"/>
+        </w:rPr>
+        <w:t>6103438</w:t>
+      </w:r>
+    </w:p>
+    <w:p>
+      <w:pPr>
+        <w:jc w:val="center"/>
+        <w:rPr>
+          <w:sz w:val="24"/>
+          <w:szCs w:val="24"/>
+          <w:lang w:val="fr-CA"/>
+        </w:rPr>
+      </w:pPr>
+    </w:p>
+    <w:p>
+      <w:pPr>
+        <w:rPr>
+          <w:sz w:val="24"/>
+          <w:szCs w:val="24"/>
+          <w:lang w:val="fr-CA"/>
+        </w:rPr>
+      </w:pPr>
+    </w:p>
+    <w:p>
+      <w:pPr>
+        <w:rPr>
+          <w:sz w:val="24"/>
+          <w:szCs w:val="24"/>
+          <w:lang w:val="fr-CA"/>
+        </w:rPr>
+      </w:pPr>
+    </w:p>
+    <w:p>
+      <w:pPr>
+        <w:rPr>
+          <w:sz w:val="24"/>
+          <w:szCs w:val="24"/>
+          <w:lang w:val="fr-CA"/>
+        </w:rPr>
+      </w:pPr>
+    </w:p>
+    <w:p>
+      <w:pPr>
+        <w:jc w:val="center"/>
+        <w:rPr>
+          <w:sz w:val="24"/>
+          <w:szCs w:val="24"/>
+          <w:lang w:val="fr-CA"/>
+        </w:rPr>
+      </w:pPr>
+    </w:p>
+    <w:p>
+      <w:pPr>
+        <w:jc w:val="center"/>
+        <w:rPr>
+          <w:sz w:val="24"/>
+          <w:szCs w:val="24"/>
+          <w:lang w:val="fr-CA"/>
+        </w:rPr>
+      </w:pPr>
+    </w:p>
+    <w:p>
+      <w:pPr>
+        <w:jc w:val="center"/>
+        <w:rPr>
+          <w:sz w:val="24"/>
+          <w:szCs w:val="24"/>
+          <w:lang w:val="fr-CA"/>
+        </w:rPr>
+      </w:pPr>
       <w:proofErr w:type="spellStart"/>
       <w:r>
         <w:rPr>
@@ -195,9 +270,17 @@
           <w:szCs w:val="24"/>
           <w:lang w:val="fr-CA"/>
         </w:rPr>
-        <w:t>xxxxxxx</w:t>
+        <w:t>Kitchen</w:t>
       </w:r>
       <w:proofErr w:type="spellEnd"/>
+      <w:r>
+        <w:rPr>
+          <w:sz w:val="24"/>
+          <w:szCs w:val="24"/>
+          <w:lang w:val="fr-CA"/>
+        </w:rPr>
+        <w:t xml:space="preserve"> Compagnon</w:t>
+      </w:r>
     </w:p>
     <w:p>
       <w:pPr>
@@ -208,98 +291,13 @@
           <w:lang w:val="fr-CA"/>
         </w:rPr>
       </w:pPr>
-    </w:p>
-    <w:p>
-      <w:pPr>
-        <w:rPr>
-          <w:sz w:val="24"/>
-          <w:szCs w:val="24"/>
-          <w:lang w:val="fr-CA"/>
-        </w:rPr>
-      </w:pPr>
-    </w:p>
-    <w:p>
-      <w:pPr>
-        <w:rPr>
-          <w:sz w:val="24"/>
-          <w:szCs w:val="24"/>
-          <w:lang w:val="fr-CA"/>
-        </w:rPr>
-      </w:pPr>
-    </w:p>
-    <w:p>
-      <w:pPr>
-        <w:rPr>
-          <w:sz w:val="24"/>
-          <w:szCs w:val="24"/>
-          <w:lang w:val="fr-CA"/>
-        </w:rPr>
-      </w:pPr>
-    </w:p>
-    <w:p>
-      <w:pPr>
-        <w:jc w:val="center"/>
-        <w:rPr>
-          <w:sz w:val="24"/>
-          <w:szCs w:val="24"/>
-          <w:lang w:val="fr-CA"/>
-        </w:rPr>
-      </w:pPr>
-    </w:p>
-    <w:p>
-      <w:pPr>
-        <w:jc w:val="center"/>
-        <w:rPr>
-          <w:sz w:val="24"/>
-          <w:szCs w:val="24"/>
-          <w:lang w:val="fr-CA"/>
-        </w:rPr>
-      </w:pPr>
-    </w:p>
-    <w:p>
-      <w:pPr>
-        <w:jc w:val="center"/>
-        <w:rPr>
-          <w:sz w:val="24"/>
-          <w:szCs w:val="24"/>
-          <w:lang w:val="fr-CA"/>
-        </w:rPr>
-      </w:pPr>
-      <w:proofErr w:type="spellStart"/>
-      <w:r>
-        <w:rPr>
-          <w:sz w:val="24"/>
-          <w:szCs w:val="24"/>
-          <w:lang w:val="fr-CA"/>
-        </w:rPr>
-        <w:t>Kitchen</w:t>
-      </w:r>
-      <w:proofErr w:type="spellEnd"/>
-      <w:r>
-        <w:rPr>
-          <w:sz w:val="24"/>
-          <w:szCs w:val="24"/>
-          <w:lang w:val="fr-CA"/>
-        </w:rPr>
-        <w:t xml:space="preserve"> Compagnon</w:t>
-      </w:r>
-    </w:p>
-    <w:p>
-      <w:pPr>
-        <w:jc w:val="center"/>
-        <w:rPr>
-          <w:sz w:val="24"/>
-          <w:szCs w:val="24"/>
-          <w:lang w:val="fr-CA"/>
-        </w:rPr>
-      </w:pPr>
-      <w:r>
-        <w:rPr>
-          <w:sz w:val="24"/>
-          <w:szCs w:val="24"/>
-          <w:lang w:val="fr-CA"/>
-        </w:rPr>
-        <w:t>Gestion cuisine au jours le jours</w:t>
+      <w:r>
+        <w:rPr>
+          <w:sz w:val="24"/>
+          <w:szCs w:val="24"/>
+          <w:lang w:val="fr-CA"/>
+        </w:rPr>
+        <w:t>Application de gestion et partage de recettes</w:t>
       </w:r>
     </w:p>
     <w:p>
@@ -433,54 +431,99 @@
     <w:p>
       <w:pPr>
         <w:rPr>
+          <w:lang w:val="fr-CA"/>
+        </w:rPr>
+      </w:pPr>
+      <w:r>
+        <w:rPr>
+          <w:lang w:val="fr-CA"/>
+        </w:rPr>
+        <w:t xml:space="preserve">Notre </w:t>
+      </w:r>
+      <w:r>
+        <w:rPr>
+          <w:lang w:val="fr-CA"/>
+        </w:rPr>
+        <w:t xml:space="preserve">projet </w:t>
+      </w:r>
+      <w:r>
+        <w:rPr>
+          <w:lang w:val="fr-CA"/>
+        </w:rPr>
+        <w:t xml:space="preserve">est de concevoir un système flexible et intuitif qui simplifie la formulation des recettes, uniformise les méthodes de travail et garantit un accès aisé à </w:t>
+      </w:r>
+      <w:r>
+        <w:rPr>
+          <w:lang w:val="fr-CA"/>
+        </w:rPr>
+        <w:t xml:space="preserve">ces </w:t>
+      </w:r>
+      <w:r>
+        <w:rPr>
+          <w:lang w:val="fr-CA"/>
+        </w:rPr>
+        <w:t>information</w:t>
+      </w:r>
+      <w:r>
+        <w:rPr>
+          <w:lang w:val="fr-CA"/>
+        </w:rPr>
+        <w:t>s</w:t>
+      </w:r>
+      <w:r>
+        <w:rPr>
+          <w:lang w:val="fr-CA"/>
+        </w:rPr>
+        <w:t xml:space="preserve"> pour tous les membres d'une brigade.</w:t>
+      </w:r>
+    </w:p>
+    <w:p>
+      <w:pPr>
+        <w:rPr>
+          <w:color w:val="FF0000"/>
+          <w:lang w:val="fr-CA"/>
+        </w:rPr>
+      </w:pPr>
+      <w:r>
+        <w:rPr>
+          <w:color w:val="FF0000"/>
+          <w:lang w:val="fr-CA"/>
+        </w:rPr>
+        <w:t>Gestion des couts</w:t>
+      </w:r>
+    </w:p>
+    <w:p>
+      <w:pPr>
+        <w:rPr>
+          <w:color w:val="FF0000"/>
+          <w:lang w:val="fr-CA"/>
+        </w:rPr>
+      </w:pPr>
+      <w:r>
+        <w:rPr>
+          <w:color w:val="FF0000"/>
+          <w:lang w:val="fr-CA"/>
+        </w:rPr>
+        <w:t>Gestion des ressources humaines (brigades cuisines)</w:t>
+      </w:r>
+    </w:p>
+    <w:p>
+      <w:pPr>
+        <w:rPr>
           <w:b/>
           <w:bCs/>
-          <w:sz w:val="24"/>
-          <w:szCs w:val="24"/>
-          <w:lang w:val="fr-CA"/>
-        </w:rPr>
-      </w:pPr>
-      <w:r>
-        <w:rPr>
-          <w:lang w:val="fr-CA"/>
-        </w:rPr>
-        <w:t xml:space="preserve">Notre </w:t>
-      </w:r>
-      <w:r>
-        <w:rPr>
-          <w:lang w:val="fr-CA"/>
-        </w:rPr>
-        <w:t xml:space="preserve">projet </w:t>
-      </w:r>
-      <w:r>
-        <w:rPr>
-          <w:lang w:val="fr-CA"/>
-        </w:rPr>
-        <w:t xml:space="preserve">est de concevoir un système flexible et intuitif qui simplifie la formulation des recettes, uniformise les méthodes de travail et garantit un accès aisé à </w:t>
-      </w:r>
-      <w:r>
-        <w:rPr>
-          <w:lang w:val="fr-CA"/>
-        </w:rPr>
-        <w:t xml:space="preserve">ces </w:t>
-      </w:r>
-      <w:r>
-        <w:rPr>
-          <w:lang w:val="fr-CA"/>
-        </w:rPr>
-        <w:t>information</w:t>
-      </w:r>
-      <w:r>
-        <w:rPr>
-          <w:lang w:val="fr-CA"/>
-        </w:rPr>
-        <w:t>s</w:t>
-      </w:r>
-      <w:r>
-        <w:rPr>
-          <w:lang w:val="fr-CA"/>
-        </w:rPr>
-        <w:t xml:space="preserve"> pour tous les membres d'une brigade.</w:t>
+          <w:color w:val="FF0000"/>
+          <w:sz w:val="24"/>
+          <w:szCs w:val="24"/>
+          <w:lang w:val="fr-CA"/>
+        </w:rPr>
+      </w:pPr>
+      <w:r>
+        <w:rPr>
+          <w:color w:val="FF0000"/>
+          <w:lang w:val="fr-CA"/>
+        </w:rPr>
+        <w:t>Gestion des connaissances métier (recettes, plats)</w:t>
       </w:r>
     </w:p>
     <w:p>
@@ -493,7 +536,6 @@
           <w:lang w:val="fr-CA"/>
         </w:rPr>
       </w:pPr>
-      <w:proofErr w:type="spellStart"/>
       <w:r>
         <w:rPr>
           <w:b/>
@@ -502,51 +544,192 @@
           <w:szCs w:val="24"/>
           <w:lang w:val="fr-CA"/>
         </w:rPr>
-        <w:t>Presentation</w:t>
+        <w:t>Présentation</w:t>
+      </w:r>
+    </w:p>
+    <w:p>
+      <w:pPr>
+        <w:rPr>
+          <w:lang w:val="fr-CA"/>
+        </w:rPr>
+      </w:pPr>
+      <w:r>
+        <w:rPr>
+          <w:lang w:val="fr-CA"/>
+        </w:rPr>
+        <w:t>Le document de conception joue un rôle crucial dans notre projet, visant à assurer la robustesse et la qualité du logiciel en développement. Son objectif principal est de faciliter la maintenance en fournissant un point de référence clair pour la compréhension du système tout au long du projet. En guidant les programmeurs, il évite les casse-têtes en découpant les tâches de manière logique et compréhensible. De plus, il clarifie la définition des fonctionnalités en expliquant comment certaines problématiques ou caractéristiques seront abordées. La communication efficace est également un objectif clé, garantissant que toutes les parties prenantes comprennent les spécifications et les objectifs des différentes parties du projet. Enfin, le document de conception vise à réduire les risques en identifiant et en définissant les défis potentiels dès le départ.</w:t>
+      </w:r>
+    </w:p>
+    <w:p>
+      <w:pPr>
+        <w:rPr>
+          <w:lang w:val="fr-CA"/>
+        </w:rPr>
+      </w:pPr>
+      <w:r>
+        <w:rPr>
+          <w:lang w:val="fr-CA"/>
+        </w:rPr>
+        <w:t>L’objectif de ce document est de :</w:t>
+      </w:r>
+    </w:p>
+    <w:p>
+      <w:pPr>
+        <w:rPr>
+          <w:lang w:val="fr-CA"/>
+        </w:rPr>
+      </w:pPr>
+      <w:r>
+        <w:rPr>
+          <w:lang w:val="fr-CA"/>
+        </w:rPr>
+        <w:t xml:space="preserve">Faciliter la maintenance (aider pour la </w:t>
+      </w:r>
+      <w:r>
+        <w:rPr>
+          <w:lang w:val="fr-CA"/>
+        </w:rPr>
+        <w:t>compréhension</w:t>
+      </w:r>
+      <w:r>
+        <w:rPr>
+          <w:lang w:val="fr-CA"/>
+        </w:rPr>
+        <w:t xml:space="preserve"> et avoir un point de </w:t>
+      </w:r>
+      <w:r>
+        <w:rPr>
+          <w:lang w:val="fr-CA"/>
+        </w:rPr>
+        <w:t>repère</w:t>
+      </w:r>
+      <w:r>
+        <w:rPr>
+          <w:lang w:val="fr-CA"/>
+        </w:rPr>
+        <w:t xml:space="preserve"> au courant du projet)</w:t>
+      </w:r>
+    </w:p>
+    <w:p>
+      <w:pPr>
+        <w:rPr>
+          <w:lang w:val="fr-CA"/>
+        </w:rPr>
+      </w:pPr>
+      <w:r>
+        <w:rPr>
+          <w:lang w:val="fr-CA"/>
+        </w:rPr>
+        <w:t xml:space="preserve">Guider les programmeurs (pas de </w:t>
+      </w:r>
+      <w:r>
+        <w:rPr>
+          <w:lang w:val="fr-CA"/>
+        </w:rPr>
+        <w:t>casse-tête</w:t>
+      </w:r>
+      <w:r>
+        <w:rPr>
+          <w:lang w:val="fr-CA"/>
+        </w:rPr>
+        <w:t>, une grande partie devrait être découpé)</w:t>
+      </w:r>
+    </w:p>
+    <w:p>
+      <w:pPr>
+        <w:rPr>
+          <w:lang w:val="fr-CA"/>
+        </w:rPr>
+      </w:pPr>
+      <w:r>
+        <w:rPr>
+          <w:lang w:val="fr-CA"/>
+        </w:rPr>
+        <w:t xml:space="preserve">Clarification de la </w:t>
+      </w:r>
+      <w:r>
+        <w:rPr>
+          <w:lang w:val="fr-CA"/>
+        </w:rPr>
+        <w:t>définition</w:t>
+      </w:r>
+      <w:r>
+        <w:rPr>
+          <w:lang w:val="fr-CA"/>
+        </w:rPr>
+        <w:t xml:space="preserve"> (clarifier comment certaines problématique ou </w:t>
+      </w:r>
+      <w:proofErr w:type="spellStart"/>
+      <w:r>
+        <w:rPr>
+          <w:lang w:val="fr-CA"/>
+        </w:rPr>
+        <w:t>feature</w:t>
       </w:r>
       <w:proofErr w:type="spellEnd"/>
-    </w:p>
-    <w:p>
-      <w:pPr>
-        <w:rPr>
-          <w:lang w:val="fr-CA"/>
-        </w:rPr>
-      </w:pPr>
-      <w:r>
-        <w:rPr>
-          <w:lang w:val="fr-CA"/>
-        </w:rPr>
-        <w:t>L’objectif de ce document est de :</w:t>
-      </w:r>
-      <w:r>
-        <w:rPr>
-          <w:lang w:val="fr-CA"/>
-        </w:rPr>
-        <w:br/>
-        <w:t>découper le projet</w:t>
-      </w:r>
-      <w:r>
-        <w:rPr>
-          <w:lang w:val="fr-CA"/>
-        </w:rPr>
-        <w:br/>
-        <w:t xml:space="preserve">concevoir la portion </w:t>
-      </w:r>
-      <w:proofErr w:type="spellStart"/>
-      <w:r>
-        <w:rPr>
-          <w:lang w:val="fr-CA"/>
-        </w:rPr>
-        <w:t>db</w:t>
-      </w:r>
-      <w:proofErr w:type="spellEnd"/>
-      <w:r>
-        <w:rPr>
-          <w:lang w:val="fr-CA"/>
-        </w:rPr>
-        <w:br/>
-        <w:t>Aider dans le code plus tard</w:t>
-      </w:r>
+      <w:r>
+        <w:rPr>
+          <w:lang w:val="fr-CA"/>
+        </w:rPr>
+        <w:t xml:space="preserve"> seront faite)</w:t>
+      </w:r>
+    </w:p>
+    <w:p>
+      <w:pPr>
+        <w:rPr>
+          <w:lang w:val="fr-CA"/>
+        </w:rPr>
+      </w:pPr>
+      <w:r>
+        <w:rPr>
+          <w:lang w:val="fr-CA"/>
+        </w:rPr>
+        <w:t xml:space="preserve">Communication efficace (que tous </w:t>
+      </w:r>
+      <w:r>
+        <w:rPr>
+          <w:lang w:val="fr-CA"/>
+        </w:rPr>
+        <w:t>comprennent</w:t>
+      </w:r>
+      <w:r>
+        <w:rPr>
+          <w:lang w:val="fr-CA"/>
+        </w:rPr>
+        <w:t xml:space="preserve"> les </w:t>
+      </w:r>
+      <w:r>
+        <w:rPr>
+          <w:lang w:val="fr-CA"/>
+        </w:rPr>
+        <w:t>spécifications</w:t>
+      </w:r>
+      <w:r>
+        <w:rPr>
+          <w:lang w:val="fr-CA"/>
+        </w:rPr>
+        <w:t xml:space="preserve"> et les objectifs des portions)</w:t>
+      </w:r>
+    </w:p>
+    <w:p>
+      <w:pPr>
+        <w:rPr>
+          <w:lang w:val="fr-CA"/>
+        </w:rPr>
+      </w:pPr>
+      <w:r>
+        <w:rPr>
+          <w:lang w:val="fr-CA"/>
+        </w:rPr>
+        <w:t>Réduire les risque (définir les défis potentiel)</w:t>
+      </w:r>
+    </w:p>
+    <w:p>
+      <w:pPr>
+        <w:rPr>
+          <w:lang w:val="fr-CA"/>
+        </w:rPr>
+      </w:pPr>
     </w:p>
     <w:p>
       <w:pPr>
@@ -679,13 +862,87 @@
         </w:rPr>
         <w:t xml:space="preserve"> de programmation : TS - CSS – HTML</w:t>
       </w:r>
-      <w:r>
-        <w:rPr>
-          <w:sz w:val="24"/>
-          <w:szCs w:val="24"/>
-          <w:lang w:val="fr-CA"/>
-        </w:rPr>
-        <w:t xml:space="preserve">, </w:t>
+    </w:p>
+    <w:p>
+      <w:pPr>
+        <w:rPr>
+          <w:sz w:val="24"/>
+          <w:szCs w:val="24"/>
+          <w:lang w:val="fr-CA"/>
+        </w:rPr>
+      </w:pPr>
+      <w:r>
+        <w:rPr>
+          <w:sz w:val="24"/>
+          <w:szCs w:val="24"/>
+          <w:lang w:val="fr-CA"/>
+        </w:rPr>
+        <w:t>Justification : Le web, car il</w:t>
+      </w:r>
+      <w:r>
+        <w:rPr>
+          <w:sz w:val="24"/>
+          <w:szCs w:val="24"/>
+          <w:lang w:val="fr-CA"/>
+        </w:rPr>
+        <w:t xml:space="preserve"> sera plus simple de toucher toutes les </w:t>
+      </w:r>
+      <w:r>
+        <w:rPr>
+          <w:sz w:val="24"/>
+          <w:szCs w:val="24"/>
+          <w:lang w:val="fr-CA"/>
+        </w:rPr>
+        <w:t>plateformes</w:t>
+      </w:r>
+      <w:r>
+        <w:rPr>
+          <w:sz w:val="24"/>
+          <w:szCs w:val="24"/>
+          <w:lang w:val="fr-CA"/>
+        </w:rPr>
+        <w:t xml:space="preserve"> </w:t>
+      </w:r>
+      <w:r>
+        <w:rPr>
+          <w:sz w:val="24"/>
+          <w:szCs w:val="24"/>
+          <w:lang w:val="fr-CA"/>
+        </w:rPr>
+        <w:t>à</w:t>
+      </w:r>
+      <w:r>
+        <w:rPr>
+          <w:sz w:val="24"/>
+          <w:szCs w:val="24"/>
+          <w:lang w:val="fr-CA"/>
+        </w:rPr>
+        <w:t xml:space="preserve"> travers une application web. TS, car il est très pratique et plus simple de comprendre du code typé.</w:t>
+      </w:r>
+    </w:p>
+    <w:p>
+      <w:pPr>
+        <w:rPr>
+          <w:sz w:val="24"/>
+          <w:szCs w:val="24"/>
+          <w:lang w:val="fr-CA"/>
+        </w:rPr>
+      </w:pPr>
+      <w:r>
+        <w:rPr>
+          <w:sz w:val="24"/>
+          <w:szCs w:val="24"/>
+          <w:lang w:val="fr-CA"/>
+        </w:rPr>
+        <w:t>Bibliothèque </w:t>
+      </w:r>
+      <w:r>
+        <w:rPr>
+          <w:sz w:val="24"/>
+          <w:szCs w:val="24"/>
+          <w:lang w:val="fr-CA"/>
+        </w:rPr>
+        <w:t xml:space="preserve">: </w:t>
       </w:r>
       <w:proofErr w:type="spellStart"/>
       <w:r>
@@ -694,33 +951,16 @@
           <w:szCs w:val="24"/>
           <w:lang w:val="fr-CA"/>
         </w:rPr>
-        <w:t>npm</w:t>
+        <w:t>React</w:t>
       </w:r>
       <w:proofErr w:type="spellEnd"/>
-    </w:p>
-    <w:p>
-      <w:pPr>
-        <w:rPr>
-          <w:sz w:val="24"/>
-          <w:szCs w:val="24"/>
-          <w:lang w:val="fr-CA"/>
-        </w:rPr>
-      </w:pPr>
-      <w:r>
-        <w:rPr>
-          <w:sz w:val="24"/>
-          <w:szCs w:val="24"/>
-          <w:lang w:val="fr-CA"/>
-        </w:rPr>
-        <w:t>Framework:</w:t>
-      </w:r>
-      <w:r>
-        <w:rPr>
-          <w:sz w:val="24"/>
-          <w:szCs w:val="24"/>
-          <w:lang w:val="fr-CA"/>
-        </w:rPr>
-        <w:t xml:space="preserve"> </w:t>
+      <w:r>
+        <w:rPr>
+          <w:sz w:val="24"/>
+          <w:szCs w:val="24"/>
+          <w:lang w:val="fr-CA"/>
+        </w:rPr>
+        <w:t xml:space="preserve">, Remix, </w:t>
       </w:r>
       <w:proofErr w:type="spellStart"/>
       <w:r>
@@ -729,7 +969,7 @@
           <w:szCs w:val="24"/>
           <w:lang w:val="fr-CA"/>
         </w:rPr>
-        <w:t>React</w:t>
+        <w:t>tailwind</w:t>
       </w:r>
       <w:proofErr w:type="spellEnd"/>
       <w:r>
@@ -738,23 +978,65 @@
           <w:szCs w:val="24"/>
           <w:lang w:val="fr-CA"/>
         </w:rPr>
-        <w:t xml:space="preserve">, </w:t>
-      </w:r>
-      <w:r>
-        <w:rPr>
-          <w:sz w:val="24"/>
-          <w:szCs w:val="24"/>
-          <w:lang w:val="fr-CA"/>
-        </w:rPr>
-        <w:t>Remix</w:t>
-      </w:r>
-      <w:r>
-        <w:rPr>
-          <w:sz w:val="24"/>
-          <w:szCs w:val="24"/>
-          <w:lang w:val="fr-CA"/>
-        </w:rPr>
-        <w:t xml:space="preserve">, </w:t>
+        <w:t xml:space="preserve">, (ORM </w:t>
+      </w:r>
+      <w:r>
+        <w:rPr>
+          <w:sz w:val="24"/>
+          <w:szCs w:val="24"/>
+          <w:lang w:val="fr-CA"/>
+        </w:rPr>
+        <w:t>Prisma</w:t>
+      </w:r>
+      <w:r>
+        <w:rPr>
+          <w:sz w:val="24"/>
+          <w:szCs w:val="24"/>
+          <w:lang w:val="fr-CA"/>
+        </w:rPr>
+        <w:t>)</w:t>
+      </w:r>
+    </w:p>
+    <w:p>
+      <w:pPr>
+        <w:rPr>
+          <w:sz w:val="24"/>
+          <w:szCs w:val="24"/>
+          <w:lang w:val="fr-CA"/>
+        </w:rPr>
+      </w:pPr>
+      <w:r>
+        <w:rPr>
+          <w:sz w:val="24"/>
+          <w:szCs w:val="24"/>
+          <w:lang w:val="fr-CA"/>
+        </w:rPr>
+        <w:t>Justification :</w:t>
+      </w:r>
+    </w:p>
+    <w:p>
+      <w:pPr>
+        <w:rPr>
+          <w:sz w:val="24"/>
+          <w:szCs w:val="24"/>
+          <w:lang w:val="fr-CA"/>
+        </w:rPr>
+      </w:pPr>
+      <w:r>
+        <w:rPr>
+          <w:sz w:val="24"/>
+          <w:szCs w:val="24"/>
+          <w:lang w:val="fr-CA"/>
+        </w:rPr>
+        <w:t>Environnement de développement : VS code</w:t>
+      </w:r>
+      <w:r>
+        <w:rPr>
+          <w:sz w:val="24"/>
+          <w:szCs w:val="24"/>
+          <w:lang w:val="fr-CA"/>
+        </w:rPr>
+        <w:t xml:space="preserve">, Test unitaire sous </w:t>
       </w:r>
       <w:proofErr w:type="spellStart"/>
       <w:r>
@@ -763,7 +1045,7 @@
           <w:szCs w:val="24"/>
           <w:lang w:val="fr-CA"/>
         </w:rPr>
-        <w:t>tailwind</w:t>
+        <w:t>github</w:t>
       </w:r>
       <w:proofErr w:type="spellEnd"/>
     </w:p>
@@ -781,165 +1063,16 @@
           <w:szCs w:val="24"/>
           <w:lang w:val="fr-CA"/>
         </w:rPr>
-        <w:t>Justification : Le web, car il</w:t>
-      </w:r>
-      <w:r>
-        <w:rPr>
-          <w:sz w:val="24"/>
-          <w:szCs w:val="24"/>
-          <w:lang w:val="fr-CA"/>
-        </w:rPr>
-        <w:t xml:space="preserve"> sera plus simple de toucher toutes les </w:t>
-      </w:r>
-      <w:proofErr w:type="spellStart"/>
-      <w:r>
-        <w:rPr>
-          <w:sz w:val="24"/>
-          <w:szCs w:val="24"/>
-          <w:lang w:val="fr-CA"/>
-        </w:rPr>
-        <w:t>platformes</w:t>
-      </w:r>
-      <w:proofErr w:type="spellEnd"/>
-      <w:r>
-        <w:rPr>
-          <w:sz w:val="24"/>
-          <w:szCs w:val="24"/>
-          <w:lang w:val="fr-CA"/>
-        </w:rPr>
-        <w:t xml:space="preserve"> </w:t>
-      </w:r>
-      <w:proofErr w:type="spellStart"/>
-      <w:r>
-        <w:rPr>
-          <w:sz w:val="24"/>
-          <w:szCs w:val="24"/>
-          <w:lang w:val="fr-CA"/>
-        </w:rPr>
-        <w:t>a</w:t>
-      </w:r>
-      <w:proofErr w:type="spellEnd"/>
-      <w:r>
-        <w:rPr>
-          <w:sz w:val="24"/>
-          <w:szCs w:val="24"/>
-          <w:lang w:val="fr-CA"/>
-        </w:rPr>
-        <w:t xml:space="preserve"> travers une application web. TS, car il est très pratique et plus simple de comprendre du code typé.</w:t>
-      </w:r>
-    </w:p>
-    <w:p>
-      <w:pPr>
-        <w:rPr>
-          <w:sz w:val="24"/>
-          <w:szCs w:val="24"/>
-          <w:lang w:val="fr-CA"/>
-        </w:rPr>
-      </w:pPr>
-      <w:r>
-        <w:rPr>
-          <w:sz w:val="24"/>
-          <w:szCs w:val="24"/>
-          <w:lang w:val="fr-CA"/>
-        </w:rPr>
-        <w:t>Bibliothèque :</w:t>
-      </w:r>
-    </w:p>
-    <w:p>
-      <w:pPr>
-        <w:rPr>
-          <w:sz w:val="24"/>
-          <w:szCs w:val="24"/>
-          <w:lang w:val="fr-CA"/>
-        </w:rPr>
-      </w:pPr>
-      <w:r>
-        <w:rPr>
-          <w:sz w:val="24"/>
-          <w:szCs w:val="24"/>
-          <w:lang w:val="fr-CA"/>
-        </w:rPr>
-        <w:t>Justification :</w:t>
-      </w:r>
-    </w:p>
-    <w:p>
-      <w:pPr>
-        <w:rPr>
-          <w:sz w:val="24"/>
-          <w:szCs w:val="24"/>
-          <w:lang w:val="fr-CA"/>
-        </w:rPr>
-      </w:pPr>
-      <w:r>
-        <w:rPr>
-          <w:sz w:val="24"/>
-          <w:szCs w:val="24"/>
-          <w:lang w:val="fr-CA"/>
-        </w:rPr>
-        <w:t>Environnement de développement : VS code</w:t>
-      </w:r>
-      <w:r>
-        <w:rPr>
-          <w:sz w:val="24"/>
-          <w:szCs w:val="24"/>
-          <w:lang w:val="fr-CA"/>
-        </w:rPr>
-        <w:t xml:space="preserve"> et </w:t>
-      </w:r>
-      <w:proofErr w:type="spellStart"/>
-      <w:r>
-        <w:rPr>
-          <w:sz w:val="24"/>
-          <w:szCs w:val="24"/>
-          <w:lang w:val="fr-CA"/>
-        </w:rPr>
-        <w:t>postgreSQL</w:t>
-      </w:r>
-      <w:proofErr w:type="spellEnd"/>
-      <w:r>
-        <w:rPr>
-          <w:sz w:val="24"/>
-          <w:szCs w:val="24"/>
-          <w:lang w:val="fr-CA"/>
-        </w:rPr>
-        <w:t xml:space="preserve">, Test unitaire sous </w:t>
-      </w:r>
-      <w:proofErr w:type="spellStart"/>
-      <w:r>
-        <w:rPr>
-          <w:sz w:val="24"/>
-          <w:szCs w:val="24"/>
-          <w:lang w:val="fr-CA"/>
-        </w:rPr>
-        <w:t>github</w:t>
-      </w:r>
-      <w:proofErr w:type="spellEnd"/>
-    </w:p>
-    <w:p>
-      <w:pPr>
-        <w:rPr>
-          <w:sz w:val="24"/>
-          <w:szCs w:val="24"/>
-          <w:lang w:val="fr-CA"/>
-        </w:rPr>
-      </w:pPr>
-      <w:r>
-        <w:rPr>
-          <w:sz w:val="24"/>
-          <w:szCs w:val="24"/>
-          <w:lang w:val="fr-CA"/>
-        </w:rPr>
-        <w:t>Matériel requis : Un droplet ?</w:t>
-      </w:r>
-    </w:p>
-    <w:p>
-      <w:pPr>
-        <w:rPr>
-          <w:sz w:val="24"/>
-          <w:szCs w:val="24"/>
-          <w:lang w:val="fr-CA"/>
-        </w:rPr>
-      </w:pPr>
+        <w:t xml:space="preserve">Matériel requis : </w:t>
+      </w:r>
+      <w:r>
+        <w:rPr>
+          <w:sz w:val="24"/>
+          <w:szCs w:val="24"/>
+          <w:lang w:val="fr-CA"/>
+        </w:rPr>
+        <w:t>Cluster MySQL sur Planetscale.com</w:t>
+      </w:r>
     </w:p>
     <w:p>
       <w:pPr>
@@ -959,244 +1092,143 @@
           <w:szCs w:val="24"/>
           <w:lang w:val="fr-CA"/>
         </w:rPr>
-        <w:t>Interface graphique utilisateur</w:t>
-      </w:r>
-    </w:p>
-    <w:p>
-      <w:pPr>
-        <w:rPr>
-          <w:sz w:val="24"/>
-          <w:szCs w:val="24"/>
-          <w:lang w:val="fr-CA"/>
-        </w:rPr>
-      </w:pPr>
-      <w:r>
-        <w:rPr>
-          <w:sz w:val="24"/>
-          <w:szCs w:val="24"/>
-          <w:lang w:val="fr-CA"/>
-        </w:rPr>
-        <w:t>Les maquettes sont ici !</w:t>
-      </w:r>
-    </w:p>
-    <w:p>
-      <w:pPr>
-        <w:rPr>
-          <w:sz w:val="24"/>
-          <w:szCs w:val="24"/>
-          <w:lang w:val="fr-CA"/>
-        </w:rPr>
-      </w:pPr>
-      <w:r>
-        <w:rPr>
-          <w:sz w:val="24"/>
-          <w:szCs w:val="24"/>
-          <w:lang w:val="fr-CA"/>
-        </w:rPr>
-        <w:t xml:space="preserve">Login </w:t>
-      </w:r>
-      <w:r>
-        <w:rPr>
-          <w:sz w:val="24"/>
-          <w:szCs w:val="24"/>
-          <w:lang w:val="fr-CA"/>
-        </w:rPr>
-        <w:t>–</w:t>
-      </w:r>
-      <w:r>
-        <w:rPr>
-          <w:sz w:val="24"/>
-          <w:szCs w:val="24"/>
-          <w:lang w:val="fr-CA"/>
-        </w:rPr>
-        <w:t xml:space="preserve"> </w:t>
-      </w:r>
-      <w:r>
-        <w:rPr>
-          <w:sz w:val="24"/>
-          <w:szCs w:val="24"/>
-          <w:lang w:val="fr-CA"/>
-        </w:rPr>
-        <w:t>Registre</w:t>
-      </w:r>
-    </w:p>
-    <w:p>
-      <w:pPr>
-        <w:rPr>
-          <w:sz w:val="24"/>
-          <w:szCs w:val="24"/>
-          <w:lang w:val="fr-CA"/>
-        </w:rPr>
-      </w:pPr>
+        <w:t>TEXTE :</w:t>
+      </w:r>
+    </w:p>
+    <w:p>
+      <w:pPr>
+        <w:rPr>
+          <w:lang w:val="fr-CA"/>
+        </w:rPr>
+      </w:pPr>
+      <w:r>
+        <w:rPr>
+          <w:lang w:val="fr-CA"/>
+        </w:rPr>
+        <w:t>Plateforme cible : Notre projet vise à être accessible sur toutes les plateformes, ce qui en fait une application web. Cette approche offre une portabilité maximale et permet à nos utilisateurs d'accéder à notre application depuis n'importe quel appareil disposant d'un navigateur web, qu'il s'agisse de PC, de tablettes ou de smartphones.</w:t>
+      </w:r>
+    </w:p>
+    <w:p>
+      <w:pPr>
+        <w:rPr>
+          <w:lang w:val="fr-CA"/>
+        </w:rPr>
+      </w:pPr>
+      <w:r>
+        <w:rPr>
+          <w:lang w:val="fr-CA"/>
+        </w:rPr>
+        <w:t xml:space="preserve">Langage de programmation : Nous avons opté pour </w:t>
+      </w:r>
       <w:proofErr w:type="spellStart"/>
       <w:r>
         <w:rPr>
-          <w:sz w:val="24"/>
-          <w:szCs w:val="24"/>
-          <w:lang w:val="fr-CA"/>
-        </w:rPr>
-        <w:t>Dashbord</w:t>
+          <w:lang w:val="fr-CA"/>
+        </w:rPr>
+        <w:t>TypeScript</w:t>
       </w:r>
       <w:proofErr w:type="spellEnd"/>
       <w:r>
         <w:rPr>
-          <w:sz w:val="24"/>
-          <w:szCs w:val="24"/>
-          <w:lang w:val="fr-CA"/>
-        </w:rPr>
-        <w:t xml:space="preserve"> home</w:t>
-      </w:r>
-    </w:p>
-    <w:p>
-      <w:pPr>
-        <w:rPr>
-          <w:sz w:val="24"/>
-          <w:szCs w:val="24"/>
-          <w:lang w:val="fr-CA"/>
-        </w:rPr>
-      </w:pPr>
-      <w:r>
-        <w:rPr>
-          <w:sz w:val="24"/>
-          <w:szCs w:val="24"/>
-          <w:lang w:val="fr-CA"/>
-        </w:rPr>
-        <w:t>Cuisines (</w:t>
-      </w:r>
-      <w:r>
-        <w:rPr>
-          <w:sz w:val="24"/>
-          <w:szCs w:val="24"/>
-          <w:lang w:val="fr-CA"/>
-        </w:rPr>
-        <w:t>équipe</w:t>
-      </w:r>
-      <w:r>
-        <w:rPr>
-          <w:sz w:val="24"/>
-          <w:szCs w:val="24"/>
-          <w:lang w:val="fr-CA"/>
-        </w:rPr>
-        <w:t xml:space="preserve"> et </w:t>
-      </w:r>
-      <w:r>
-        <w:rPr>
-          <w:sz w:val="24"/>
-          <w:szCs w:val="24"/>
-          <w:lang w:val="fr-CA"/>
-        </w:rPr>
-        <w:t>création</w:t>
-      </w:r>
-      <w:r>
-        <w:rPr>
-          <w:sz w:val="24"/>
-          <w:szCs w:val="24"/>
-          <w:lang w:val="fr-CA"/>
-        </w:rPr>
-        <w:t xml:space="preserve"> de cuisine)</w:t>
-      </w:r>
-    </w:p>
-    <w:p>
-      <w:pPr>
-        <w:rPr>
-          <w:sz w:val="24"/>
-          <w:szCs w:val="24"/>
-          <w:lang w:val="fr-CA"/>
-        </w:rPr>
-      </w:pPr>
-      <w:r>
-        <w:rPr>
-          <w:sz w:val="24"/>
-          <w:szCs w:val="24"/>
-          <w:lang w:val="fr-CA"/>
-        </w:rPr>
-        <w:t>Livre de Recette</w:t>
-      </w:r>
-    </w:p>
-    <w:p>
-      <w:pPr>
-        <w:rPr>
-          <w:sz w:val="24"/>
-          <w:szCs w:val="24"/>
-          <w:lang w:val="fr-CA"/>
-        </w:rPr>
-      </w:pPr>
-      <w:r>
-        <w:rPr>
-          <w:sz w:val="24"/>
-          <w:szCs w:val="24"/>
-          <w:lang w:val="fr-CA"/>
-        </w:rPr>
-        <w:t>Menu / cout</w:t>
-      </w:r>
-    </w:p>
-    <w:p>
-      <w:pPr>
-        <w:rPr>
-          <w:sz w:val="24"/>
-          <w:szCs w:val="24"/>
-          <w:lang w:val="fr-CA"/>
-        </w:rPr>
-      </w:pPr>
-      <w:r>
-        <w:rPr>
-          <w:sz w:val="24"/>
-          <w:szCs w:val="24"/>
-          <w:lang w:val="fr-CA"/>
-        </w:rPr>
-        <w:t xml:space="preserve">Fournisseur / </w:t>
-      </w:r>
-      <w:r>
-        <w:rPr>
-          <w:sz w:val="24"/>
-          <w:szCs w:val="24"/>
-          <w:lang w:val="fr-CA"/>
-        </w:rPr>
-        <w:t>ingrédients</w:t>
-      </w:r>
-    </w:p>
-    <w:p>
-      <w:pPr>
-        <w:rPr>
-          <w:sz w:val="24"/>
-          <w:szCs w:val="24"/>
-          <w:lang w:val="fr-CA"/>
-        </w:rPr>
-      </w:pPr>
-      <w:r>
-        <w:rPr>
-          <w:sz w:val="24"/>
-          <w:szCs w:val="24"/>
-          <w:lang w:val="fr-CA"/>
-        </w:rPr>
-        <w:t>Settings</w:t>
-      </w:r>
-    </w:p>
-    <w:p>
-      <w:pPr>
-        <w:rPr>
-          <w:sz w:val="24"/>
-          <w:szCs w:val="24"/>
-          <w:lang w:val="fr-CA"/>
-        </w:rPr>
-      </w:pPr>
-      <w:r>
-        <w:rPr>
-          <w:sz w:val="24"/>
-          <w:szCs w:val="24"/>
-          <w:lang w:val="fr-CA"/>
-        </w:rPr>
-        <w:t>Temps frigo</w:t>
-      </w:r>
-    </w:p>
-    <w:p>
-      <w:pPr>
-        <w:rPr>
-          <w:sz w:val="24"/>
-          <w:szCs w:val="24"/>
-          <w:lang w:val="fr-CA"/>
-        </w:rPr>
-      </w:pPr>
+          <w:lang w:val="fr-CA"/>
+        </w:rPr>
+        <w:t xml:space="preserve"> (TS) pour le développement de notre application. </w:t>
+      </w:r>
+      <w:proofErr w:type="spellStart"/>
+      <w:r>
+        <w:rPr>
+          <w:lang w:val="fr-CA"/>
+        </w:rPr>
+        <w:t>TypeScript</w:t>
+      </w:r>
+      <w:proofErr w:type="spellEnd"/>
+      <w:r>
+        <w:rPr>
+          <w:lang w:val="fr-CA"/>
+        </w:rPr>
+        <w:t xml:space="preserve"> offre les avantages d'un typage statique, ce qui facilite la détection des erreurs lors de la phase de développement et améliore la maintenabilité du code. De plus, en utilisant HTML et CSS, nous assurons une compatibilité maximale avec les navigateurs et une facilité de mise en page.</w:t>
+      </w:r>
+    </w:p>
+    <w:p>
+      <w:pPr>
+        <w:rPr>
+          <w:lang w:val="fr-CA"/>
+        </w:rPr>
+      </w:pPr>
+      <w:r>
+        <w:rPr>
+          <w:lang w:val="fr-CA"/>
+        </w:rPr>
+        <w:t xml:space="preserve">Bibliothèques principales : Pour le développement de l'interface utilisateur, nous avons choisi d'utiliser </w:t>
+      </w:r>
+      <w:proofErr w:type="spellStart"/>
+      <w:r>
+        <w:rPr>
+          <w:lang w:val="fr-CA"/>
+        </w:rPr>
+        <w:t>React</w:t>
+      </w:r>
+      <w:proofErr w:type="spellEnd"/>
+      <w:r>
+        <w:rPr>
+          <w:lang w:val="fr-CA"/>
+        </w:rPr>
+        <w:t xml:space="preserve"> pour sa popularité, sa flexibilité et sa richesse en fonctionnalités. Nous avons également opté pour Remix pour ses performances et sa facilité d'intégration avec </w:t>
+      </w:r>
+      <w:proofErr w:type="spellStart"/>
+      <w:r>
+        <w:rPr>
+          <w:lang w:val="fr-CA"/>
+        </w:rPr>
+        <w:t>React</w:t>
+      </w:r>
+      <w:proofErr w:type="spellEnd"/>
+      <w:r>
+        <w:rPr>
+          <w:lang w:val="fr-CA"/>
+        </w:rPr>
+        <w:t xml:space="preserve">. En ce qui concerne la conception et le style, nous avons choisi </w:t>
+      </w:r>
+      <w:proofErr w:type="spellStart"/>
+      <w:r>
+        <w:rPr>
+          <w:lang w:val="fr-CA"/>
+        </w:rPr>
+        <w:t>Tailwind</w:t>
+      </w:r>
+      <w:proofErr w:type="spellEnd"/>
+      <w:r>
+        <w:rPr>
+          <w:lang w:val="fr-CA"/>
+        </w:rPr>
+        <w:t xml:space="preserve"> CSS pour sa facilité d'utilisation et sa personnalisation. Enfin, pour l'accès à la base de données, nous avons intégré Prisma pour sa simplicité et son efficacité dans la gestion des requêtes SQL.</w:t>
+      </w:r>
+    </w:p>
+    <w:p>
+      <w:pPr>
+        <w:rPr>
+          <w:lang w:val="fr-CA"/>
+        </w:rPr>
+      </w:pPr>
+      <w:r>
+        <w:rPr>
+          <w:lang w:val="fr-CA"/>
+        </w:rPr>
+        <w:t>Environnement de développement intégré : Nous travaillons principalement avec Visual Studio Code (VS Code) en raison de sa polyvalence, de sa robustesse et de sa large gamme d'extensions, ce qui facilite le développement et la collaboration au sein de l'équipe. Pour les tests unitaires, nous utilisons l'intégration avec GitHub Actions pour automatiser le processus de test et assurer la qualité du code à chaque modification.</w:t>
+      </w:r>
+    </w:p>
+    <w:p>
+      <w:pPr>
+        <w:rPr>
+          <w:lang w:val="fr-CA"/>
+        </w:rPr>
+      </w:pPr>
+      <w:r>
+        <w:rPr>
+          <w:lang w:val="fr-CA"/>
+        </w:rPr>
+        <w:t>Matériel requis : Pour les besoins de notre projet, nous utilisons un cluster MySQL hébergé sur Planetscale.com. Cette solution offre une haute disponibilité, une performance optimale et une gestion simplifiée de la base de données, ce qui répond à nos exigences en matière de stockage et de traitement des données.</w:t>
+      </w:r>
     </w:p>
     <w:p>
       <w:pPr>
@@ -1216,32 +1248,7 @@
           <w:szCs w:val="24"/>
           <w:lang w:val="fr-CA"/>
         </w:rPr>
-        <w:t>Donnée persistante</w:t>
-      </w:r>
-    </w:p>
-    <w:p>
-      <w:pPr>
-        <w:rPr>
-          <w:sz w:val="24"/>
-          <w:szCs w:val="24"/>
-          <w:lang w:val="fr-CA"/>
-        </w:rPr>
-      </w:pPr>
-      <w:r>
-        <w:rPr>
-          <w:sz w:val="24"/>
-          <w:szCs w:val="24"/>
-          <w:lang w:val="fr-CA"/>
-        </w:rPr>
-        <w:t>Dans notre projet, nous avons décidé d’utiliser deux bases de données différentes, PostgreSQL et Amazon S3.</w:t>
-      </w:r>
-      <w:r>
-        <w:rPr>
-          <w:sz w:val="24"/>
-          <w:szCs w:val="24"/>
-          <w:lang w:val="fr-CA"/>
-        </w:rPr>
-        <w:t xml:space="preserve"> PostgreSQL sera responsable du stockage de toutes les informations relatives aux recettes ainsi qu’aux utilisateurs. Amazon S3 est utile dans la sauvegarde des images tels que les avatars ainsi que les images ou des vidéos pour des étapes d’une recette.</w:t>
+        <w:t>Interface graphique utilisateur</w:t>
       </w:r>
     </w:p>
     <w:p>
@@ -1259,24 +1266,217 @@
           <w:lang w:val="fr-CA"/>
         </w:rPr>
         <w:lastRenderedPageBreak/>
-        <w:t>PostgreSQL</w:t>
-      </w:r>
-    </w:p>
-    <w:p>
-      <w:pPr>
-        <w:rPr>
-          <w:sz w:val="24"/>
-          <w:szCs w:val="24"/>
-          <w:lang w:val="fr-CA"/>
-        </w:rPr>
-      </w:pPr>
-      <w:r>
-        <w:rPr>
-          <w:sz w:val="24"/>
-          <w:szCs w:val="24"/>
-          <w:lang w:val="fr-CA"/>
-        </w:rPr>
-        <w:t>Amazon S3</w:t>
+        <w:t>Les maquettes sont ici !</w:t>
+      </w:r>
+    </w:p>
+    <w:p>
+      <w:pPr>
+        <w:rPr>
+          <w:sz w:val="24"/>
+          <w:szCs w:val="24"/>
+          <w:lang w:val="fr-CA"/>
+        </w:rPr>
+      </w:pPr>
+      <w:r>
+        <w:rPr>
+          <w:sz w:val="24"/>
+          <w:szCs w:val="24"/>
+          <w:lang w:val="fr-CA"/>
+        </w:rPr>
+        <w:t xml:space="preserve">Login </w:t>
+      </w:r>
+      <w:r>
+        <w:rPr>
+          <w:sz w:val="24"/>
+          <w:szCs w:val="24"/>
+          <w:lang w:val="fr-CA"/>
+        </w:rPr>
+        <w:t>–</w:t>
+      </w:r>
+      <w:r>
+        <w:rPr>
+          <w:sz w:val="24"/>
+          <w:szCs w:val="24"/>
+          <w:lang w:val="fr-CA"/>
+        </w:rPr>
+        <w:t xml:space="preserve"> </w:t>
+      </w:r>
+      <w:r>
+        <w:rPr>
+          <w:sz w:val="24"/>
+          <w:szCs w:val="24"/>
+          <w:lang w:val="fr-CA"/>
+        </w:rPr>
+        <w:t>Registre</w:t>
+      </w:r>
+    </w:p>
+    <w:p>
+      <w:pPr>
+        <w:rPr>
+          <w:sz w:val="24"/>
+          <w:szCs w:val="24"/>
+          <w:lang w:val="fr-CA"/>
+        </w:rPr>
+      </w:pPr>
+      <w:proofErr w:type="spellStart"/>
+      <w:r>
+        <w:rPr>
+          <w:sz w:val="24"/>
+          <w:szCs w:val="24"/>
+          <w:lang w:val="fr-CA"/>
+        </w:rPr>
+        <w:t>Dashbord</w:t>
+      </w:r>
+      <w:proofErr w:type="spellEnd"/>
+      <w:r>
+        <w:rPr>
+          <w:sz w:val="24"/>
+          <w:szCs w:val="24"/>
+          <w:lang w:val="fr-CA"/>
+        </w:rPr>
+        <w:t xml:space="preserve"> home</w:t>
+      </w:r>
+    </w:p>
+    <w:p>
+      <w:pPr>
+        <w:rPr>
+          <w:sz w:val="24"/>
+          <w:szCs w:val="24"/>
+          <w:lang w:val="fr-CA"/>
+        </w:rPr>
+      </w:pPr>
+      <w:r>
+        <w:rPr>
+          <w:sz w:val="24"/>
+          <w:szCs w:val="24"/>
+          <w:lang w:val="fr-CA"/>
+        </w:rPr>
+        <w:t>Cuisines (</w:t>
+      </w:r>
+      <w:r>
+        <w:rPr>
+          <w:sz w:val="24"/>
+          <w:szCs w:val="24"/>
+          <w:lang w:val="fr-CA"/>
+        </w:rPr>
+        <w:t>équipe</w:t>
+      </w:r>
+      <w:r>
+        <w:rPr>
+          <w:sz w:val="24"/>
+          <w:szCs w:val="24"/>
+          <w:lang w:val="fr-CA"/>
+        </w:rPr>
+        <w:t xml:space="preserve"> et </w:t>
+      </w:r>
+      <w:r>
+        <w:rPr>
+          <w:sz w:val="24"/>
+          <w:szCs w:val="24"/>
+          <w:lang w:val="fr-CA"/>
+        </w:rPr>
+        <w:t>création</w:t>
+      </w:r>
+      <w:r>
+        <w:rPr>
+          <w:sz w:val="24"/>
+          <w:szCs w:val="24"/>
+          <w:lang w:val="fr-CA"/>
+        </w:rPr>
+        <w:t xml:space="preserve"> de cuisine)</w:t>
+      </w:r>
+    </w:p>
+    <w:p>
+      <w:pPr>
+        <w:rPr>
+          <w:sz w:val="24"/>
+          <w:szCs w:val="24"/>
+          <w:lang w:val="fr-CA"/>
+        </w:rPr>
+      </w:pPr>
+      <w:r>
+        <w:rPr>
+          <w:sz w:val="24"/>
+          <w:szCs w:val="24"/>
+          <w:lang w:val="fr-CA"/>
+        </w:rPr>
+        <w:t>Livre de Recette</w:t>
+      </w:r>
+    </w:p>
+    <w:p>
+      <w:pPr>
+        <w:rPr>
+          <w:sz w:val="24"/>
+          <w:szCs w:val="24"/>
+          <w:lang w:val="fr-CA"/>
+        </w:rPr>
+      </w:pPr>
+      <w:r>
+        <w:rPr>
+          <w:sz w:val="24"/>
+          <w:szCs w:val="24"/>
+          <w:lang w:val="fr-CA"/>
+        </w:rPr>
+        <w:t>Menu / cout</w:t>
+      </w:r>
+    </w:p>
+    <w:p>
+      <w:pPr>
+        <w:rPr>
+          <w:sz w:val="24"/>
+          <w:szCs w:val="24"/>
+          <w:lang w:val="fr-CA"/>
+        </w:rPr>
+      </w:pPr>
+      <w:r>
+        <w:rPr>
+          <w:sz w:val="24"/>
+          <w:szCs w:val="24"/>
+          <w:lang w:val="fr-CA"/>
+        </w:rPr>
+        <w:t xml:space="preserve">Fournisseur / </w:t>
+      </w:r>
+      <w:r>
+        <w:rPr>
+          <w:sz w:val="24"/>
+          <w:szCs w:val="24"/>
+          <w:lang w:val="fr-CA"/>
+        </w:rPr>
+        <w:t>ingrédients</w:t>
+      </w:r>
+    </w:p>
+    <w:p>
+      <w:pPr>
+        <w:rPr>
+          <w:sz w:val="24"/>
+          <w:szCs w:val="24"/>
+          <w:lang w:val="fr-CA"/>
+        </w:rPr>
+      </w:pPr>
+      <w:r>
+        <w:rPr>
+          <w:sz w:val="24"/>
+          <w:szCs w:val="24"/>
+          <w:lang w:val="fr-CA"/>
+        </w:rPr>
+        <w:t>Settings</w:t>
+      </w:r>
+    </w:p>
+    <w:p>
+      <w:pPr>
+        <w:rPr>
+          <w:sz w:val="24"/>
+          <w:szCs w:val="24"/>
+          <w:lang w:val="fr-CA"/>
+        </w:rPr>
+      </w:pPr>
+      <w:r>
+        <w:rPr>
+          <w:sz w:val="24"/>
+          <w:szCs w:val="24"/>
+          <w:lang w:val="fr-CA"/>
+        </w:rPr>
+        <w:t>Temps frigo</w:t>
       </w:r>
     </w:p>
     <w:p>
@@ -1306,6 +1506,119 @@
           <w:szCs w:val="24"/>
           <w:lang w:val="fr-CA"/>
         </w:rPr>
+        <w:t>Donnée persistante</w:t>
+      </w:r>
+    </w:p>
+    <w:p>
+      <w:pPr>
+        <w:rPr>
+          <w:sz w:val="24"/>
+          <w:szCs w:val="24"/>
+          <w:lang w:val="fr-CA"/>
+        </w:rPr>
+      </w:pPr>
+      <w:r>
+        <w:rPr>
+          <w:sz w:val="24"/>
+          <w:szCs w:val="24"/>
+          <w:lang w:val="fr-CA"/>
+        </w:rPr>
+        <w:t xml:space="preserve">Dans notre projet, nous avons choisi d'adopter une approche utilisant deux bases de données distinctes : </w:t>
+      </w:r>
+      <w:r>
+        <w:rPr>
+          <w:sz w:val="24"/>
+          <w:szCs w:val="24"/>
+          <w:lang w:val="fr-CA"/>
+        </w:rPr>
+        <w:t>MySQL</w:t>
+      </w:r>
+      <w:r>
+        <w:rPr>
+          <w:sz w:val="24"/>
+          <w:szCs w:val="24"/>
+          <w:lang w:val="fr-CA"/>
+        </w:rPr>
+        <w:t xml:space="preserve"> et Amazon S3. </w:t>
+      </w:r>
+      <w:r>
+        <w:rPr>
+          <w:sz w:val="24"/>
+          <w:szCs w:val="24"/>
+          <w:lang w:val="fr-CA"/>
+        </w:rPr>
+        <w:t>MySQL</w:t>
+      </w:r>
+      <w:r>
+        <w:rPr>
+          <w:sz w:val="24"/>
+          <w:szCs w:val="24"/>
+          <w:lang w:val="fr-CA"/>
+        </w:rPr>
+        <w:t xml:space="preserve"> sera chargé de conserver l'intégralité des données relatives aux recettes et aux utilisateurs. Quant à Amazon S3, il sera employé pour stocker les médias, tels que les avatars, les images, ou les vidéos liés aux étapes des recettes.</w:t>
+      </w:r>
+    </w:p>
+    <w:p>
+      <w:pPr>
+        <w:rPr>
+          <w:sz w:val="24"/>
+          <w:szCs w:val="24"/>
+          <w:lang w:val="fr-CA"/>
+        </w:rPr>
+      </w:pPr>
+      <w:r>
+        <w:rPr>
+          <w:sz w:val="24"/>
+          <w:szCs w:val="24"/>
+          <w:lang w:val="fr-CA"/>
+        </w:rPr>
+        <w:t>PostgreSQL</w:t>
+      </w:r>
+    </w:p>
+    <w:p>
+      <w:pPr>
+        <w:rPr>
+          <w:sz w:val="24"/>
+          <w:szCs w:val="24"/>
+          <w:lang w:val="fr-CA"/>
+        </w:rPr>
+      </w:pPr>
+      <w:r>
+        <w:rPr>
+          <w:sz w:val="24"/>
+          <w:szCs w:val="24"/>
+          <w:lang w:val="fr-CA"/>
+        </w:rPr>
+        <w:t>Amazon S3</w:t>
+      </w:r>
+    </w:p>
+    <w:p>
+      <w:pPr>
+        <w:rPr>
+          <w:sz w:val="24"/>
+          <w:szCs w:val="24"/>
+          <w:lang w:val="fr-CA"/>
+        </w:rPr>
+      </w:pPr>
+    </w:p>
+    <w:p>
+      <w:pPr>
+        <w:rPr>
+          <w:b/>
+          <w:bCs/>
+          <w:sz w:val="24"/>
+          <w:szCs w:val="24"/>
+          <w:lang w:val="fr-CA"/>
+        </w:rPr>
+      </w:pPr>
+      <w:r>
+        <w:rPr>
+          <w:b/>
+          <w:bCs/>
+          <w:sz w:val="24"/>
+          <w:szCs w:val="24"/>
+          <w:lang w:val="fr-CA"/>
+        </w:rPr>
         <w:t>Structures de données</w:t>
       </w:r>
     </w:p>
@@ -1483,6 +1796,7 @@
           <w:szCs w:val="24"/>
           <w:lang w:val="fr-CA"/>
         </w:rPr>
+        <w:lastRenderedPageBreak/>
         <w:t xml:space="preserve">    "</w:t>
       </w:r>
       <w:r>
@@ -1593,55 +1907,68 @@
           <w:szCs w:val="24"/>
           <w:lang w:val="fr-CA"/>
         </w:rPr>
-        <w:t xml:space="preserve">[id_recette1, </w:t>
-      </w:r>
-      <w:r>
-        <w:rPr>
-          <w:sz w:val="24"/>
-          <w:szCs w:val="24"/>
-          <w:lang w:val="fr-CA"/>
-        </w:rPr>
-        <w:t>id_recette</w:t>
-      </w:r>
-      <w:r>
-        <w:rPr>
-          <w:sz w:val="24"/>
-          <w:szCs w:val="24"/>
-          <w:lang w:val="fr-CA"/>
-        </w:rPr>
-        <w:t xml:space="preserve">2, </w:t>
-      </w:r>
-      <w:r>
-        <w:rPr>
-          <w:sz w:val="24"/>
-          <w:szCs w:val="24"/>
-          <w:lang w:val="fr-CA"/>
-        </w:rPr>
-        <w:t>id_recette</w:t>
-      </w:r>
-      <w:r>
-        <w:rPr>
-          <w:sz w:val="24"/>
-          <w:szCs w:val="24"/>
-          <w:lang w:val="fr-CA"/>
-        </w:rPr>
-        <w:t xml:space="preserve">3, </w:t>
-      </w:r>
-      <w:r>
-        <w:rPr>
-          <w:sz w:val="24"/>
-          <w:szCs w:val="24"/>
-          <w:lang w:val="fr-CA"/>
-        </w:rPr>
-        <w:t>id_recette</w:t>
-      </w:r>
-      <w:r>
-        <w:rPr>
-          <w:sz w:val="24"/>
-          <w:szCs w:val="24"/>
-          <w:lang w:val="fr-CA"/>
-        </w:rPr>
-        <w:t>4]</w:t>
+        <w:t>[id_recette1, id_recette2, id_recette3, id_recette4]</w:t>
+      </w:r>
+    </w:p>
+    <w:p>
+      <w:pPr>
+        <w:rPr>
+          <w:sz w:val="24"/>
+          <w:szCs w:val="24"/>
+          <w:lang w:val="fr-CA"/>
+        </w:rPr>
+      </w:pPr>
+    </w:p>
+    <w:p>
+      <w:pPr>
+        <w:rPr>
+          <w:sz w:val="24"/>
+          <w:szCs w:val="24"/>
+          <w:lang w:val="fr-CA"/>
+        </w:rPr>
+      </w:pPr>
+      <w:r>
+        <w:rPr>
+          <w:sz w:val="24"/>
+          <w:szCs w:val="24"/>
+          <w:lang w:val="fr-CA"/>
+        </w:rPr>
+        <w:t>Type prix [ mesure, ?boite ]</w:t>
+      </w:r>
+    </w:p>
+    <w:p>
+      <w:pPr>
+        <w:rPr>
+          <w:sz w:val="24"/>
+          <w:szCs w:val="24"/>
+          <w:lang w:val="fr-CA"/>
+        </w:rPr>
+      </w:pPr>
+      <w:r>
+        <w:rPr>
+          <w:sz w:val="24"/>
+          <w:szCs w:val="24"/>
+          <w:lang w:val="fr-CA"/>
+        </w:rPr>
+        <w:t>Type boite [</w:t>
+      </w:r>
+      <w:proofErr w:type="spellStart"/>
+      <w:r>
+        <w:rPr>
+          <w:sz w:val="24"/>
+          <w:szCs w:val="24"/>
+          <w:lang w:val="fr-CA"/>
+        </w:rPr>
+        <w:t>qte</w:t>
+      </w:r>
+      <w:proofErr w:type="spellEnd"/>
+      <w:r>
+        <w:rPr>
+          <w:sz w:val="24"/>
+          <w:szCs w:val="24"/>
+          <w:lang w:val="fr-CA"/>
+        </w:rPr>
+        <w:t>, unité mesure]</w:t>
       </w:r>
     </w:p>
     <w:p>
@@ -1868,7 +2195,6 @@
           <w:szCs w:val="24"/>
           <w:lang w:val="fr-CA"/>
         </w:rPr>
-        <w:lastRenderedPageBreak/>
         <w:t xml:space="preserve">State ? : Lorsque un </w:t>
       </w:r>
       <w:proofErr w:type="spellStart"/>
@@ -1987,6 +2313,32 @@
         </w:rPr>
         <w:t>onversion</w:t>
       </w:r>
+      <w:r>
+        <w:rPr>
+          <w:sz w:val="24"/>
+          <w:szCs w:val="24"/>
+          <w:lang w:val="fr-CA"/>
+        </w:rPr>
+        <w:t xml:space="preserve"> des unité de mesure (ml a gramme, </w:t>
+      </w:r>
+      <w:proofErr w:type="spellStart"/>
+      <w:r>
+        <w:rPr>
+          <w:sz w:val="24"/>
+          <w:szCs w:val="24"/>
+          <w:lang w:val="fr-CA"/>
+        </w:rPr>
+        <w:t>qte</w:t>
+      </w:r>
+      <w:proofErr w:type="spellEnd"/>
+      <w:r>
+        <w:rPr>
+          <w:sz w:val="24"/>
+          <w:szCs w:val="24"/>
+          <w:lang w:val="fr-CA"/>
+        </w:rPr>
+        <w:t xml:space="preserve"> par boite a kilo)</w:t>
+      </w:r>
     </w:p>
     <w:p>
       <w:pPr>
@@ -2020,7 +2372,7 @@
           <w:szCs w:val="24"/>
           <w:lang w:val="fr-CA"/>
         </w:rPr>
-        <w:t xml:space="preserve"> (</w:t>
+        <w:t xml:space="preserve">. Permettre de créer et formatter des </w:t>
       </w:r>
       <w:proofErr w:type="spellStart"/>
       <w:r>
@@ -2029,6 +2381,50 @@
           <w:szCs w:val="24"/>
           <w:lang w:val="fr-CA"/>
         </w:rPr>
+        <w:t>pdf</w:t>
+      </w:r>
+      <w:proofErr w:type="spellEnd"/>
+      <w:r>
+        <w:rPr>
+          <w:sz w:val="24"/>
+          <w:szCs w:val="24"/>
+          <w:lang w:val="fr-CA"/>
+        </w:rPr>
+        <w:t xml:space="preserve"> à travers une </w:t>
+      </w:r>
+      <w:proofErr w:type="spellStart"/>
+      <w:r>
+        <w:rPr>
+          <w:sz w:val="24"/>
+          <w:szCs w:val="24"/>
+          <w:lang w:val="fr-CA"/>
+        </w:rPr>
+        <w:t>bibliotheque</w:t>
+      </w:r>
+      <w:proofErr w:type="spellEnd"/>
+      <w:r>
+        <w:rPr>
+          <w:sz w:val="24"/>
+          <w:szCs w:val="24"/>
+          <w:lang w:val="fr-CA"/>
+        </w:rPr>
+        <w:t>(</w:t>
+      </w:r>
+      <w:r>
+        <w:rPr>
+          <w:sz w:val="24"/>
+          <w:szCs w:val="24"/>
+          <w:lang w:val="fr-CA"/>
+        </w:rPr>
+        <w:t xml:space="preserve">à travers un design pattern de </w:t>
+      </w:r>
+      <w:proofErr w:type="spellStart"/>
+      <w:r>
+        <w:rPr>
+          <w:sz w:val="24"/>
+          <w:szCs w:val="24"/>
+          <w:lang w:val="fr-CA"/>
+        </w:rPr>
         <w:t>Facade</w:t>
       </w:r>
       <w:proofErr w:type="spellEnd"/>
@@ -2055,17 +2451,88 @@
           <w:szCs w:val="24"/>
           <w:lang w:val="fr-CA"/>
         </w:rPr>
-        <w:t>Découpage du visuel (composante)</w:t>
-      </w:r>
-    </w:p>
-    <w:p>
-      <w:pPr>
-        <w:rPr>
-          <w:sz w:val="24"/>
-          <w:szCs w:val="24"/>
-          <w:lang w:val="fr-CA"/>
-        </w:rPr>
-      </w:pPr>
+        <w:t xml:space="preserve">Découpage du visuel </w:t>
+      </w:r>
+      <w:proofErr w:type="spellStart"/>
+      <w:r>
+        <w:rPr>
+          <w:sz w:val="24"/>
+          <w:szCs w:val="24"/>
+          <w:lang w:val="fr-CA"/>
+        </w:rPr>
+        <w:t>react</w:t>
+      </w:r>
+      <w:proofErr w:type="spellEnd"/>
+      <w:r>
+        <w:rPr>
+          <w:sz w:val="24"/>
+          <w:szCs w:val="24"/>
+          <w:lang w:val="fr-CA"/>
+        </w:rPr>
+        <w:t xml:space="preserve">. Permettre de faciliter la </w:t>
+      </w:r>
+      <w:proofErr w:type="spellStart"/>
+      <w:r>
+        <w:rPr>
+          <w:sz w:val="24"/>
+          <w:szCs w:val="24"/>
+          <w:lang w:val="fr-CA"/>
+        </w:rPr>
+        <w:t>creation</w:t>
+      </w:r>
+      <w:proofErr w:type="spellEnd"/>
+      <w:r>
+        <w:rPr>
+          <w:sz w:val="24"/>
+          <w:szCs w:val="24"/>
+          <w:lang w:val="fr-CA"/>
+        </w:rPr>
+        <w:t xml:space="preserve"> du visuel </w:t>
+      </w:r>
+      <w:proofErr w:type="spellStart"/>
+      <w:r>
+        <w:rPr>
+          <w:sz w:val="24"/>
+          <w:szCs w:val="24"/>
+          <w:lang w:val="fr-CA"/>
+        </w:rPr>
+        <w:t>a</w:t>
+      </w:r>
+      <w:proofErr w:type="spellEnd"/>
+      <w:r>
+        <w:rPr>
+          <w:sz w:val="24"/>
+          <w:szCs w:val="24"/>
+          <w:lang w:val="fr-CA"/>
+        </w:rPr>
+        <w:t xml:space="preserve"> travers une </w:t>
+      </w:r>
+      <w:proofErr w:type="spellStart"/>
+      <w:r>
+        <w:rPr>
+          <w:sz w:val="24"/>
+          <w:szCs w:val="24"/>
+          <w:lang w:val="fr-CA"/>
+        </w:rPr>
+        <w:t>bibliotheque</w:t>
+      </w:r>
+      <w:proofErr w:type="spellEnd"/>
+      <w:r>
+        <w:rPr>
+          <w:sz w:val="24"/>
+          <w:szCs w:val="24"/>
+          <w:lang w:val="fr-CA"/>
+        </w:rPr>
+        <w:t xml:space="preserve"> </w:t>
+      </w:r>
+      <w:r>
+        <w:rPr>
+          <w:sz w:val="24"/>
+          <w:szCs w:val="24"/>
+          <w:lang w:val="fr-CA"/>
+        </w:rPr>
+        <w:t>(composante)</w:t>
+      </w:r>
     </w:p>
     <w:p>
       <w:pPr>
@@ -2085,6 +2552,287 @@
           <w:szCs w:val="24"/>
           <w:lang w:val="fr-CA"/>
         </w:rPr>
+        <w:lastRenderedPageBreak/>
+        <w:t>TEXTE :</w:t>
+      </w:r>
+    </w:p>
+    <w:p>
+      <w:pPr>
+        <w:rPr>
+          <w:sz w:val="24"/>
+          <w:szCs w:val="24"/>
+          <w:lang w:val="fr-CA"/>
+        </w:rPr>
+      </w:pPr>
+      <w:r>
+        <w:rPr>
+          <w:sz w:val="24"/>
+          <w:szCs w:val="24"/>
+          <w:lang w:val="fr-CA"/>
+        </w:rPr>
+        <w:t>Nous prévoyons de développer trois bibliothèques distinctes, chacune ayant pour objectif de renforcer la modularité et la gestion visuelle de notre projet. Voici un aperçu de ces bibliothèques</w:t>
+      </w:r>
+      <w:r>
+        <w:rPr>
+          <w:sz w:val="24"/>
+          <w:szCs w:val="24"/>
+          <w:lang w:val="fr-CA"/>
+        </w:rPr>
+        <w:t>.</w:t>
+      </w:r>
+    </w:p>
+    <w:p>
+      <w:pPr>
+        <w:rPr>
+          <w:sz w:val="24"/>
+          <w:szCs w:val="24"/>
+          <w:lang w:val="fr-CA"/>
+        </w:rPr>
+      </w:pPr>
+      <w:r>
+        <w:rPr>
+          <w:sz w:val="24"/>
+          <w:szCs w:val="24"/>
+          <w:lang w:val="fr-CA"/>
+        </w:rPr>
+        <w:t>1. Bibliothèque de conversion des unités de mesure :</w:t>
+      </w:r>
+      <w:r>
+        <w:rPr>
+          <w:sz w:val="24"/>
+          <w:szCs w:val="24"/>
+          <w:lang w:val="fr-CA"/>
+        </w:rPr>
+        <w:t xml:space="preserve"> </w:t>
+      </w:r>
+      <w:r>
+        <w:rPr>
+          <w:sz w:val="24"/>
+          <w:szCs w:val="24"/>
+          <w:lang w:val="fr-CA"/>
+        </w:rPr>
+        <w:t xml:space="preserve">Cette bibliothèque fournira des fonctionnalités de conversion des unités de mesure, telles que les millilitres en grammes ou les quantités par boîte en kilogrammes. Bien que cette fonctionnalité soit essentielle pour garantir la cohérence des données, nous mettrons l'accent sur son intégration transparente dans l'interface utilisateur de </w:t>
+      </w:r>
+      <w:proofErr w:type="spellStart"/>
+      <w:r>
+        <w:rPr>
+          <w:sz w:val="24"/>
+          <w:szCs w:val="24"/>
+          <w:lang w:val="fr-CA"/>
+        </w:rPr>
+        <w:t>React</w:t>
+      </w:r>
+      <w:proofErr w:type="spellEnd"/>
+      <w:r>
+        <w:rPr>
+          <w:sz w:val="24"/>
+          <w:szCs w:val="24"/>
+          <w:lang w:val="fr-CA"/>
+        </w:rPr>
+        <w:t>, permettant ainsi une présentation claire et intuitive des informations.</w:t>
+      </w:r>
+    </w:p>
+    <w:p>
+      <w:pPr>
+        <w:rPr>
+          <w:sz w:val="24"/>
+          <w:szCs w:val="24"/>
+          <w:lang w:val="fr-CA"/>
+        </w:rPr>
+      </w:pPr>
+      <w:r>
+        <w:rPr>
+          <w:sz w:val="24"/>
+          <w:szCs w:val="24"/>
+          <w:lang w:val="fr-CA"/>
+        </w:rPr>
+        <w:t xml:space="preserve">2. Bibliothèque de création de PDF : Notre seconde bibliothèque sera dédiée à la création et au formatage de documents PDF. En utilisant un design pattern de </w:t>
+      </w:r>
+      <w:proofErr w:type="spellStart"/>
+      <w:r>
+        <w:rPr>
+          <w:sz w:val="24"/>
+          <w:szCs w:val="24"/>
+          <w:lang w:val="fr-CA"/>
+        </w:rPr>
+        <w:t>Facade</w:t>
+      </w:r>
+      <w:proofErr w:type="spellEnd"/>
+      <w:r>
+        <w:rPr>
+          <w:sz w:val="24"/>
+          <w:szCs w:val="24"/>
+          <w:lang w:val="fr-CA"/>
+        </w:rPr>
+        <w:t xml:space="preserve">, nous simplifierons le processus de génération de PDF tout en veillant à ce que les documents produits soient cohérents avec le reste de l'interface utilisateur de notre application </w:t>
+      </w:r>
+      <w:proofErr w:type="spellStart"/>
+      <w:r>
+        <w:rPr>
+          <w:sz w:val="24"/>
+          <w:szCs w:val="24"/>
+          <w:lang w:val="fr-CA"/>
+        </w:rPr>
+        <w:t>React</w:t>
+      </w:r>
+      <w:proofErr w:type="spellEnd"/>
+      <w:r>
+        <w:rPr>
+          <w:sz w:val="24"/>
+          <w:szCs w:val="24"/>
+          <w:lang w:val="fr-CA"/>
+        </w:rPr>
+        <w:t>. Cette approche garantira une expérience utilisateur fluide et homogène.</w:t>
+      </w:r>
+    </w:p>
+    <w:p>
+      <w:pPr>
+        <w:rPr>
+          <w:sz w:val="24"/>
+          <w:szCs w:val="24"/>
+          <w:lang w:val="fr-CA"/>
+        </w:rPr>
+      </w:pPr>
+      <w:r>
+        <w:rPr>
+          <w:sz w:val="24"/>
+          <w:szCs w:val="24"/>
+          <w:lang w:val="fr-CA"/>
+        </w:rPr>
+        <w:t>3.</w:t>
+      </w:r>
+      <w:r>
+        <w:rPr>
+          <w:sz w:val="24"/>
+          <w:szCs w:val="24"/>
+          <w:lang w:val="fr-CA"/>
+        </w:rPr>
+        <w:t xml:space="preserve"> </w:t>
+      </w:r>
+      <w:r>
+        <w:rPr>
+          <w:sz w:val="24"/>
+          <w:szCs w:val="24"/>
+          <w:lang w:val="fr-CA"/>
+        </w:rPr>
+        <w:t xml:space="preserve">Bibliothèque de découpe du visuel </w:t>
+      </w:r>
+      <w:proofErr w:type="spellStart"/>
+      <w:r>
+        <w:rPr>
+          <w:sz w:val="24"/>
+          <w:szCs w:val="24"/>
+          <w:lang w:val="fr-CA"/>
+        </w:rPr>
+        <w:t>React</w:t>
+      </w:r>
+      <w:proofErr w:type="spellEnd"/>
+      <w:r>
+        <w:rPr>
+          <w:sz w:val="24"/>
+          <w:szCs w:val="24"/>
+          <w:lang w:val="fr-CA"/>
+        </w:rPr>
+        <w:t xml:space="preserve"> :</w:t>
+      </w:r>
+      <w:r>
+        <w:rPr>
+          <w:sz w:val="24"/>
+          <w:szCs w:val="24"/>
+          <w:lang w:val="fr-CA"/>
+        </w:rPr>
+        <w:t xml:space="preserve"> </w:t>
+      </w:r>
+      <w:r>
+        <w:rPr>
+          <w:sz w:val="24"/>
+          <w:szCs w:val="24"/>
+          <w:lang w:val="fr-CA"/>
+        </w:rPr>
+        <w:t xml:space="preserve">Enfin, notre troisième bibliothèque se concentrera spécifiquement sur la découpe du visuel dans </w:t>
+      </w:r>
+      <w:proofErr w:type="spellStart"/>
+      <w:r>
+        <w:rPr>
+          <w:sz w:val="24"/>
+          <w:szCs w:val="24"/>
+          <w:lang w:val="fr-CA"/>
+        </w:rPr>
+        <w:t>React</w:t>
+      </w:r>
+      <w:proofErr w:type="spellEnd"/>
+      <w:r>
+        <w:rPr>
+          <w:sz w:val="24"/>
+          <w:szCs w:val="24"/>
+          <w:lang w:val="fr-CA"/>
+        </w:rPr>
+        <w:t xml:space="preserve">. En fournissant une collection de composants </w:t>
+      </w:r>
+      <w:proofErr w:type="spellStart"/>
+      <w:r>
+        <w:rPr>
+          <w:sz w:val="24"/>
+          <w:szCs w:val="24"/>
+          <w:lang w:val="fr-CA"/>
+        </w:rPr>
+        <w:t>React</w:t>
+      </w:r>
+      <w:proofErr w:type="spellEnd"/>
+      <w:r>
+        <w:rPr>
+          <w:sz w:val="24"/>
+          <w:szCs w:val="24"/>
+          <w:lang w:val="fr-CA"/>
+        </w:rPr>
+        <w:t xml:space="preserve"> </w:t>
+      </w:r>
+      <w:proofErr w:type="spellStart"/>
+      <w:r>
+        <w:rPr>
+          <w:sz w:val="24"/>
+          <w:szCs w:val="24"/>
+          <w:lang w:val="fr-CA"/>
+        </w:rPr>
+        <w:t>pré-conçus</w:t>
+      </w:r>
+      <w:proofErr w:type="spellEnd"/>
+      <w:r>
+        <w:rPr>
+          <w:sz w:val="24"/>
+          <w:szCs w:val="24"/>
+          <w:lang w:val="fr-CA"/>
+        </w:rPr>
+        <w:t xml:space="preserve"> et modulaires, cette bibliothèque permettra une création rapide et efficace de l'interface utilisateur, tout en assurant une cohérence visuelle à travers l'ensemble du projet. La modularité de ces composants facilitera également la maintenance et l'évolution de notre application au fil du temps.</w:t>
+      </w:r>
+    </w:p>
+    <w:p>
+      <w:pPr>
+        <w:rPr>
+          <w:sz w:val="24"/>
+          <w:szCs w:val="24"/>
+          <w:lang w:val="fr-CA"/>
+        </w:rPr>
+      </w:pPr>
+    </w:p>
+    <w:p>
+      <w:pPr>
+        <w:rPr>
+          <w:b/>
+          <w:bCs/>
+          <w:sz w:val="24"/>
+          <w:szCs w:val="24"/>
+          <w:lang w:val="fr-CA"/>
+        </w:rPr>
+      </w:pPr>
+      <w:r>
+        <w:rPr>
+          <w:b/>
+          <w:bCs/>
+          <w:sz w:val="24"/>
+          <w:szCs w:val="24"/>
+          <w:lang w:val="fr-CA"/>
+        </w:rPr>
         <w:t>Expression régulière</w:t>
       </w:r>
     </w:p>
@@ -2145,6 +2893,41 @@
         </w:rPr>
         <w:t xml:space="preserve"> recette)</w:t>
       </w:r>
+    </w:p>
+    <w:p>
+      <w:pPr>
+        <w:rPr>
+          <w:sz w:val="24"/>
+          <w:szCs w:val="24"/>
+          <w:lang w:val="fr-CA"/>
+        </w:rPr>
+      </w:pPr>
+      <w:r>
+        <w:rPr>
+          <w:sz w:val="24"/>
+          <w:szCs w:val="24"/>
+          <w:lang w:val="fr-CA"/>
+        </w:rPr>
+        <w:t xml:space="preserve">Javascript </w:t>
+      </w:r>
+      <w:proofErr w:type="spellStart"/>
+      <w:r>
+        <w:rPr>
+          <w:sz w:val="24"/>
+          <w:szCs w:val="24"/>
+          <w:lang w:val="fr-CA"/>
+        </w:rPr>
+        <w:t>filter</w:t>
+      </w:r>
+      <w:proofErr w:type="spellEnd"/>
+      <w:r>
+        <w:rPr>
+          <w:sz w:val="24"/>
+          <w:szCs w:val="24"/>
+          <w:lang w:val="fr-CA"/>
+        </w:rPr>
+        <w:t xml:space="preserve"> (regex)</w:t>
+      </w:r>
       <w:r>
         <w:rPr>
           <w:sz w:val="24"/>
@@ -2177,90 +2960,6 @@
         </w:rPr>
         <w:t xml:space="preserve"> ok</w:t>
       </w:r>
-      <w:r>
-        <w:rPr>
-          <w:sz w:val="24"/>
-          <w:szCs w:val="24"/>
-          <w:lang w:val="fr-CA"/>
-        </w:rPr>
-        <w:br/>
-        <w:t xml:space="preserve">(idée mais </w:t>
-      </w:r>
-      <w:proofErr w:type="spellStart"/>
-      <w:r>
-        <w:rPr>
-          <w:sz w:val="24"/>
-          <w:szCs w:val="24"/>
-          <w:lang w:val="fr-CA"/>
-        </w:rPr>
-        <w:t>jsp</w:t>
-      </w:r>
-      <w:proofErr w:type="spellEnd"/>
-      <w:r>
-        <w:rPr>
-          <w:sz w:val="24"/>
-          <w:szCs w:val="24"/>
-          <w:lang w:val="fr-CA"/>
-        </w:rPr>
-        <w:t xml:space="preserve">) Extraire des </w:t>
-      </w:r>
-      <w:r>
-        <w:rPr>
-          <w:sz w:val="24"/>
-          <w:szCs w:val="24"/>
-          <w:lang w:val="fr-CA"/>
-        </w:rPr>
-        <w:t>ingrédients</w:t>
-      </w:r>
-      <w:r>
-        <w:rPr>
-          <w:sz w:val="24"/>
-          <w:szCs w:val="24"/>
-          <w:lang w:val="fr-CA"/>
-        </w:rPr>
-        <w:t xml:space="preserve"> / </w:t>
-      </w:r>
-      <w:r>
-        <w:rPr>
-          <w:sz w:val="24"/>
-          <w:szCs w:val="24"/>
-          <w:lang w:val="fr-CA"/>
-        </w:rPr>
-        <w:t>allergène</w:t>
-      </w:r>
-      <w:r>
-        <w:rPr>
-          <w:sz w:val="24"/>
-          <w:szCs w:val="24"/>
-          <w:lang w:val="fr-CA"/>
-        </w:rPr>
-        <w:t xml:space="preserve"> ?</w:t>
-      </w:r>
-      <w:r>
-        <w:rPr>
-          <w:sz w:val="24"/>
-          <w:szCs w:val="24"/>
-          <w:lang w:val="fr-CA"/>
-        </w:rPr>
-        <w:br/>
-      </w:r>
-      <w:r>
-        <w:rPr>
-          <w:sz w:val="24"/>
-          <w:szCs w:val="24"/>
-          <w:lang w:val="fr-CA"/>
-        </w:rPr>
-        <w:t>Rechercher dans une recette par ingrédients ?</w:t>
-      </w:r>
-    </w:p>
-    <w:p>
-      <w:pPr>
-        <w:rPr>
-          <w:sz w:val="24"/>
-          <w:szCs w:val="24"/>
-          <w:lang w:val="fr-CA"/>
-        </w:rPr>
-      </w:pPr>
       <w:r>
         <w:rPr>
           <w:sz w:val="24"/>
@@ -2305,6 +3004,23 @@
           <w:szCs w:val="24"/>
           <w:lang w:val="fr-CA"/>
         </w:rPr>
+        <w:t>Récursivité des ingrédients</w:t>
+      </w:r>
+    </w:p>
+    <w:p>
+      <w:pPr>
+        <w:rPr>
+          <w:sz w:val="24"/>
+          <w:szCs w:val="24"/>
+          <w:lang w:val="fr-CA"/>
+        </w:rPr>
+      </w:pPr>
+      <w:r>
+        <w:rPr>
+          <w:sz w:val="24"/>
+          <w:szCs w:val="24"/>
+          <w:lang w:val="fr-CA"/>
+        </w:rPr>
         <w:t>Création</w:t>
       </w:r>
       <w:r>
@@ -2330,6 +3046,155 @@
           <w:lang w:val="fr-CA"/>
         </w:rPr>
         <w:t xml:space="preserve"> entre recette qui contient n recette)</w:t>
+      </w:r>
+    </w:p>
+    <w:p>
+      <w:pPr>
+        <w:rPr>
+          <w:sz w:val="24"/>
+          <w:szCs w:val="24"/>
+          <w:lang w:val="fr-CA"/>
+        </w:rPr>
+      </w:pPr>
+      <w:r>
+        <w:rPr>
+          <w:sz w:val="24"/>
+          <w:szCs w:val="24"/>
+          <w:lang w:val="fr-CA"/>
+        </w:rPr>
+        <w:t>Ingrédients</w:t>
+      </w:r>
+      <w:r>
+        <w:rPr>
+          <w:sz w:val="24"/>
+          <w:szCs w:val="24"/>
+          <w:lang w:val="fr-CA"/>
+        </w:rPr>
+        <w:t xml:space="preserve"> (fournisseurs)</w:t>
+      </w:r>
+    </w:p>
+    <w:p>
+      <w:pPr>
+        <w:rPr>
+          <w:sz w:val="24"/>
+          <w:szCs w:val="24"/>
+          <w:lang w:val="fr-CA"/>
+        </w:rPr>
+      </w:pPr>
+      <w:r>
+        <w:rPr>
+          <w:sz w:val="24"/>
+          <w:szCs w:val="24"/>
+          <w:lang w:val="fr-CA"/>
+        </w:rPr>
+        <w:t xml:space="preserve">Recettes (n </w:t>
+      </w:r>
+      <w:proofErr w:type="spellStart"/>
+      <w:r>
+        <w:rPr>
+          <w:sz w:val="24"/>
+          <w:szCs w:val="24"/>
+          <w:lang w:val="fr-CA"/>
+        </w:rPr>
+        <w:t>ing</w:t>
+      </w:r>
+      <w:proofErr w:type="spellEnd"/>
+      <w:r>
+        <w:rPr>
+          <w:sz w:val="24"/>
+          <w:szCs w:val="24"/>
+          <w:lang w:val="fr-CA"/>
+        </w:rPr>
+        <w:t xml:space="preserve">, n </w:t>
+      </w:r>
+      <w:proofErr w:type="spellStart"/>
+      <w:r>
+        <w:rPr>
+          <w:sz w:val="24"/>
+          <w:szCs w:val="24"/>
+          <w:lang w:val="fr-CA"/>
+        </w:rPr>
+        <w:t>rec</w:t>
+      </w:r>
+      <w:proofErr w:type="spellEnd"/>
+      <w:r>
+        <w:rPr>
+          <w:sz w:val="24"/>
+          <w:szCs w:val="24"/>
+          <w:lang w:val="fr-CA"/>
+        </w:rPr>
+        <w:t>)</w:t>
+      </w:r>
+    </w:p>
+    <w:p>
+      <w:pPr>
+        <w:rPr>
+          <w:sz w:val="24"/>
+          <w:szCs w:val="24"/>
+          <w:lang w:val="fr-CA"/>
+        </w:rPr>
+      </w:pPr>
+      <w:r>
+        <w:rPr>
+          <w:sz w:val="24"/>
+          <w:szCs w:val="24"/>
+          <w:lang w:val="fr-CA"/>
+        </w:rPr>
+        <w:lastRenderedPageBreak/>
+        <w:t xml:space="preserve">Plats (n </w:t>
+      </w:r>
+      <w:proofErr w:type="spellStart"/>
+      <w:r>
+        <w:rPr>
+          <w:sz w:val="24"/>
+          <w:szCs w:val="24"/>
+          <w:lang w:val="fr-CA"/>
+        </w:rPr>
+        <w:t>rec</w:t>
+      </w:r>
+      <w:proofErr w:type="spellEnd"/>
+      <w:r>
+        <w:rPr>
+          <w:sz w:val="24"/>
+          <w:szCs w:val="24"/>
+          <w:lang w:val="fr-CA"/>
+        </w:rPr>
+        <w:t xml:space="preserve">, n </w:t>
+      </w:r>
+      <w:proofErr w:type="spellStart"/>
+      <w:r>
+        <w:rPr>
+          <w:sz w:val="24"/>
+          <w:szCs w:val="24"/>
+          <w:lang w:val="fr-CA"/>
+        </w:rPr>
+        <w:t>ing</w:t>
+      </w:r>
+      <w:proofErr w:type="spellEnd"/>
+      <w:r>
+        <w:rPr>
+          <w:sz w:val="24"/>
+          <w:szCs w:val="24"/>
+          <w:lang w:val="fr-CA"/>
+        </w:rPr>
+        <w:t>)</w:t>
+      </w:r>
+    </w:p>
+    <w:p>
+      <w:pPr>
+        <w:rPr>
+          <w:sz w:val="24"/>
+          <w:szCs w:val="24"/>
+          <w:lang w:val="fr-CA"/>
+        </w:rPr>
+      </w:pPr>
+      <w:r>
+        <w:rPr>
+          <w:sz w:val="24"/>
+          <w:szCs w:val="24"/>
+          <w:lang w:val="fr-CA"/>
+        </w:rPr>
+        <w:t>Menu (n plat)</w:t>
       </w:r>
     </w:p>
     <w:p>
@@ -2541,7 +3406,6 @@
           <w:szCs w:val="24"/>
           <w:lang w:val="fr-CA"/>
         </w:rPr>
-        <w:lastRenderedPageBreak/>
         <w:t>Moyenne</w:t>
       </w:r>
       <w:r>

</xml_diff>

<commit_message>
docs: mise au propre du document de définition
</commit_message>
<xml_diff>
--- a/docs/EnCours/Sprint1b - Conception.docx
+++ b/docs/EnCours/Sprint1b - Conception.docx
@@ -6,359 +6,45 @@
       <w:pPr>
         <w:jc w:val="center"/>
         <w:rPr>
-          <w:sz w:val="24"/>
-          <w:szCs w:val="24"/>
-          <w:lang w:val="fr-CA"/>
-        </w:rPr>
-      </w:pPr>
-      <w:r>
-        <w:rPr>
-          <w:sz w:val="24"/>
-          <w:szCs w:val="24"/>
-          <w:lang w:val="fr-CA"/>
-        </w:rPr>
-        <w:t>DOCUMENT DE CONCEPTION</w:t>
+          <w:b/>
+          <w:bCs/>
+          <w:sz w:val="36"/>
+          <w:szCs w:val="36"/>
+          <w:lang w:val="fr-CA"/>
+        </w:rPr>
+      </w:pPr>
+      <w:r>
+        <w:rPr>
+          <w:b/>
+          <w:bCs/>
+          <w:sz w:val="36"/>
+          <w:szCs w:val="36"/>
+          <w:lang w:val="fr-CA"/>
+        </w:rPr>
+        <w:t>KitchenCompanion</w:t>
       </w:r>
     </w:p>
     <w:p>
       <w:pPr>
         <w:jc w:val="center"/>
         <w:rPr>
-          <w:sz w:val="24"/>
-          <w:szCs w:val="24"/>
-          <w:lang w:val="fr-CA"/>
-        </w:rPr>
-      </w:pPr>
+          <w:i/>
+          <w:iCs/>
+          <w:lang w:val="fr-CA"/>
+        </w:rPr>
+      </w:pPr>
+      <w:r>
+        <w:rPr>
+          <w:i/>
+          <w:iCs/>
+          <w:lang w:val="fr-CA"/>
+        </w:rPr>
+        <w:t>Application de gestion et partage de recettes</w:t>
+      </w:r>
     </w:p>
     <w:p>
       <w:pPr>
         <w:jc w:val="center"/>
-        <w:rPr>
-          <w:sz w:val="24"/>
-          <w:szCs w:val="24"/>
-          <w:lang w:val="fr-CA"/>
-        </w:rPr>
-      </w:pPr>
-    </w:p>
-    <w:p>
-      <w:pPr>
-        <w:jc w:val="center"/>
-        <w:rPr>
-          <w:sz w:val="24"/>
-          <w:szCs w:val="24"/>
-          <w:lang w:val="fr-CA"/>
-        </w:rPr>
-      </w:pPr>
-    </w:p>
-    <w:p>
-      <w:pPr>
-        <w:jc w:val="center"/>
-        <w:rPr>
-          <w:sz w:val="24"/>
-          <w:szCs w:val="24"/>
-          <w:lang w:val="fr-CA"/>
-        </w:rPr>
-      </w:pPr>
-      <w:r>
-        <w:rPr>
-          <w:sz w:val="24"/>
-          <w:szCs w:val="24"/>
-          <w:lang w:val="fr-CA"/>
-        </w:rPr>
-        <w:t>420-C61-IN</w:t>
-      </w:r>
-    </w:p>
-    <w:p>
-      <w:pPr>
-        <w:jc w:val="center"/>
-        <w:rPr>
-          <w:sz w:val="24"/>
-          <w:szCs w:val="24"/>
-          <w:lang w:val="fr-CA"/>
-        </w:rPr>
-      </w:pPr>
-      <w:r>
-        <w:rPr>
-          <w:sz w:val="24"/>
-          <w:szCs w:val="24"/>
-          <w:lang w:val="fr-CA"/>
-        </w:rPr>
-        <w:t>Projet synthèse</w:t>
-      </w:r>
-    </w:p>
-    <w:p>
-      <w:pPr>
-        <w:jc w:val="center"/>
-        <w:rPr>
-          <w:sz w:val="24"/>
-          <w:szCs w:val="24"/>
-          <w:lang w:val="fr-CA"/>
-        </w:rPr>
-      </w:pPr>
-    </w:p>
-    <w:p>
-      <w:pPr>
-        <w:rPr>
-          <w:sz w:val="24"/>
-          <w:szCs w:val="24"/>
-          <w:lang w:val="fr-CA"/>
-        </w:rPr>
-      </w:pPr>
-    </w:p>
-    <w:p>
-      <w:pPr>
-        <w:jc w:val="center"/>
-        <w:rPr>
-          <w:sz w:val="24"/>
-          <w:szCs w:val="24"/>
-          <w:lang w:val="fr-CA"/>
-        </w:rPr>
-      </w:pPr>
-    </w:p>
-    <w:p>
-      <w:pPr>
-        <w:jc w:val="center"/>
-        <w:rPr>
-          <w:sz w:val="24"/>
-          <w:szCs w:val="24"/>
-          <w:lang w:val="fr-CA"/>
-        </w:rPr>
-      </w:pPr>
-    </w:p>
-    <w:p>
-      <w:pPr>
-        <w:jc w:val="center"/>
-        <w:rPr>
-          <w:sz w:val="24"/>
-          <w:szCs w:val="24"/>
-          <w:lang w:val="fr-CA"/>
-        </w:rPr>
-      </w:pPr>
-    </w:p>
-    <w:p>
-      <w:pPr>
-        <w:jc w:val="center"/>
-        <w:rPr>
-          <w:sz w:val="24"/>
-          <w:szCs w:val="24"/>
-          <w:lang w:val="fr-CA"/>
-        </w:rPr>
-      </w:pPr>
-      <w:r>
-        <w:rPr>
-          <w:sz w:val="24"/>
-          <w:szCs w:val="24"/>
-          <w:lang w:val="fr-CA"/>
-        </w:rPr>
-        <w:t>Rémi Chuet 2059171</w:t>
-      </w:r>
-    </w:p>
-    <w:p>
-      <w:pPr>
-        <w:jc w:val="center"/>
-        <w:rPr>
-          <w:sz w:val="24"/>
-          <w:szCs w:val="24"/>
-          <w:lang w:val="fr-CA"/>
-        </w:rPr>
-      </w:pPr>
-      <w:r>
-        <w:rPr>
-          <w:sz w:val="24"/>
-          <w:szCs w:val="24"/>
-          <w:lang w:val="fr-CA"/>
-        </w:rPr>
-        <w:t xml:space="preserve">Julien Coulombe-Morency </w:t>
-      </w:r>
-      <w:r>
-        <w:rPr>
-          <w:sz w:val="24"/>
-          <w:szCs w:val="24"/>
-          <w:lang w:val="fr-CA"/>
-        </w:rPr>
-        <w:t>6103438</w:t>
-      </w:r>
-    </w:p>
-    <w:p>
-      <w:pPr>
-        <w:jc w:val="center"/>
-        <w:rPr>
-          <w:sz w:val="24"/>
-          <w:szCs w:val="24"/>
-          <w:lang w:val="fr-CA"/>
-        </w:rPr>
-      </w:pPr>
-    </w:p>
-    <w:p>
-      <w:pPr>
-        <w:rPr>
-          <w:sz w:val="24"/>
-          <w:szCs w:val="24"/>
-          <w:lang w:val="fr-CA"/>
-        </w:rPr>
-      </w:pPr>
-    </w:p>
-    <w:p>
-      <w:pPr>
-        <w:rPr>
-          <w:sz w:val="24"/>
-          <w:szCs w:val="24"/>
-          <w:lang w:val="fr-CA"/>
-        </w:rPr>
-      </w:pPr>
-    </w:p>
-    <w:p>
-      <w:pPr>
-        <w:rPr>
-          <w:sz w:val="24"/>
-          <w:szCs w:val="24"/>
-          <w:lang w:val="fr-CA"/>
-        </w:rPr>
-      </w:pPr>
-    </w:p>
-    <w:p>
-      <w:pPr>
-        <w:jc w:val="center"/>
-        <w:rPr>
-          <w:sz w:val="24"/>
-          <w:szCs w:val="24"/>
-          <w:lang w:val="fr-CA"/>
-        </w:rPr>
-      </w:pPr>
-    </w:p>
-    <w:p>
-      <w:pPr>
-        <w:jc w:val="center"/>
-        <w:rPr>
-          <w:sz w:val="24"/>
-          <w:szCs w:val="24"/>
-          <w:lang w:val="fr-CA"/>
-        </w:rPr>
-      </w:pPr>
-    </w:p>
-    <w:p>
-      <w:pPr>
-        <w:jc w:val="center"/>
-        <w:rPr>
-          <w:sz w:val="24"/>
-          <w:szCs w:val="24"/>
-          <w:lang w:val="fr-CA"/>
-        </w:rPr>
-      </w:pPr>
-      <w:proofErr w:type="spellStart"/>
-      <w:r>
-        <w:rPr>
-          <w:sz w:val="24"/>
-          <w:szCs w:val="24"/>
-          <w:lang w:val="fr-CA"/>
-        </w:rPr>
-        <w:t>Kitchen</w:t>
-      </w:r>
-      <w:proofErr w:type="spellEnd"/>
-      <w:r>
-        <w:rPr>
-          <w:sz w:val="24"/>
-          <w:szCs w:val="24"/>
-          <w:lang w:val="fr-CA"/>
-        </w:rPr>
-        <w:t xml:space="preserve"> Compagnon</w:t>
-      </w:r>
-    </w:p>
-    <w:p>
-      <w:pPr>
-        <w:jc w:val="center"/>
-        <w:rPr>
-          <w:sz w:val="24"/>
-          <w:szCs w:val="24"/>
-          <w:lang w:val="fr-CA"/>
-        </w:rPr>
-      </w:pPr>
-      <w:r>
-        <w:rPr>
-          <w:sz w:val="24"/>
-          <w:szCs w:val="24"/>
-          <w:lang w:val="fr-CA"/>
-        </w:rPr>
-        <w:t>Application de gestion et partage de recettes</w:t>
-      </w:r>
-    </w:p>
-    <w:p>
-      <w:pPr>
-        <w:jc w:val="center"/>
-        <w:rPr>
-          <w:sz w:val="24"/>
-          <w:szCs w:val="24"/>
-          <w:lang w:val="fr-CA"/>
-        </w:rPr>
-      </w:pPr>
-    </w:p>
-    <w:p>
-      <w:pPr>
-        <w:jc w:val="center"/>
-        <w:rPr>
-          <w:sz w:val="24"/>
-          <w:szCs w:val="24"/>
-          <w:lang w:val="fr-CA"/>
-        </w:rPr>
-      </w:pPr>
-    </w:p>
-    <w:p>
-      <w:pPr>
-        <w:jc w:val="center"/>
-        <w:rPr>
-          <w:sz w:val="24"/>
-          <w:szCs w:val="24"/>
-          <w:lang w:val="fr-CA"/>
-        </w:rPr>
-      </w:pPr>
-    </w:p>
-    <w:p>
-      <w:pPr>
-        <w:jc w:val="center"/>
-        <w:rPr>
-          <w:sz w:val="24"/>
-          <w:szCs w:val="24"/>
-          <w:lang w:val="fr-CA"/>
-        </w:rPr>
-      </w:pPr>
-    </w:p>
-    <w:p>
-      <w:pPr>
-        <w:jc w:val="center"/>
-        <w:rPr>
-          <w:sz w:val="24"/>
-          <w:szCs w:val="24"/>
-          <w:lang w:val="fr-CA"/>
-        </w:rPr>
-      </w:pPr>
-    </w:p>
-    <w:p>
-      <w:pPr>
-        <w:jc w:val="center"/>
-        <w:rPr>
-          <w:sz w:val="24"/>
-          <w:szCs w:val="24"/>
-          <w:lang w:val="fr-CA"/>
-        </w:rPr>
-      </w:pPr>
-      <w:r>
-        <w:rPr>
-          <w:sz w:val="24"/>
-          <w:szCs w:val="24"/>
-          <w:lang w:val="fr-CA"/>
-        </w:rPr>
-        <w:t>Cégep du Vieux Montréal</w:t>
-      </w:r>
-    </w:p>
-    <w:p>
-      <w:pPr>
-        <w:rPr>
-          <w:sz w:val="24"/>
-          <w:szCs w:val="24"/>
-          <w:lang w:val="fr-CA"/>
-        </w:rPr>
-      </w:pPr>
-      <w:r>
         <w:rPr>
           <w:b/>
           <w:bCs/>
@@ -366,6 +52,373 @@
           <w:szCs w:val="32"/>
           <w:lang w:val="fr-CA"/>
         </w:rPr>
+      </w:pPr>
+    </w:p>
+    <w:p>
+      <w:pPr>
+        <w:jc w:val="center"/>
+        <w:rPr>
+          <w:b/>
+          <w:bCs/>
+          <w:sz w:val="28"/>
+          <w:szCs w:val="28"/>
+          <w:lang w:val="fr-CA"/>
+        </w:rPr>
+      </w:pPr>
+      <w:r>
+        <w:rPr>
+          <w:b/>
+          <w:bCs/>
+          <w:sz w:val="28"/>
+          <w:szCs w:val="28"/>
+          <w:lang w:val="fr-CA"/>
+        </w:rPr>
+        <w:t xml:space="preserve">Document de </w:t>
+      </w:r>
+      <w:r>
+        <w:rPr>
+          <w:b/>
+          <w:bCs/>
+          <w:sz w:val="28"/>
+          <w:szCs w:val="28"/>
+          <w:lang w:val="fr-CA"/>
+        </w:rPr>
+        <w:t>conception</w:t>
+      </w:r>
+    </w:p>
+    <w:p>
+      <w:pPr>
+        <w:jc w:val="center"/>
+        <w:rPr>
+          <w:sz w:val="24"/>
+          <w:szCs w:val="24"/>
+          <w:lang w:val="fr-CA"/>
+        </w:rPr>
+      </w:pPr>
+    </w:p>
+    <w:p>
+      <w:pPr>
+        <w:rPr>
+          <w:sz w:val="24"/>
+          <w:szCs w:val="24"/>
+          <w:lang w:val="fr-CA"/>
+        </w:rPr>
+      </w:pPr>
+    </w:p>
+    <w:p>
+      <w:pPr>
+        <w:jc w:val="center"/>
+        <w:rPr>
+          <w:sz w:val="24"/>
+          <w:szCs w:val="24"/>
+          <w:lang w:val="fr-CA"/>
+        </w:rPr>
+      </w:pPr>
+    </w:p>
+    <w:p>
+      <w:pPr>
+        <w:jc w:val="center"/>
+        <w:rPr>
+          <w:sz w:val="24"/>
+          <w:szCs w:val="24"/>
+          <w:lang w:val="fr-CA"/>
+        </w:rPr>
+      </w:pPr>
+      <w:r>
+        <w:rPr>
+          <w:sz w:val="24"/>
+          <w:szCs w:val="24"/>
+          <w:lang w:val="fr-CA"/>
+        </w:rPr>
+        <w:t>Par :</w:t>
+      </w:r>
+    </w:p>
+    <w:p>
+      <w:pPr>
+        <w:jc w:val="center"/>
+        <w:rPr>
+          <w:sz w:val="24"/>
+          <w:szCs w:val="24"/>
+          <w:lang w:val="fr-CA"/>
+        </w:rPr>
+      </w:pPr>
+      <w:r>
+        <w:rPr>
+          <w:sz w:val="24"/>
+          <w:szCs w:val="24"/>
+          <w:lang w:val="fr-CA"/>
+        </w:rPr>
+        <w:t xml:space="preserve">Rémi Chuet - </w:t>
+      </w:r>
+      <w:r>
+        <w:rPr>
+          <w:i/>
+          <w:iCs/>
+          <w:sz w:val="24"/>
+          <w:szCs w:val="24"/>
+          <w:lang w:val="fr-CA"/>
+        </w:rPr>
+        <w:t>2059171</w:t>
+      </w:r>
+    </w:p>
+    <w:p>
+      <w:pPr>
+        <w:jc w:val="center"/>
+        <w:rPr>
+          <w:sz w:val="24"/>
+          <w:szCs w:val="24"/>
+          <w:lang w:val="fr-CA"/>
+        </w:rPr>
+      </w:pPr>
+      <w:r>
+        <w:rPr>
+          <w:sz w:val="24"/>
+          <w:szCs w:val="24"/>
+          <w:lang w:val="fr-CA"/>
+        </w:rPr>
+        <w:t xml:space="preserve">Julien Coulombe-Morency - </w:t>
+      </w:r>
+      <w:r>
+        <w:rPr>
+          <w:i/>
+          <w:iCs/>
+          <w:sz w:val="24"/>
+          <w:szCs w:val="24"/>
+          <w:lang w:val="fr-CA"/>
+        </w:rPr>
+        <w:t>6103438</w:t>
+      </w:r>
+    </w:p>
+    <w:p>
+      <w:pPr>
+        <w:jc w:val="center"/>
+        <w:rPr>
+          <w:sz w:val="24"/>
+          <w:szCs w:val="24"/>
+          <w:lang w:val="fr-CA"/>
+        </w:rPr>
+      </w:pPr>
+    </w:p>
+    <w:p>
+      <w:pPr>
+        <w:rPr>
+          <w:sz w:val="24"/>
+          <w:szCs w:val="24"/>
+          <w:lang w:val="fr-CA"/>
+        </w:rPr>
+      </w:pPr>
+    </w:p>
+    <w:p>
+      <w:pPr>
+        <w:jc w:val="center"/>
+        <w:rPr>
+          <w:sz w:val="24"/>
+          <w:szCs w:val="24"/>
+          <w:lang w:val="fr-CA"/>
+        </w:rPr>
+      </w:pPr>
+    </w:p>
+    <w:p>
+      <w:pPr>
+        <w:jc w:val="center"/>
+        <w:rPr>
+          <w:sz w:val="24"/>
+          <w:szCs w:val="24"/>
+          <w:lang w:val="fr-CA"/>
+        </w:rPr>
+      </w:pPr>
+    </w:p>
+    <w:p>
+      <w:pPr>
+        <w:jc w:val="center"/>
+        <w:rPr>
+          <w:sz w:val="24"/>
+          <w:szCs w:val="24"/>
+          <w:lang w:val="fr-CA"/>
+        </w:rPr>
+      </w:pPr>
+    </w:p>
+    <w:p>
+      <w:pPr>
+        <w:jc w:val="center"/>
+        <w:rPr>
+          <w:sz w:val="24"/>
+          <w:szCs w:val="24"/>
+          <w:lang w:val="fr-CA"/>
+        </w:rPr>
+      </w:pPr>
+    </w:p>
+    <w:p>
+      <w:pPr>
+        <w:jc w:val="center"/>
+        <w:rPr>
+          <w:sz w:val="24"/>
+          <w:szCs w:val="24"/>
+          <w:lang w:val="fr-CA"/>
+        </w:rPr>
+      </w:pPr>
+      <w:r>
+        <w:rPr>
+          <w:sz w:val="24"/>
+          <w:szCs w:val="24"/>
+          <w:lang w:val="fr-CA"/>
+        </w:rPr>
+        <w:t>Travail présenté à :</w:t>
+      </w:r>
+    </w:p>
+    <w:p>
+      <w:pPr>
+        <w:jc w:val="center"/>
+        <w:rPr>
+          <w:sz w:val="24"/>
+          <w:szCs w:val="24"/>
+          <w:lang w:val="fr-CA"/>
+        </w:rPr>
+      </w:pPr>
+      <w:r>
+        <w:rPr>
+          <w:sz w:val="24"/>
+          <w:szCs w:val="24"/>
+          <w:lang w:val="fr-CA"/>
+        </w:rPr>
+        <w:t>Jean-Christophe Demers</w:t>
+      </w:r>
+    </w:p>
+    <w:p>
+      <w:pPr>
+        <w:jc w:val="center"/>
+        <w:rPr>
+          <w:sz w:val="24"/>
+          <w:szCs w:val="24"/>
+          <w:lang w:val="fr-CA"/>
+        </w:rPr>
+      </w:pPr>
+      <w:r>
+        <w:rPr>
+          <w:sz w:val="24"/>
+          <w:szCs w:val="24"/>
+          <w:lang w:val="fr-CA"/>
+        </w:rPr>
+        <w:t>420-C61-IN</w:t>
+      </w:r>
+      <w:r>
+        <w:rPr>
+          <w:sz w:val="24"/>
+          <w:szCs w:val="24"/>
+          <w:lang w:val="fr-CA"/>
+        </w:rPr>
+        <w:t xml:space="preserve"> : </w:t>
+      </w:r>
+      <w:r>
+        <w:rPr>
+          <w:sz w:val="24"/>
+          <w:szCs w:val="24"/>
+          <w:lang w:val="fr-CA"/>
+        </w:rPr>
+        <w:t>Projet synthèse</w:t>
+      </w:r>
+    </w:p>
+    <w:p>
+      <w:pPr>
+        <w:jc w:val="center"/>
+        <w:rPr>
+          <w:sz w:val="24"/>
+          <w:szCs w:val="24"/>
+          <w:lang w:val="fr-CA"/>
+        </w:rPr>
+      </w:pPr>
+    </w:p>
+    <w:p>
+      <w:pPr>
+        <w:jc w:val="center"/>
+        <w:rPr>
+          <w:sz w:val="24"/>
+          <w:szCs w:val="24"/>
+          <w:lang w:val="fr-CA"/>
+        </w:rPr>
+      </w:pPr>
+    </w:p>
+    <w:p>
+      <w:pPr>
+        <w:jc w:val="center"/>
+        <w:rPr>
+          <w:sz w:val="24"/>
+          <w:szCs w:val="24"/>
+          <w:lang w:val="fr-CA"/>
+        </w:rPr>
+      </w:pPr>
+    </w:p>
+    <w:p>
+      <w:pPr>
+        <w:jc w:val="center"/>
+        <w:rPr>
+          <w:sz w:val="24"/>
+          <w:szCs w:val="24"/>
+          <w:lang w:val="fr-CA"/>
+        </w:rPr>
+      </w:pPr>
+    </w:p>
+    <w:p>
+      <w:pPr>
+        <w:rPr>
+          <w:sz w:val="24"/>
+          <w:szCs w:val="24"/>
+          <w:lang w:val="fr-CA"/>
+        </w:rPr>
+      </w:pPr>
+    </w:p>
+    <w:p>
+      <w:pPr>
+        <w:jc w:val="center"/>
+        <w:rPr>
+          <w:sz w:val="24"/>
+          <w:szCs w:val="24"/>
+          <w:lang w:val="fr-CA"/>
+        </w:rPr>
+      </w:pPr>
+      <w:r>
+        <w:rPr>
+          <w:sz w:val="24"/>
+          <w:szCs w:val="24"/>
+          <w:lang w:val="fr-CA"/>
+        </w:rPr>
+        <w:t>Cégep du Vieux Montréal</w:t>
+      </w:r>
+    </w:p>
+    <w:p>
+      <w:pPr>
+        <w:jc w:val="center"/>
+        <w:rPr>
+          <w:sz w:val="24"/>
+          <w:szCs w:val="24"/>
+          <w:lang w:val="fr-CA"/>
+        </w:rPr>
+      </w:pPr>
+      <w:r>
+        <w:rPr>
+          <w:sz w:val="24"/>
+          <w:szCs w:val="24"/>
+          <w:lang w:val="fr-CA"/>
+        </w:rPr>
+        <w:t>7 mars 2024</w:t>
+      </w:r>
+    </w:p>
+    <w:p>
+      <w:pPr>
+        <w:rPr>
+          <w:sz w:val="24"/>
+          <w:szCs w:val="24"/>
+          <w:lang w:val="fr-CA"/>
+        </w:rPr>
+      </w:pPr>
+      <w:r>
+        <w:rPr>
+          <w:b/>
+          <w:bCs/>
+          <w:sz w:val="32"/>
+          <w:szCs w:val="32"/>
+          <w:lang w:val="fr-CA"/>
+        </w:rPr>
         <w:lastRenderedPageBreak/>
         <w:t>Rappel projet</w:t>
       </w:r>
@@ -1902,13 +1955,87 @@
           <w:lang w:val="fr-CA"/>
         </w:rPr>
       </w:pPr>
-      <w:r>
-        <w:rPr>
-          <w:sz w:val="24"/>
-          <w:szCs w:val="24"/>
-          <w:lang w:val="fr-CA"/>
-        </w:rPr>
-        <w:t>Builder pour créer des recettes / menu</w:t>
+    </w:p>
+    <w:p>
+      <w:pPr>
+        <w:rPr>
+          <w:sz w:val="24"/>
+          <w:szCs w:val="24"/>
+          <w:lang w:val="fr-CA"/>
+        </w:rPr>
+      </w:pPr>
+      <w:r>
+        <w:rPr>
+          <w:sz w:val="24"/>
+          <w:szCs w:val="24"/>
+          <w:lang w:val="fr-CA"/>
+        </w:rPr>
+        <w:t>Façade</w:t>
+      </w:r>
+      <w:r>
+        <w:rPr>
+          <w:sz w:val="24"/>
+          <w:szCs w:val="24"/>
+          <w:lang w:val="fr-CA"/>
+        </w:rPr>
+        <w:t xml:space="preserve">:  A travers une un librairie qui facilite </w:t>
+      </w:r>
+      <w:r>
+        <w:rPr>
+          <w:sz w:val="24"/>
+          <w:szCs w:val="24"/>
+          <w:lang w:val="fr-CA"/>
+        </w:rPr>
+        <w:t>l’utilisation</w:t>
+      </w:r>
+      <w:r>
+        <w:rPr>
+          <w:sz w:val="24"/>
+          <w:szCs w:val="24"/>
+          <w:lang w:val="fr-CA"/>
+        </w:rPr>
+        <w:t xml:space="preserve"> de </w:t>
+      </w:r>
+      <w:r>
+        <w:rPr>
+          <w:sz w:val="24"/>
+          <w:szCs w:val="24"/>
+          <w:lang w:val="fr-CA"/>
+        </w:rPr>
+        <w:t>création</w:t>
+      </w:r>
+      <w:r>
+        <w:rPr>
+          <w:sz w:val="24"/>
+          <w:szCs w:val="24"/>
+          <w:lang w:val="fr-CA"/>
+        </w:rPr>
+        <w:t xml:space="preserve"> de </w:t>
+      </w:r>
+      <w:r>
+        <w:rPr>
+          <w:sz w:val="24"/>
+          <w:szCs w:val="24"/>
+          <w:lang w:val="fr-CA"/>
+        </w:rPr>
+        <w:t>PDF</w:t>
+      </w:r>
+    </w:p>
+    <w:p>
+      <w:pPr>
+        <w:rPr>
+          <w:sz w:val="24"/>
+          <w:szCs w:val="24"/>
+          <w:lang w:val="fr-CA"/>
+        </w:rPr>
+      </w:pPr>
+      <w:r>
+        <w:rPr>
+          <w:sz w:val="24"/>
+          <w:szCs w:val="24"/>
+          <w:lang w:val="fr-CA"/>
+        </w:rPr>
+        <w:t>Data Access Object</w:t>
       </w:r>
     </w:p>
     <w:p>
@@ -1933,7 +2060,165 @@
           <w:szCs w:val="24"/>
           <w:lang w:val="fr-CA"/>
         </w:rPr>
-        <w:t xml:space="preserve">menu, contient des plats, qui contient des recettes et des ingrédients, les recettes eux sont composé de recette ou d’ingrédients. </w:t>
+        <w:t xml:space="preserve">Pour gérer les interactions complexes entre menus, plats, recettes et ingrédients dans votre application, le patron de conception </w:t>
+      </w:r>
+      <w:r>
+        <w:rPr>
+          <w:b/>
+          <w:bCs/>
+          <w:sz w:val="24"/>
+          <w:szCs w:val="24"/>
+          <w:lang w:val="fr-CA"/>
+        </w:rPr>
+        <w:t>Composite</w:t>
+      </w:r>
+      <w:r>
+        <w:rPr>
+          <w:sz w:val="24"/>
+          <w:szCs w:val="24"/>
+          <w:lang w:val="fr-CA"/>
+        </w:rPr>
+        <w:t xml:space="preserve"> pourrait être particulièrement utile. Ce modèle permet de traiter des objets individuels et des compositions d'objets de manière uniforme. Dans votre cas, un menu peut être composé de plats (qui peuvent être vus comme des feuilles ou des composites eux-mêmes), et chaque plat peut être composé d'ingrédients ou de recettes (qui peuvent à leur tour contenir d'autres recettes et ingrédients). Utiliser le modèle Composite faciliterait la gestion de ces structures hiérarchiques et rendrait les opérations sur les structures d'objets plus simples et plus uniformes, par exemple, pour calculer le coût total d'un plat ou d'un menu, ou pour générer une liste d'ingrédients nécessaires.</w:t>
+      </w:r>
+    </w:p>
+    <w:p>
+      <w:pPr>
+        <w:rPr>
+          <w:sz w:val="24"/>
+          <w:szCs w:val="24"/>
+          <w:lang w:val="fr-CA"/>
+        </w:rPr>
+      </w:pPr>
+      <w:r>
+        <w:rPr>
+          <w:sz w:val="24"/>
+          <w:szCs w:val="24"/>
+          <w:lang w:val="fr-CA"/>
+        </w:rPr>
+        <w:t>Observer: Ce patron permettrait de gérer les notifications de changement d'état à divers composants de l'application. Il serait particulièrement utile pour la mise à jour de l'interface utilisateur en réponse aux changements de données, par exemple, la mise à jour des listes de recettes ou des menus.</w:t>
+      </w:r>
+    </w:p>
+    <w:p>
+      <w:pPr>
+        <w:rPr>
+          <w:sz w:val="24"/>
+          <w:szCs w:val="24"/>
+          <w:lang w:val="fr-CA"/>
+        </w:rPr>
+      </w:pPr>
+      <w:r>
+        <w:rPr>
+          <w:sz w:val="24"/>
+          <w:szCs w:val="24"/>
+          <w:lang w:val="fr-CA"/>
+        </w:rPr>
+        <w:t>Stratégie: Ce patron de conception permet de définir une famille d'algorithmes, les encapsule chacun, et les rend interchangeables. La stratégie laisse l'algorithme varier indépendamment des clients qui l'utilisent. Cela pourrait être utilisé pour implémenter différents algorithmes de calcul des coûts ou de filtrage des recettes selon divers critères.</w:t>
+      </w:r>
+    </w:p>
+    <w:p>
+      <w:pPr>
+        <w:rPr>
+          <w:sz w:val="24"/>
+          <w:szCs w:val="24"/>
+          <w:lang w:val="fr-CA"/>
+        </w:rPr>
+      </w:pPr>
+    </w:p>
+    <w:p>
+      <w:pPr>
+        <w:rPr>
+          <w:sz w:val="24"/>
+          <w:szCs w:val="24"/>
+          <w:lang w:val="fr-CA"/>
+        </w:rPr>
+      </w:pPr>
+    </w:p>
+    <w:p>
+      <w:pPr>
+        <w:rPr>
+          <w:b/>
+          <w:bCs/>
+          <w:sz w:val="24"/>
+          <w:szCs w:val="24"/>
+          <w:lang w:val="fr-CA"/>
+        </w:rPr>
+      </w:pPr>
+      <w:r>
+        <w:rPr>
+          <w:b/>
+          <w:bCs/>
+          <w:sz w:val="24"/>
+          <w:szCs w:val="24"/>
+          <w:lang w:val="fr-CA"/>
+        </w:rPr>
+        <w:t>Développement d’une bibliothèque</w:t>
+      </w:r>
+    </w:p>
+    <w:p>
+      <w:pPr>
+        <w:rPr>
+          <w:sz w:val="24"/>
+          <w:szCs w:val="24"/>
+          <w:lang w:val="fr-CA"/>
+        </w:rPr>
+      </w:pPr>
+      <w:r>
+        <w:rPr>
+          <w:sz w:val="24"/>
+          <w:szCs w:val="24"/>
+          <w:lang w:val="fr-CA"/>
+        </w:rPr>
+        <w:t>La bibliothèque permettra de découper d’avantage le visuel.</w:t>
+      </w:r>
+      <w:r>
+        <w:rPr>
+          <w:sz w:val="24"/>
+          <w:szCs w:val="24"/>
+          <w:lang w:val="fr-CA"/>
+        </w:rPr>
+        <w:br/>
+        <w:t>micro-biblio</w:t>
+      </w:r>
+      <w:r>
+        <w:rPr>
+          <w:sz w:val="24"/>
+          <w:szCs w:val="24"/>
+          <w:lang w:val="fr-CA"/>
+        </w:rPr>
+        <w:t xml:space="preserve"> : </w:t>
+      </w:r>
+    </w:p>
+    <w:p>
+      <w:pPr>
+        <w:rPr>
+          <w:sz w:val="24"/>
+          <w:szCs w:val="24"/>
+          <w:lang w:val="fr-CA"/>
+        </w:rPr>
+      </w:pPr>
+      <w:r>
+        <w:rPr>
+          <w:sz w:val="24"/>
+          <w:szCs w:val="24"/>
+          <w:lang w:val="fr-CA"/>
+        </w:rPr>
+        <w:t>C</w:t>
+      </w:r>
+      <w:r>
+        <w:rPr>
+          <w:sz w:val="24"/>
+          <w:szCs w:val="24"/>
+          <w:lang w:val="fr-CA"/>
+        </w:rPr>
+        <w:t>onversion</w:t>
+      </w:r>
+      <w:r>
+        <w:rPr>
+          <w:sz w:val="24"/>
+          <w:szCs w:val="24"/>
+          <w:lang w:val="fr-CA"/>
+        </w:rPr>
+        <w:t xml:space="preserve"> </w:t>
       </w:r>
       <w:proofErr w:type="gramStart"/>
       <w:r>
@@ -1942,7 +2227,7 @@
           <w:szCs w:val="24"/>
           <w:lang w:val="fr-CA"/>
         </w:rPr>
-        <w:t>créer</w:t>
+        <w:t>des unité</w:t>
       </w:r>
       <w:proofErr w:type="gramEnd"/>
       <w:r>
@@ -1951,17 +2236,79 @@
           <w:szCs w:val="24"/>
           <w:lang w:val="fr-CA"/>
         </w:rPr>
-        <w:t xml:space="preserve"> des composantes de plus en plus spécifiques pour faire 1 seule chose</w:t>
-      </w:r>
-    </w:p>
-    <w:p>
-      <w:pPr>
-        <w:rPr>
-          <w:sz w:val="24"/>
-          <w:szCs w:val="24"/>
-          <w:lang w:val="fr-CA"/>
-        </w:rPr>
-      </w:pPr>
+        <w:t xml:space="preserve"> de mesure (ml a gramme, </w:t>
+      </w:r>
+      <w:proofErr w:type="spellStart"/>
+      <w:r>
+        <w:rPr>
+          <w:sz w:val="24"/>
+          <w:szCs w:val="24"/>
+          <w:lang w:val="fr-CA"/>
+        </w:rPr>
+        <w:t>qte</w:t>
+      </w:r>
+      <w:proofErr w:type="spellEnd"/>
+      <w:r>
+        <w:rPr>
+          <w:sz w:val="24"/>
+          <w:szCs w:val="24"/>
+          <w:lang w:val="fr-CA"/>
+        </w:rPr>
+        <w:t xml:space="preserve"> par boite a kilo)</w:t>
+      </w:r>
+    </w:p>
+    <w:p>
+      <w:pPr>
+        <w:rPr>
+          <w:sz w:val="24"/>
+          <w:szCs w:val="24"/>
+          <w:lang w:val="fr-CA"/>
+        </w:rPr>
+      </w:pPr>
+      <w:r>
+        <w:rPr>
+          <w:sz w:val="24"/>
+          <w:szCs w:val="24"/>
+          <w:lang w:val="fr-CA"/>
+        </w:rPr>
+        <w:t xml:space="preserve">Création de </w:t>
+      </w:r>
+      <w:proofErr w:type="spellStart"/>
+      <w:r>
+        <w:rPr>
+          <w:sz w:val="24"/>
+          <w:szCs w:val="24"/>
+          <w:lang w:val="fr-CA"/>
+        </w:rPr>
+        <w:t>pdf</w:t>
+      </w:r>
+      <w:proofErr w:type="spellEnd"/>
+      <w:r>
+        <w:rPr>
+          <w:sz w:val="24"/>
+          <w:szCs w:val="24"/>
+          <w:lang w:val="fr-CA"/>
+        </w:rPr>
+        <w:t xml:space="preserve">. Permettre de créer et formatter des </w:t>
+      </w:r>
+      <w:proofErr w:type="spellStart"/>
+      <w:r>
+        <w:rPr>
+          <w:sz w:val="24"/>
+          <w:szCs w:val="24"/>
+          <w:lang w:val="fr-CA"/>
+        </w:rPr>
+        <w:t>pdf</w:t>
+      </w:r>
+      <w:proofErr w:type="spellEnd"/>
+      <w:r>
+        <w:rPr>
+          <w:sz w:val="24"/>
+          <w:szCs w:val="24"/>
+          <w:lang w:val="fr-CA"/>
+        </w:rPr>
+        <w:t xml:space="preserve"> à travers une </w:t>
+      </w:r>
       <w:proofErr w:type="spellStart"/>
       <w:proofErr w:type="gramStart"/>
       <w:r>
@@ -1970,6 +2317,33 @@
           <w:szCs w:val="24"/>
           <w:lang w:val="fr-CA"/>
         </w:rPr>
+        <w:t>bibliotheque</w:t>
+      </w:r>
+      <w:proofErr w:type="spellEnd"/>
+      <w:r>
+        <w:rPr>
+          <w:sz w:val="24"/>
+          <w:szCs w:val="24"/>
+          <w:lang w:val="fr-CA"/>
+        </w:rPr>
+        <w:t>(</w:t>
+      </w:r>
+      <w:proofErr w:type="gramEnd"/>
+      <w:r>
+        <w:rPr>
+          <w:sz w:val="24"/>
+          <w:szCs w:val="24"/>
+          <w:lang w:val="fr-CA"/>
+        </w:rPr>
+        <w:t xml:space="preserve">à travers un design pattern de </w:t>
+      </w:r>
+      <w:proofErr w:type="spellStart"/>
+      <w:r>
+        <w:rPr>
+          <w:sz w:val="24"/>
+          <w:szCs w:val="24"/>
+          <w:lang w:val="fr-CA"/>
+        </w:rPr>
         <w:t>Facade</w:t>
       </w:r>
       <w:proofErr w:type="spellEnd"/>
@@ -1979,16 +2353,25 @@
           <w:szCs w:val="24"/>
           <w:lang w:val="fr-CA"/>
         </w:rPr>
-        <w:t> ?:</w:t>
-      </w:r>
-      <w:proofErr w:type="gramEnd"/>
-      <w:r>
-        <w:rPr>
-          <w:sz w:val="24"/>
-          <w:szCs w:val="24"/>
-          <w:lang w:val="fr-CA"/>
-        </w:rPr>
-        <w:t xml:space="preserve">  A travers une un librairie qui facilite </w:t>
+        <w:t>)</w:t>
+      </w:r>
+    </w:p>
+    <w:p>
+      <w:pPr>
+        <w:rPr>
+          <w:sz w:val="24"/>
+          <w:szCs w:val="24"/>
+          <w:lang w:val="fr-CA"/>
+        </w:rPr>
+      </w:pPr>
+      <w:r>
+        <w:rPr>
+          <w:sz w:val="24"/>
+          <w:szCs w:val="24"/>
+          <w:lang w:val="fr-CA"/>
+        </w:rPr>
+        <w:lastRenderedPageBreak/>
+        <w:t xml:space="preserve">Découpage du visuel </w:t>
       </w:r>
       <w:proofErr w:type="spellStart"/>
       <w:r>
@@ -1997,7 +2380,7 @@
           <w:szCs w:val="24"/>
           <w:lang w:val="fr-CA"/>
         </w:rPr>
-        <w:t>l utilisation</w:t>
+        <w:t>react</w:t>
       </w:r>
       <w:proofErr w:type="spellEnd"/>
       <w:r>
@@ -2006,7 +2389,7 @@
           <w:szCs w:val="24"/>
           <w:lang w:val="fr-CA"/>
         </w:rPr>
-        <w:t xml:space="preserve"> de </w:t>
+        <w:t xml:space="preserve">. Permettre de faciliter la </w:t>
       </w:r>
       <w:proofErr w:type="spellStart"/>
       <w:r>
@@ -2024,7 +2407,7 @@
           <w:szCs w:val="24"/>
           <w:lang w:val="fr-CA"/>
         </w:rPr>
-        <w:t xml:space="preserve"> de </w:t>
+        <w:t xml:space="preserve"> du visuel </w:t>
       </w:r>
       <w:proofErr w:type="spellStart"/>
       <w:r>
@@ -2033,46 +2416,17 @@
           <w:szCs w:val="24"/>
           <w:lang w:val="fr-CA"/>
         </w:rPr>
-        <w:t>pdf</w:t>
+        <w:t>a</w:t>
       </w:r>
       <w:proofErr w:type="spellEnd"/>
-    </w:p>
-    <w:p>
-      <w:pPr>
-        <w:tabs>
-          <w:tab w:val="left" w:pos="2080"/>
-        </w:tabs>
-        <w:rPr>
-          <w:sz w:val="24"/>
-          <w:szCs w:val="24"/>
-          <w:lang w:val="en-CA"/>
-        </w:rPr>
-      </w:pPr>
-      <w:r>
-        <w:rPr>
-          <w:sz w:val="24"/>
-          <w:szCs w:val="24"/>
-          <w:lang w:val="fr-CA"/>
-        </w:rPr>
-        <w:t xml:space="preserve">Singleton : </w:t>
-      </w:r>
-      <w:r>
-        <w:rPr>
-          <w:sz w:val="24"/>
-          <w:szCs w:val="24"/>
-          <w:lang w:val="fr-CA"/>
-        </w:rPr>
-        <w:t>Prisma client</w:t>
-      </w:r>
-    </w:p>
-    <w:p>
-      <w:pPr>
-        <w:rPr>
-          <w:sz w:val="24"/>
-          <w:szCs w:val="24"/>
-          <w:lang w:val="fr-CA"/>
-        </w:rPr>
-      </w:pPr>
+      <w:r>
+        <w:rPr>
+          <w:sz w:val="24"/>
+          <w:szCs w:val="24"/>
+          <w:lang w:val="fr-CA"/>
+        </w:rPr>
+        <w:t xml:space="preserve"> travers une </w:t>
+      </w:r>
       <w:proofErr w:type="spellStart"/>
       <w:r>
         <w:rPr>
@@ -2080,7 +2434,7 @@
           <w:szCs w:val="24"/>
           <w:lang w:val="fr-CA"/>
         </w:rPr>
-        <w:t>Observeur</w:t>
+        <w:t>bibliotheque</w:t>
       </w:r>
       <w:proofErr w:type="spellEnd"/>
       <w:r>
@@ -2089,176 +2443,78 @@
           <w:szCs w:val="24"/>
           <w:lang w:val="fr-CA"/>
         </w:rPr>
-        <w:t xml:space="preserve"> : </w:t>
-      </w:r>
-      <w:proofErr w:type="spellStart"/>
-      <w:r>
-        <w:rPr>
-          <w:sz w:val="24"/>
-          <w:szCs w:val="24"/>
-          <w:lang w:val="fr-CA"/>
-        </w:rPr>
-        <w:t>react</w:t>
-      </w:r>
-      <w:proofErr w:type="spellEnd"/>
-      <w:r>
-        <w:rPr>
-          <w:sz w:val="24"/>
-          <w:szCs w:val="24"/>
-          <w:lang w:val="fr-CA"/>
-        </w:rPr>
-        <w:t xml:space="preserve"> non ?</w:t>
-      </w:r>
-    </w:p>
-    <w:p>
-      <w:pPr>
-        <w:rPr>
-          <w:sz w:val="24"/>
-          <w:szCs w:val="24"/>
-          <w:lang w:val="fr-CA"/>
-        </w:rPr>
-      </w:pPr>
-      <w:r>
-        <w:rPr>
-          <w:sz w:val="24"/>
-          <w:szCs w:val="24"/>
-          <w:lang w:val="fr-CA"/>
-        </w:rPr>
-        <w:t xml:space="preserve">State ? : </w:t>
-      </w:r>
-      <w:proofErr w:type="gramStart"/>
-      <w:r>
-        <w:rPr>
-          <w:sz w:val="24"/>
-          <w:szCs w:val="24"/>
-          <w:lang w:val="fr-CA"/>
-        </w:rPr>
-        <w:t>Lorsque un</w:t>
-      </w:r>
-      <w:proofErr w:type="gramEnd"/>
-      <w:r>
-        <w:rPr>
-          <w:sz w:val="24"/>
-          <w:szCs w:val="24"/>
-          <w:lang w:val="fr-CA"/>
-        </w:rPr>
         <w:t xml:space="preserve"> </w:t>
       </w:r>
-      <w:proofErr w:type="spellStart"/>
-      <w:r>
-        <w:rPr>
-          <w:sz w:val="24"/>
-          <w:szCs w:val="24"/>
-          <w:lang w:val="fr-CA"/>
-        </w:rPr>
-        <w:t>igredient</w:t>
-      </w:r>
-      <w:proofErr w:type="spellEnd"/>
-      <w:r>
-        <w:rPr>
-          <w:sz w:val="24"/>
-          <w:szCs w:val="24"/>
-          <w:lang w:val="fr-CA"/>
-        </w:rPr>
-        <w:t xml:space="preserve"> et une recette représente la même chose au sein d’un menu ?</w:t>
-      </w:r>
-    </w:p>
-    <w:p>
-      <w:pPr>
-        <w:rPr>
-          <w:sz w:val="24"/>
-          <w:szCs w:val="24"/>
-          <w:lang w:val="fr-CA"/>
-        </w:rPr>
-      </w:pPr>
-    </w:p>
-    <w:p>
-      <w:pPr>
-        <w:rPr>
-          <w:sz w:val="24"/>
-          <w:szCs w:val="24"/>
-          <w:lang w:val="fr-CA"/>
-        </w:rPr>
-      </w:pPr>
-    </w:p>
-    <w:p>
-      <w:pPr>
-        <w:rPr>
-          <w:b/>
-          <w:bCs/>
-          <w:sz w:val="24"/>
-          <w:szCs w:val="24"/>
-          <w:lang w:val="fr-CA"/>
-        </w:rPr>
-      </w:pPr>
-      <w:r>
-        <w:rPr>
-          <w:b/>
-          <w:bCs/>
-          <w:sz w:val="24"/>
-          <w:szCs w:val="24"/>
-          <w:lang w:val="fr-CA"/>
-        </w:rPr>
-        <w:t>Développement d’une bibliothèque</w:t>
-      </w:r>
-    </w:p>
-    <w:p>
-      <w:pPr>
-        <w:rPr>
-          <w:sz w:val="24"/>
-          <w:szCs w:val="24"/>
-          <w:lang w:val="fr-CA"/>
-        </w:rPr>
-      </w:pPr>
-      <w:r>
-        <w:rPr>
-          <w:sz w:val="24"/>
-          <w:szCs w:val="24"/>
-          <w:lang w:val="fr-CA"/>
-        </w:rPr>
-        <w:t>La bibliothèque permettra de découper d’avantage le visuel.</w:t>
-      </w:r>
-      <w:r>
-        <w:rPr>
-          <w:sz w:val="24"/>
-          <w:szCs w:val="24"/>
-          <w:lang w:val="fr-CA"/>
-        </w:rPr>
-        <w:br/>
-        <w:t>micro-biblio</w:t>
-      </w:r>
-      <w:r>
-        <w:rPr>
-          <w:sz w:val="24"/>
-          <w:szCs w:val="24"/>
-          <w:lang w:val="fr-CA"/>
-        </w:rPr>
-        <w:t xml:space="preserve"> : </w:t>
-      </w:r>
-    </w:p>
-    <w:p>
-      <w:pPr>
-        <w:rPr>
-          <w:sz w:val="24"/>
-          <w:szCs w:val="24"/>
-          <w:lang w:val="fr-CA"/>
-        </w:rPr>
-      </w:pPr>
-      <w:r>
-        <w:rPr>
-          <w:sz w:val="24"/>
-          <w:szCs w:val="24"/>
-          <w:lang w:val="fr-CA"/>
-        </w:rPr>
-        <w:t>C</w:t>
-      </w:r>
-      <w:r>
-        <w:rPr>
-          <w:sz w:val="24"/>
-          <w:szCs w:val="24"/>
-          <w:lang w:val="fr-CA"/>
-        </w:rPr>
-        <w:t>onversion</w:t>
+      <w:r>
+        <w:rPr>
+          <w:sz w:val="24"/>
+          <w:szCs w:val="24"/>
+          <w:lang w:val="fr-CA"/>
+        </w:rPr>
+        <w:t>(composante)</w:t>
+      </w:r>
+    </w:p>
+    <w:p>
+      <w:pPr>
+        <w:rPr>
+          <w:b/>
+          <w:bCs/>
+          <w:sz w:val="24"/>
+          <w:szCs w:val="24"/>
+          <w:lang w:val="fr-CA"/>
+        </w:rPr>
+      </w:pPr>
+      <w:r>
+        <w:rPr>
+          <w:b/>
+          <w:bCs/>
+          <w:sz w:val="24"/>
+          <w:szCs w:val="24"/>
+          <w:lang w:val="fr-CA"/>
+        </w:rPr>
+        <w:t>TEXTE :</w:t>
+      </w:r>
+    </w:p>
+    <w:p>
+      <w:pPr>
+        <w:rPr>
+          <w:sz w:val="24"/>
+          <w:szCs w:val="24"/>
+          <w:lang w:val="fr-CA"/>
+        </w:rPr>
+      </w:pPr>
+      <w:r>
+        <w:rPr>
+          <w:sz w:val="24"/>
+          <w:szCs w:val="24"/>
+          <w:lang w:val="fr-CA"/>
+        </w:rPr>
+        <w:t>Nous prévoyons de développer trois bibliothèques distinctes, chacune ayant pour objectif de renforcer la modularité et la gestion visuelle de notre projet. Voici un aperçu de ces bibliothèques</w:t>
+      </w:r>
+      <w:r>
+        <w:rPr>
+          <w:sz w:val="24"/>
+          <w:szCs w:val="24"/>
+          <w:lang w:val="fr-CA"/>
+        </w:rPr>
+        <w:t>.</w:t>
+      </w:r>
+    </w:p>
+    <w:p>
+      <w:pPr>
+        <w:rPr>
+          <w:sz w:val="24"/>
+          <w:szCs w:val="24"/>
+          <w:lang w:val="fr-CA"/>
+        </w:rPr>
+      </w:pPr>
+      <w:r>
+        <w:rPr>
+          <w:sz w:val="24"/>
+          <w:szCs w:val="24"/>
+          <w:lang w:val="fr-CA"/>
+        </w:rPr>
+        <w:t>1. Bibliothèque de conversion des unités de mesure :</w:t>
       </w:r>
       <w:r>
         <w:rPr>
@@ -2268,325 +2524,13 @@
         </w:rPr>
         <w:t xml:space="preserve"> </w:t>
       </w:r>
-      <w:proofErr w:type="gramStart"/>
-      <w:r>
-        <w:rPr>
-          <w:sz w:val="24"/>
-          <w:szCs w:val="24"/>
-          <w:lang w:val="fr-CA"/>
-        </w:rPr>
-        <w:t>des unité</w:t>
-      </w:r>
-      <w:proofErr w:type="gramEnd"/>
-      <w:r>
-        <w:rPr>
-          <w:sz w:val="24"/>
-          <w:szCs w:val="24"/>
-          <w:lang w:val="fr-CA"/>
-        </w:rPr>
-        <w:t xml:space="preserve"> de mesure (ml a gramme, </w:t>
-      </w:r>
-      <w:proofErr w:type="spellStart"/>
-      <w:r>
-        <w:rPr>
-          <w:sz w:val="24"/>
-          <w:szCs w:val="24"/>
-          <w:lang w:val="fr-CA"/>
-        </w:rPr>
-        <w:t>qte</w:t>
-      </w:r>
-      <w:proofErr w:type="spellEnd"/>
-      <w:r>
-        <w:rPr>
-          <w:sz w:val="24"/>
-          <w:szCs w:val="24"/>
-          <w:lang w:val="fr-CA"/>
-        </w:rPr>
-        <w:t xml:space="preserve"> par boite a kilo)</w:t>
-      </w:r>
-    </w:p>
-    <w:p>
-      <w:pPr>
-        <w:rPr>
-          <w:sz w:val="24"/>
-          <w:szCs w:val="24"/>
-          <w:lang w:val="fr-CA"/>
-        </w:rPr>
-      </w:pPr>
-      <w:r>
-        <w:rPr>
-          <w:sz w:val="24"/>
-          <w:szCs w:val="24"/>
-          <w:lang w:val="fr-CA"/>
-        </w:rPr>
-        <w:t xml:space="preserve">Création de </w:t>
-      </w:r>
-      <w:proofErr w:type="spellStart"/>
-      <w:r>
-        <w:rPr>
-          <w:sz w:val="24"/>
-          <w:szCs w:val="24"/>
-          <w:lang w:val="fr-CA"/>
-        </w:rPr>
-        <w:t>pdf</w:t>
-      </w:r>
-      <w:proofErr w:type="spellEnd"/>
-      <w:r>
-        <w:rPr>
-          <w:sz w:val="24"/>
-          <w:szCs w:val="24"/>
-          <w:lang w:val="fr-CA"/>
-        </w:rPr>
-        <w:t xml:space="preserve">. Permettre de créer et formatter des </w:t>
-      </w:r>
-      <w:proofErr w:type="spellStart"/>
-      <w:r>
-        <w:rPr>
-          <w:sz w:val="24"/>
-          <w:szCs w:val="24"/>
-          <w:lang w:val="fr-CA"/>
-        </w:rPr>
-        <w:t>pdf</w:t>
-      </w:r>
-      <w:proofErr w:type="spellEnd"/>
-      <w:r>
-        <w:rPr>
-          <w:sz w:val="24"/>
-          <w:szCs w:val="24"/>
-          <w:lang w:val="fr-CA"/>
-        </w:rPr>
-        <w:t xml:space="preserve"> à travers une </w:t>
-      </w:r>
-      <w:proofErr w:type="spellStart"/>
-      <w:proofErr w:type="gramStart"/>
-      <w:r>
-        <w:rPr>
-          <w:sz w:val="24"/>
-          <w:szCs w:val="24"/>
-          <w:lang w:val="fr-CA"/>
-        </w:rPr>
-        <w:t>bibliotheque</w:t>
-      </w:r>
-      <w:proofErr w:type="spellEnd"/>
-      <w:r>
-        <w:rPr>
-          <w:sz w:val="24"/>
-          <w:szCs w:val="24"/>
-          <w:lang w:val="fr-CA"/>
-        </w:rPr>
-        <w:t>(</w:t>
-      </w:r>
-      <w:proofErr w:type="gramEnd"/>
-      <w:r>
-        <w:rPr>
-          <w:sz w:val="24"/>
-          <w:szCs w:val="24"/>
-          <w:lang w:val="fr-CA"/>
-        </w:rPr>
-        <w:t xml:space="preserve">à travers un design pattern de </w:t>
-      </w:r>
-      <w:proofErr w:type="spellStart"/>
-      <w:r>
-        <w:rPr>
-          <w:sz w:val="24"/>
-          <w:szCs w:val="24"/>
-          <w:lang w:val="fr-CA"/>
-        </w:rPr>
-        <w:t>Facade</w:t>
-      </w:r>
-      <w:proofErr w:type="spellEnd"/>
-      <w:r>
-        <w:rPr>
-          <w:sz w:val="24"/>
-          <w:szCs w:val="24"/>
-          <w:lang w:val="fr-CA"/>
-        </w:rPr>
-        <w:t>)</w:t>
-      </w:r>
-    </w:p>
-    <w:p>
-      <w:pPr>
-        <w:rPr>
-          <w:sz w:val="24"/>
-          <w:szCs w:val="24"/>
-          <w:lang w:val="fr-CA"/>
-        </w:rPr>
-      </w:pPr>
-      <w:r>
-        <w:rPr>
-          <w:sz w:val="24"/>
-          <w:szCs w:val="24"/>
-          <w:lang w:val="fr-CA"/>
-        </w:rPr>
-        <w:t xml:space="preserve">Découpage du visuel </w:t>
-      </w:r>
-      <w:proofErr w:type="spellStart"/>
-      <w:r>
-        <w:rPr>
-          <w:sz w:val="24"/>
-          <w:szCs w:val="24"/>
-          <w:lang w:val="fr-CA"/>
-        </w:rPr>
-        <w:t>react</w:t>
-      </w:r>
-      <w:proofErr w:type="spellEnd"/>
-      <w:r>
-        <w:rPr>
-          <w:sz w:val="24"/>
-          <w:szCs w:val="24"/>
-          <w:lang w:val="fr-CA"/>
-        </w:rPr>
-        <w:t xml:space="preserve">. Permettre de faciliter la </w:t>
-      </w:r>
-      <w:proofErr w:type="spellStart"/>
-      <w:r>
-        <w:rPr>
-          <w:sz w:val="24"/>
-          <w:szCs w:val="24"/>
-          <w:lang w:val="fr-CA"/>
-        </w:rPr>
-        <w:t>creation</w:t>
-      </w:r>
-      <w:proofErr w:type="spellEnd"/>
-      <w:r>
-        <w:rPr>
-          <w:sz w:val="24"/>
-          <w:szCs w:val="24"/>
-          <w:lang w:val="fr-CA"/>
-        </w:rPr>
-        <w:t xml:space="preserve"> du visuel </w:t>
-      </w:r>
-      <w:proofErr w:type="spellStart"/>
-      <w:r>
-        <w:rPr>
-          <w:sz w:val="24"/>
-          <w:szCs w:val="24"/>
-          <w:lang w:val="fr-CA"/>
-        </w:rPr>
-        <w:t>a</w:t>
-      </w:r>
-      <w:proofErr w:type="spellEnd"/>
-      <w:r>
-        <w:rPr>
-          <w:sz w:val="24"/>
-          <w:szCs w:val="24"/>
-          <w:lang w:val="fr-CA"/>
-        </w:rPr>
-        <w:t xml:space="preserve"> travers une </w:t>
-      </w:r>
-      <w:proofErr w:type="spellStart"/>
-      <w:r>
-        <w:rPr>
-          <w:sz w:val="24"/>
-          <w:szCs w:val="24"/>
-          <w:lang w:val="fr-CA"/>
-        </w:rPr>
-        <w:t>bibliotheque</w:t>
-      </w:r>
-      <w:proofErr w:type="spellEnd"/>
-      <w:r>
-        <w:rPr>
-          <w:sz w:val="24"/>
-          <w:szCs w:val="24"/>
-          <w:lang w:val="fr-CA"/>
-        </w:rPr>
-        <w:t xml:space="preserve"> </w:t>
-      </w:r>
-      <w:r>
-        <w:rPr>
-          <w:sz w:val="24"/>
-          <w:szCs w:val="24"/>
-          <w:lang w:val="fr-CA"/>
-        </w:rPr>
-        <w:t>(composante)</w:t>
-      </w:r>
-    </w:p>
-    <w:p>
-      <w:pPr>
-        <w:rPr>
-          <w:b/>
-          <w:bCs/>
-          <w:sz w:val="24"/>
-          <w:szCs w:val="24"/>
-          <w:lang w:val="fr-CA"/>
-        </w:rPr>
-      </w:pPr>
-      <w:r>
-        <w:rPr>
-          <w:b/>
-          <w:bCs/>
-          <w:sz w:val="24"/>
-          <w:szCs w:val="24"/>
-          <w:lang w:val="fr-CA"/>
-        </w:rPr>
-        <w:t>TEXTE :</w:t>
-      </w:r>
-    </w:p>
-    <w:p>
-      <w:pPr>
-        <w:rPr>
-          <w:sz w:val="24"/>
-          <w:szCs w:val="24"/>
-          <w:lang w:val="fr-CA"/>
-        </w:rPr>
-      </w:pPr>
-      <w:r>
-        <w:rPr>
-          <w:sz w:val="24"/>
-          <w:szCs w:val="24"/>
-          <w:lang w:val="fr-CA"/>
-        </w:rPr>
-        <w:t>Nous prévoyons de développer trois bibliothèques distinctes, chacune ayant pour objectif de renforcer la modularité et la gestion visuelle de notre projet. Voici un aperçu de ces bibliothèques</w:t>
-      </w:r>
-      <w:r>
-        <w:rPr>
-          <w:sz w:val="24"/>
-          <w:szCs w:val="24"/>
-          <w:lang w:val="fr-CA"/>
-        </w:rPr>
-        <w:t>.</w:t>
-      </w:r>
-    </w:p>
-    <w:p>
-      <w:pPr>
-        <w:rPr>
-          <w:sz w:val="24"/>
-          <w:szCs w:val="24"/>
-          <w:lang w:val="fr-CA"/>
-        </w:rPr>
-      </w:pPr>
-      <w:r>
-        <w:rPr>
-          <w:sz w:val="24"/>
-          <w:szCs w:val="24"/>
-          <w:lang w:val="fr-CA"/>
-        </w:rPr>
-        <w:t>1. Bibliothèque de conversion des unités de mesure :</w:t>
-      </w:r>
-      <w:r>
-        <w:rPr>
-          <w:sz w:val="24"/>
-          <w:szCs w:val="24"/>
-          <w:lang w:val="fr-CA"/>
-        </w:rPr>
-        <w:t xml:space="preserve"> </w:t>
-      </w:r>
-      <w:r>
-        <w:rPr>
-          <w:sz w:val="24"/>
-          <w:szCs w:val="24"/>
-          <w:lang w:val="fr-CA"/>
-        </w:rPr>
-        <w:t xml:space="preserve">Cette bibliothèque fournira des fonctionnalités de conversion des unités de mesure, telles que les millilitres en grammes ou les quantités par boîte en kilogrammes. Bien que cette fonctionnalité soit essentielle pour garantir la cohérence des données, nous mettrons l'accent sur son intégration transparente dans </w:t>
-      </w:r>
-      <w:r>
-        <w:rPr>
-          <w:sz w:val="24"/>
-          <w:szCs w:val="24"/>
-          <w:lang w:val="fr-CA"/>
-        </w:rPr>
-        <w:lastRenderedPageBreak/>
-        <w:t xml:space="preserve">l'interface utilisateur de </w:t>
+      <w:r>
+        <w:rPr>
+          <w:sz w:val="24"/>
+          <w:szCs w:val="24"/>
+          <w:lang w:val="fr-CA"/>
+        </w:rPr>
+        <w:t xml:space="preserve">Cette bibliothèque fournira des fonctionnalités de conversion des unités de mesure, telles que les millilitres en grammes ou les quantités par boîte en kilogrammes. Bien que cette fonctionnalité soit essentielle pour garantir la cohérence des données, nous mettrons l'accent sur son intégration transparente dans l'interface utilisateur de </w:t>
       </w:r>
       <w:proofErr w:type="spellStart"/>
       <w:r>
@@ -3092,6 +3036,7 @@
           <w:szCs w:val="24"/>
           <w:lang w:val="fr-CA"/>
         </w:rPr>
+        <w:lastRenderedPageBreak/>
         <w:t>Création</w:t>
       </w:r>
       <w:r>
@@ -3467,7 +3412,7 @@
         <w:rPr>
           <w:sz w:val="24"/>
           <w:szCs w:val="24"/>
-          <w:lang w:val="en-CA"/>
+          <w:lang w:val="fr-CA"/>
         </w:rPr>
       </w:pPr>
       <w:r>

</xml_diff>

<commit_message>
docs : décision prise par en lien avec les structure de donnée et design pattern
</commit_message>
<xml_diff>
--- a/docs/EnCours/Sprint1b - Conception.docx
+++ b/docs/EnCours/Sprint1b - Conception.docx
@@ -2112,7 +2112,15 @@
           <w:szCs w:val="24"/>
           <w:lang w:val="fr-CA"/>
         </w:rPr>
-        <w:t>Stratégie: Ce patron de conception permet de définir une famille d'algorithmes, les encapsule chacun, et les rend interchangeables. La stratégie laisse l'algorithme varier indépendamment des clients qui l'utilisent. Cela pourrait être utilisé pour implémenter différents algorithmes de calcul des coûts ou de filtrage des recettes selon divers critères.</w:t>
+        <w:t xml:space="preserve">Stratégie: </w:t>
+      </w:r>
+      <w:r>
+        <w:rPr>
+          <w:sz w:val="24"/>
+          <w:szCs w:val="24"/>
+          <w:lang w:val="fr-CA"/>
+        </w:rPr>
+        <w:t xml:space="preserve">Conversion des </w:t>
       </w:r>
     </w:p>
     <w:p>
@@ -2370,125 +2378,125 @@
           <w:szCs w:val="24"/>
           <w:lang w:val="fr-CA"/>
         </w:rPr>
+        <w:t xml:space="preserve">Découpage du visuel </w:t>
+      </w:r>
+      <w:proofErr w:type="spellStart"/>
+      <w:r>
+        <w:rPr>
+          <w:sz w:val="24"/>
+          <w:szCs w:val="24"/>
+          <w:lang w:val="fr-CA"/>
+        </w:rPr>
+        <w:t>react</w:t>
+      </w:r>
+      <w:proofErr w:type="spellEnd"/>
+      <w:r>
+        <w:rPr>
+          <w:sz w:val="24"/>
+          <w:szCs w:val="24"/>
+          <w:lang w:val="fr-CA"/>
+        </w:rPr>
+        <w:t xml:space="preserve">. Permettre de faciliter la </w:t>
+      </w:r>
+      <w:proofErr w:type="spellStart"/>
+      <w:r>
+        <w:rPr>
+          <w:sz w:val="24"/>
+          <w:szCs w:val="24"/>
+          <w:lang w:val="fr-CA"/>
+        </w:rPr>
+        <w:t>creation</w:t>
+      </w:r>
+      <w:proofErr w:type="spellEnd"/>
+      <w:r>
+        <w:rPr>
+          <w:sz w:val="24"/>
+          <w:szCs w:val="24"/>
+          <w:lang w:val="fr-CA"/>
+        </w:rPr>
+        <w:t xml:space="preserve"> du visuel </w:t>
+      </w:r>
+      <w:proofErr w:type="spellStart"/>
+      <w:r>
+        <w:rPr>
+          <w:sz w:val="24"/>
+          <w:szCs w:val="24"/>
+          <w:lang w:val="fr-CA"/>
+        </w:rPr>
+        <w:t>a</w:t>
+      </w:r>
+      <w:proofErr w:type="spellEnd"/>
+      <w:r>
+        <w:rPr>
+          <w:sz w:val="24"/>
+          <w:szCs w:val="24"/>
+          <w:lang w:val="fr-CA"/>
+        </w:rPr>
+        <w:t xml:space="preserve"> travers une </w:t>
+      </w:r>
+      <w:proofErr w:type="spellStart"/>
+      <w:r>
+        <w:rPr>
+          <w:sz w:val="24"/>
+          <w:szCs w:val="24"/>
+          <w:lang w:val="fr-CA"/>
+        </w:rPr>
+        <w:t>bibliotheque</w:t>
+      </w:r>
+      <w:proofErr w:type="spellEnd"/>
+      <w:r>
+        <w:rPr>
+          <w:sz w:val="24"/>
+          <w:szCs w:val="24"/>
+          <w:lang w:val="fr-CA"/>
+        </w:rPr>
+        <w:t xml:space="preserve"> </w:t>
+      </w:r>
+      <w:r>
+        <w:rPr>
+          <w:sz w:val="24"/>
+          <w:szCs w:val="24"/>
+          <w:lang w:val="fr-CA"/>
+        </w:rPr>
+        <w:t>(composante)</w:t>
+      </w:r>
+    </w:p>
+    <w:p>
+      <w:pPr>
+        <w:rPr>
+          <w:b/>
+          <w:bCs/>
+          <w:sz w:val="24"/>
+          <w:szCs w:val="24"/>
+          <w:lang w:val="fr-CA"/>
+        </w:rPr>
+      </w:pPr>
+      <w:r>
+        <w:rPr>
+          <w:b/>
+          <w:bCs/>
+          <w:sz w:val="24"/>
+          <w:szCs w:val="24"/>
+          <w:lang w:val="fr-CA"/>
+        </w:rPr>
+        <w:t>TEXTE :</w:t>
+      </w:r>
+    </w:p>
+    <w:p>
+      <w:pPr>
+        <w:rPr>
+          <w:sz w:val="24"/>
+          <w:szCs w:val="24"/>
+          <w:lang w:val="fr-CA"/>
+        </w:rPr>
+      </w:pPr>
+      <w:r>
+        <w:rPr>
+          <w:sz w:val="24"/>
+          <w:szCs w:val="24"/>
+          <w:lang w:val="fr-CA"/>
+        </w:rPr>
         <w:lastRenderedPageBreak/>
-        <w:t xml:space="preserve">Découpage du visuel </w:t>
-      </w:r>
-      <w:proofErr w:type="spellStart"/>
-      <w:r>
-        <w:rPr>
-          <w:sz w:val="24"/>
-          <w:szCs w:val="24"/>
-          <w:lang w:val="fr-CA"/>
-        </w:rPr>
-        <w:t>react</w:t>
-      </w:r>
-      <w:proofErr w:type="spellEnd"/>
-      <w:r>
-        <w:rPr>
-          <w:sz w:val="24"/>
-          <w:szCs w:val="24"/>
-          <w:lang w:val="fr-CA"/>
-        </w:rPr>
-        <w:t xml:space="preserve">. Permettre de faciliter la </w:t>
-      </w:r>
-      <w:proofErr w:type="spellStart"/>
-      <w:r>
-        <w:rPr>
-          <w:sz w:val="24"/>
-          <w:szCs w:val="24"/>
-          <w:lang w:val="fr-CA"/>
-        </w:rPr>
-        <w:t>creation</w:t>
-      </w:r>
-      <w:proofErr w:type="spellEnd"/>
-      <w:r>
-        <w:rPr>
-          <w:sz w:val="24"/>
-          <w:szCs w:val="24"/>
-          <w:lang w:val="fr-CA"/>
-        </w:rPr>
-        <w:t xml:space="preserve"> du visuel </w:t>
-      </w:r>
-      <w:proofErr w:type="spellStart"/>
-      <w:r>
-        <w:rPr>
-          <w:sz w:val="24"/>
-          <w:szCs w:val="24"/>
-          <w:lang w:val="fr-CA"/>
-        </w:rPr>
-        <w:t>a</w:t>
-      </w:r>
-      <w:proofErr w:type="spellEnd"/>
-      <w:r>
-        <w:rPr>
-          <w:sz w:val="24"/>
-          <w:szCs w:val="24"/>
-          <w:lang w:val="fr-CA"/>
-        </w:rPr>
-        <w:t xml:space="preserve"> travers une </w:t>
-      </w:r>
-      <w:proofErr w:type="spellStart"/>
-      <w:r>
-        <w:rPr>
-          <w:sz w:val="24"/>
-          <w:szCs w:val="24"/>
-          <w:lang w:val="fr-CA"/>
-        </w:rPr>
-        <w:t>bibliotheque</w:t>
-      </w:r>
-      <w:proofErr w:type="spellEnd"/>
-      <w:r>
-        <w:rPr>
-          <w:sz w:val="24"/>
-          <w:szCs w:val="24"/>
-          <w:lang w:val="fr-CA"/>
-        </w:rPr>
-        <w:t xml:space="preserve"> </w:t>
-      </w:r>
-      <w:r>
-        <w:rPr>
-          <w:sz w:val="24"/>
-          <w:szCs w:val="24"/>
-          <w:lang w:val="fr-CA"/>
-        </w:rPr>
-        <w:t>(composante)</w:t>
-      </w:r>
-    </w:p>
-    <w:p>
-      <w:pPr>
-        <w:rPr>
-          <w:b/>
-          <w:bCs/>
-          <w:sz w:val="24"/>
-          <w:szCs w:val="24"/>
-          <w:lang w:val="fr-CA"/>
-        </w:rPr>
-      </w:pPr>
-      <w:r>
-        <w:rPr>
-          <w:b/>
-          <w:bCs/>
-          <w:sz w:val="24"/>
-          <w:szCs w:val="24"/>
-          <w:lang w:val="fr-CA"/>
-        </w:rPr>
-        <w:t>TEXTE :</w:t>
-      </w:r>
-    </w:p>
-    <w:p>
-      <w:pPr>
-        <w:rPr>
-          <w:sz w:val="24"/>
-          <w:szCs w:val="24"/>
-          <w:lang w:val="fr-CA"/>
-        </w:rPr>
-      </w:pPr>
-      <w:r>
-        <w:rPr>
-          <w:sz w:val="24"/>
-          <w:szCs w:val="24"/>
-          <w:lang w:val="fr-CA"/>
-        </w:rPr>
         <w:t>Nous prévoyons de développer trois bibliothèques distinctes, chacune ayant pour objectif de renforcer la modularité et la gestion visuelle de notre projet. Voici un aperçu de ces bibliothèques</w:t>
       </w:r>
       <w:r>
@@ -3036,126 +3044,126 @@
           <w:szCs w:val="24"/>
           <w:lang w:val="fr-CA"/>
         </w:rPr>
+        <w:t>Création</w:t>
+      </w:r>
+      <w:r>
+        <w:rPr>
+          <w:sz w:val="24"/>
+          <w:szCs w:val="24"/>
+          <w:lang w:val="fr-CA"/>
+        </w:rPr>
+        <w:t xml:space="preserve"> de recette (</w:t>
+      </w:r>
+      <w:r>
+        <w:rPr>
+          <w:sz w:val="24"/>
+          <w:szCs w:val="24"/>
+          <w:lang w:val="fr-CA"/>
+        </w:rPr>
+        <w:t>récursivité</w:t>
+      </w:r>
+      <w:r>
+        <w:rPr>
+          <w:sz w:val="24"/>
+          <w:szCs w:val="24"/>
+          <w:lang w:val="fr-CA"/>
+        </w:rPr>
+        <w:t xml:space="preserve"> entre recette qui contient n recette)</w:t>
+      </w:r>
+    </w:p>
+    <w:p>
+      <w:pPr>
+        <w:rPr>
+          <w:sz w:val="24"/>
+          <w:szCs w:val="24"/>
+          <w:lang w:val="fr-CA"/>
+        </w:rPr>
+      </w:pPr>
+      <w:r>
+        <w:rPr>
+          <w:sz w:val="24"/>
+          <w:szCs w:val="24"/>
+          <w:lang w:val="fr-CA"/>
+        </w:rPr>
+        <w:t>Ingrédients</w:t>
+      </w:r>
+      <w:r>
+        <w:rPr>
+          <w:sz w:val="24"/>
+          <w:szCs w:val="24"/>
+          <w:lang w:val="fr-CA"/>
+        </w:rPr>
+        <w:t xml:space="preserve"> (fournisseurs)</w:t>
+      </w:r>
+    </w:p>
+    <w:p>
+      <w:pPr>
+        <w:rPr>
+          <w:sz w:val="24"/>
+          <w:szCs w:val="24"/>
+          <w:lang w:val="fr-CA"/>
+        </w:rPr>
+      </w:pPr>
+      <w:r>
+        <w:rPr>
+          <w:sz w:val="24"/>
+          <w:szCs w:val="24"/>
+          <w:lang w:val="fr-CA"/>
+        </w:rPr>
+        <w:t xml:space="preserve">Recettes (n </w:t>
+      </w:r>
+      <w:proofErr w:type="spellStart"/>
+      <w:r>
+        <w:rPr>
+          <w:sz w:val="24"/>
+          <w:szCs w:val="24"/>
+          <w:lang w:val="fr-CA"/>
+        </w:rPr>
+        <w:t>ing</w:t>
+      </w:r>
+      <w:proofErr w:type="spellEnd"/>
+      <w:r>
+        <w:rPr>
+          <w:sz w:val="24"/>
+          <w:szCs w:val="24"/>
+          <w:lang w:val="fr-CA"/>
+        </w:rPr>
+        <w:t xml:space="preserve">, n </w:t>
+      </w:r>
+      <w:proofErr w:type="spellStart"/>
+      <w:r>
+        <w:rPr>
+          <w:sz w:val="24"/>
+          <w:szCs w:val="24"/>
+          <w:lang w:val="fr-CA"/>
+        </w:rPr>
+        <w:t>rec</w:t>
+      </w:r>
+      <w:proofErr w:type="spellEnd"/>
+      <w:r>
+        <w:rPr>
+          <w:sz w:val="24"/>
+          <w:szCs w:val="24"/>
+          <w:lang w:val="fr-CA"/>
+        </w:rPr>
+        <w:t>)</w:t>
+      </w:r>
+    </w:p>
+    <w:p>
+      <w:pPr>
+        <w:rPr>
+          <w:sz w:val="24"/>
+          <w:szCs w:val="24"/>
+          <w:lang w:val="fr-CA"/>
+        </w:rPr>
+      </w:pPr>
+      <w:r>
+        <w:rPr>
+          <w:sz w:val="24"/>
+          <w:szCs w:val="24"/>
+          <w:lang w:val="fr-CA"/>
+        </w:rPr>
         <w:lastRenderedPageBreak/>
-        <w:t>Création</w:t>
-      </w:r>
-      <w:r>
-        <w:rPr>
-          <w:sz w:val="24"/>
-          <w:szCs w:val="24"/>
-          <w:lang w:val="fr-CA"/>
-        </w:rPr>
-        <w:t xml:space="preserve"> de recette (</w:t>
-      </w:r>
-      <w:r>
-        <w:rPr>
-          <w:sz w:val="24"/>
-          <w:szCs w:val="24"/>
-          <w:lang w:val="fr-CA"/>
-        </w:rPr>
-        <w:t>récursivité</w:t>
-      </w:r>
-      <w:r>
-        <w:rPr>
-          <w:sz w:val="24"/>
-          <w:szCs w:val="24"/>
-          <w:lang w:val="fr-CA"/>
-        </w:rPr>
-        <w:t xml:space="preserve"> entre recette qui contient n recette)</w:t>
-      </w:r>
-    </w:p>
-    <w:p>
-      <w:pPr>
-        <w:rPr>
-          <w:sz w:val="24"/>
-          <w:szCs w:val="24"/>
-          <w:lang w:val="fr-CA"/>
-        </w:rPr>
-      </w:pPr>
-      <w:r>
-        <w:rPr>
-          <w:sz w:val="24"/>
-          <w:szCs w:val="24"/>
-          <w:lang w:val="fr-CA"/>
-        </w:rPr>
-        <w:t>Ingrédients</w:t>
-      </w:r>
-      <w:r>
-        <w:rPr>
-          <w:sz w:val="24"/>
-          <w:szCs w:val="24"/>
-          <w:lang w:val="fr-CA"/>
-        </w:rPr>
-        <w:t xml:space="preserve"> (fournisseurs)</w:t>
-      </w:r>
-    </w:p>
-    <w:p>
-      <w:pPr>
-        <w:rPr>
-          <w:sz w:val="24"/>
-          <w:szCs w:val="24"/>
-          <w:lang w:val="fr-CA"/>
-        </w:rPr>
-      </w:pPr>
-      <w:r>
-        <w:rPr>
-          <w:sz w:val="24"/>
-          <w:szCs w:val="24"/>
-          <w:lang w:val="fr-CA"/>
-        </w:rPr>
-        <w:t xml:space="preserve">Recettes (n </w:t>
-      </w:r>
-      <w:proofErr w:type="spellStart"/>
-      <w:r>
-        <w:rPr>
-          <w:sz w:val="24"/>
-          <w:szCs w:val="24"/>
-          <w:lang w:val="fr-CA"/>
-        </w:rPr>
-        <w:t>ing</w:t>
-      </w:r>
-      <w:proofErr w:type="spellEnd"/>
-      <w:r>
-        <w:rPr>
-          <w:sz w:val="24"/>
-          <w:szCs w:val="24"/>
-          <w:lang w:val="fr-CA"/>
-        </w:rPr>
-        <w:t xml:space="preserve">, n </w:t>
-      </w:r>
-      <w:proofErr w:type="spellStart"/>
-      <w:r>
-        <w:rPr>
-          <w:sz w:val="24"/>
-          <w:szCs w:val="24"/>
-          <w:lang w:val="fr-CA"/>
-        </w:rPr>
-        <w:t>rec</w:t>
-      </w:r>
-      <w:proofErr w:type="spellEnd"/>
-      <w:r>
-        <w:rPr>
-          <w:sz w:val="24"/>
-          <w:szCs w:val="24"/>
-          <w:lang w:val="fr-CA"/>
-        </w:rPr>
-        <w:t>)</w:t>
-      </w:r>
-    </w:p>
-    <w:p>
-      <w:pPr>
-        <w:rPr>
-          <w:sz w:val="24"/>
-          <w:szCs w:val="24"/>
-          <w:lang w:val="fr-CA"/>
-        </w:rPr>
-      </w:pPr>
-      <w:r>
-        <w:rPr>
-          <w:sz w:val="24"/>
-          <w:szCs w:val="24"/>
-          <w:lang w:val="fr-CA"/>
-        </w:rPr>
         <w:t xml:space="preserve">Plats (n </w:t>
       </w:r>
       <w:proofErr w:type="spellStart"/>

</xml_diff>

<commit_message>
docs : (conception.docs) modify REGEX
</commit_message>
<xml_diff>
--- a/docs/EnCours/Sprint1b - Conception.docx
+++ b/docs/EnCours/Sprint1b - Conception.docx
@@ -1433,7 +1433,6 @@
                                 <w14:ligatures w14:val="none"/>
                               </w:rPr>
                             </w:pPr>
-                            <w:proofErr w:type="spellStart"/>
                             <w:r>
                               <w:rPr>
                                 <w:rFonts w:ascii="Consolas" w:eastAsia="Times New Roman" w:hAnsi="Consolas" w:cs="Times New Roman"/>
@@ -1443,41 +1442,17 @@
                                 <w:szCs w:val="21"/>
                                 <w14:ligatures w14:val="none"/>
                               </w:rPr>
-                              <w:t>enum</w:t>
+                              <w:t xml:space="preserve">enum </w:t>
                             </w:r>
-                            <w:proofErr w:type="spellEnd"/>
                             <w:r>
                               <w:rPr>
                                 <w:rFonts w:ascii="Consolas" w:eastAsia="Times New Roman" w:hAnsi="Consolas" w:cs="Times New Roman"/>
-                                <w:color w:val="4472C4" w:themeColor="accent1"/>
-                                <w:kern w:val="0"/>
-                                <w:sz w:val="21"/>
-                                <w:szCs w:val="21"/>
-                                <w14:ligatures w14:val="none"/>
-                              </w:rPr>
-                              <w:t xml:space="preserve"> </w:t>
-                            </w:r>
-                            <w:proofErr w:type="spellStart"/>
-                            <w:r>
-                              <w:rPr>
-                                <w:rFonts w:ascii="Consolas" w:eastAsia="Times New Roman" w:hAnsi="Consolas" w:cs="Times New Roman"/>
-                                <w:kern w:val="0"/>
-                                <w:sz w:val="21"/>
-                                <w:szCs w:val="21"/>
-                                <w14:ligatures w14:val="none"/>
-                              </w:rPr>
-                              <w:t>Alergen</w:t>
-                            </w:r>
-                            <w:proofErr w:type="spellEnd"/>
-                            <w:r>
-                              <w:rPr>
-                                <w:rFonts w:ascii="Consolas" w:eastAsia="Times New Roman" w:hAnsi="Consolas" w:cs="Times New Roman"/>
-                                <w:kern w:val="0"/>
-                                <w:sz w:val="21"/>
-                                <w:szCs w:val="21"/>
-                                <w14:ligatures w14:val="none"/>
-                              </w:rPr>
-                              <w:t xml:space="preserve"> {</w:t>
+                                <w:kern w:val="0"/>
+                                <w:sz w:val="21"/>
+                                <w:szCs w:val="21"/>
+                                <w14:ligatures w14:val="none"/>
+                              </w:rPr>
+                              <w:t>Alergen {</w:t>
                             </w:r>
                           </w:p>
                           <w:p>
@@ -1677,31 +1652,7 @@
                                 <w:szCs w:val="21"/>
                                 <w14:ligatures w14:val="none"/>
                               </w:rPr>
-                              <w:t>  "</w:t>
-                            </w:r>
-                            <w:proofErr w:type="spellStart"/>
-                            <w:r>
-                              <w:rPr>
-                                <w:rFonts w:ascii="Consolas" w:eastAsia="Times New Roman" w:hAnsi="Consolas" w:cs="Times New Roman"/>
-                                <w:color w:val="C45911" w:themeColor="accent2" w:themeShade="BF"/>
-                                <w:kern w:val="0"/>
-                                <w:sz w:val="21"/>
-                                <w:szCs w:val="21"/>
-                                <w14:ligatures w14:val="none"/>
-                              </w:rPr>
-                              <w:t>molluscs</w:t>
-                            </w:r>
-                            <w:proofErr w:type="spellEnd"/>
-                            <w:r>
-                              <w:rPr>
-                                <w:rFonts w:ascii="Consolas" w:eastAsia="Times New Roman" w:hAnsi="Consolas" w:cs="Times New Roman"/>
-                                <w:color w:val="C45911" w:themeColor="accent2" w:themeShade="BF"/>
-                                <w:kern w:val="0"/>
-                                <w:sz w:val="21"/>
-                                <w:szCs w:val="21"/>
-                                <w14:ligatures w14:val="none"/>
-                              </w:rPr>
-                              <w:t>"</w:t>
+                              <w:t>  "molluscs"</w:t>
                             </w:r>
                           </w:p>
                           <w:p>
@@ -1751,31 +1702,7 @@
                                 <w:szCs w:val="21"/>
                                 <w14:ligatures w14:val="none"/>
                               </w:rPr>
-                              <w:t>  "</w:t>
-                            </w:r>
-                            <w:proofErr w:type="spellStart"/>
-                            <w:r>
-                              <w:rPr>
-                                <w:rFonts w:ascii="Consolas" w:eastAsia="Times New Roman" w:hAnsi="Consolas" w:cs="Times New Roman"/>
-                                <w:color w:val="C45911" w:themeColor="accent2" w:themeShade="BF"/>
-                                <w:kern w:val="0"/>
-                                <w:sz w:val="21"/>
-                                <w:szCs w:val="21"/>
-                                <w14:ligatures w14:val="none"/>
-                              </w:rPr>
-                              <w:t>sulphites</w:t>
-                            </w:r>
-                            <w:proofErr w:type="spellEnd"/>
-                            <w:r>
-                              <w:rPr>
-                                <w:rFonts w:ascii="Consolas" w:eastAsia="Times New Roman" w:hAnsi="Consolas" w:cs="Times New Roman"/>
-                                <w:color w:val="C45911" w:themeColor="accent2" w:themeShade="BF"/>
-                                <w:kern w:val="0"/>
-                                <w:sz w:val="21"/>
-                                <w:szCs w:val="21"/>
-                                <w14:ligatures w14:val="none"/>
-                              </w:rPr>
-                              <w:t>"</w:t>
+                              <w:t>  "sulphites"</w:t>
                             </w:r>
                           </w:p>
                           <w:p>
@@ -1877,7 +1804,6 @@
                           <w14:ligatures w14:val="none"/>
                         </w:rPr>
                       </w:pPr>
-                      <w:proofErr w:type="spellStart"/>
                       <w:r>
                         <w:rPr>
                           <w:rFonts w:ascii="Consolas" w:eastAsia="Times New Roman" w:hAnsi="Consolas" w:cs="Times New Roman"/>
@@ -1887,41 +1813,17 @@
                           <w:szCs w:val="21"/>
                           <w14:ligatures w14:val="none"/>
                         </w:rPr>
-                        <w:t>enum</w:t>
+                        <w:t xml:space="preserve">enum </w:t>
                       </w:r>
-                      <w:proofErr w:type="spellEnd"/>
                       <w:r>
                         <w:rPr>
                           <w:rFonts w:ascii="Consolas" w:eastAsia="Times New Roman" w:hAnsi="Consolas" w:cs="Times New Roman"/>
-                          <w:color w:val="4472C4" w:themeColor="accent1"/>
-                          <w:kern w:val="0"/>
-                          <w:sz w:val="21"/>
-                          <w:szCs w:val="21"/>
-                          <w14:ligatures w14:val="none"/>
-                        </w:rPr>
-                        <w:t xml:space="preserve"> </w:t>
-                      </w:r>
-                      <w:proofErr w:type="spellStart"/>
-                      <w:r>
-                        <w:rPr>
-                          <w:rFonts w:ascii="Consolas" w:eastAsia="Times New Roman" w:hAnsi="Consolas" w:cs="Times New Roman"/>
-                          <w:kern w:val="0"/>
-                          <w:sz w:val="21"/>
-                          <w:szCs w:val="21"/>
-                          <w14:ligatures w14:val="none"/>
-                        </w:rPr>
-                        <w:t>Alergen</w:t>
-                      </w:r>
-                      <w:proofErr w:type="spellEnd"/>
-                      <w:r>
-                        <w:rPr>
-                          <w:rFonts w:ascii="Consolas" w:eastAsia="Times New Roman" w:hAnsi="Consolas" w:cs="Times New Roman"/>
-                          <w:kern w:val="0"/>
-                          <w:sz w:val="21"/>
-                          <w:szCs w:val="21"/>
-                          <w14:ligatures w14:val="none"/>
-                        </w:rPr>
-                        <w:t xml:space="preserve"> {</w:t>
+                          <w:kern w:val="0"/>
+                          <w:sz w:val="21"/>
+                          <w:szCs w:val="21"/>
+                          <w14:ligatures w14:val="none"/>
+                        </w:rPr>
+                        <w:t>Alergen {</w:t>
                       </w:r>
                     </w:p>
                     <w:p>
@@ -2121,31 +2023,7 @@
                           <w:szCs w:val="21"/>
                           <w14:ligatures w14:val="none"/>
                         </w:rPr>
-                        <w:t>  "</w:t>
-                      </w:r>
-                      <w:proofErr w:type="spellStart"/>
-                      <w:r>
-                        <w:rPr>
-                          <w:rFonts w:ascii="Consolas" w:eastAsia="Times New Roman" w:hAnsi="Consolas" w:cs="Times New Roman"/>
-                          <w:color w:val="C45911" w:themeColor="accent2" w:themeShade="BF"/>
-                          <w:kern w:val="0"/>
-                          <w:sz w:val="21"/>
-                          <w:szCs w:val="21"/>
-                          <w14:ligatures w14:val="none"/>
-                        </w:rPr>
-                        <w:t>molluscs</w:t>
-                      </w:r>
-                      <w:proofErr w:type="spellEnd"/>
-                      <w:r>
-                        <w:rPr>
-                          <w:rFonts w:ascii="Consolas" w:eastAsia="Times New Roman" w:hAnsi="Consolas" w:cs="Times New Roman"/>
-                          <w:color w:val="C45911" w:themeColor="accent2" w:themeShade="BF"/>
-                          <w:kern w:val="0"/>
-                          <w:sz w:val="21"/>
-                          <w:szCs w:val="21"/>
-                          <w14:ligatures w14:val="none"/>
-                        </w:rPr>
-                        <w:t>"</w:t>
+                        <w:t>  "molluscs"</w:t>
                       </w:r>
                     </w:p>
                     <w:p>
@@ -2195,31 +2073,7 @@
                           <w:szCs w:val="21"/>
                           <w14:ligatures w14:val="none"/>
                         </w:rPr>
-                        <w:t>  "</w:t>
-                      </w:r>
-                      <w:proofErr w:type="spellStart"/>
-                      <w:r>
-                        <w:rPr>
-                          <w:rFonts w:ascii="Consolas" w:eastAsia="Times New Roman" w:hAnsi="Consolas" w:cs="Times New Roman"/>
-                          <w:color w:val="C45911" w:themeColor="accent2" w:themeShade="BF"/>
-                          <w:kern w:val="0"/>
-                          <w:sz w:val="21"/>
-                          <w:szCs w:val="21"/>
-                          <w14:ligatures w14:val="none"/>
-                        </w:rPr>
-                        <w:t>sulphites</w:t>
-                      </w:r>
-                      <w:proofErr w:type="spellEnd"/>
-                      <w:r>
-                        <w:rPr>
-                          <w:rFonts w:ascii="Consolas" w:eastAsia="Times New Roman" w:hAnsi="Consolas" w:cs="Times New Roman"/>
-                          <w:color w:val="C45911" w:themeColor="accent2" w:themeShade="BF"/>
-                          <w:kern w:val="0"/>
-                          <w:sz w:val="21"/>
-                          <w:szCs w:val="21"/>
-                          <w14:ligatures w14:val="none"/>
-                        </w:rPr>
-                        <w:t>"</w:t>
+                        <w:t>  "sulphites"</w:t>
                       </w:r>
                     </w:p>
                     <w:p>
@@ -2356,7 +2210,6 @@
                                 <w14:ligatures w14:val="none"/>
                               </w:rPr>
                             </w:pPr>
-                            <w:proofErr w:type="spellStart"/>
                             <w:r>
                               <w:rPr>
                                 <w:rFonts w:ascii="Consolas" w:eastAsia="Times New Roman" w:hAnsi="Consolas" w:cs="Times New Roman"/>
@@ -2366,21 +2219,8 @@
                                 <w:szCs w:val="21"/>
                                 <w14:ligatures w14:val="none"/>
                               </w:rPr>
-                              <w:t>enum</w:t>
+                              <w:t xml:space="preserve">enum </w:t>
                             </w:r>
-                            <w:proofErr w:type="spellEnd"/>
-                            <w:r>
-                              <w:rPr>
-                                <w:rFonts w:ascii="Consolas" w:eastAsia="Times New Roman" w:hAnsi="Consolas" w:cs="Times New Roman"/>
-                                <w:color w:val="4472C4" w:themeColor="accent1"/>
-                                <w:kern w:val="0"/>
-                                <w:sz w:val="21"/>
-                                <w:szCs w:val="21"/>
-                                <w14:ligatures w14:val="none"/>
-                              </w:rPr>
-                              <w:t xml:space="preserve"> </w:t>
-                            </w:r>
-                            <w:proofErr w:type="spellStart"/>
                             <w:r>
                               <w:rPr>
                                 <w:rFonts w:ascii="Consolas" w:eastAsia="Times New Roman" w:hAnsi="Consolas" w:cs="Times New Roman"/>
@@ -2391,7 +2231,6 @@
                               </w:rPr>
                               <w:t>ActionMapaq</w:t>
                             </w:r>
-                            <w:proofErr w:type="spellEnd"/>
                             <w:r>
                               <w:rPr>
                                 <w:rFonts w:ascii="Consolas" w:eastAsia="Times New Roman" w:hAnsi="Consolas" w:cs="Times New Roman"/>
@@ -2583,7 +2422,6 @@
                           <w14:ligatures w14:val="none"/>
                         </w:rPr>
                       </w:pPr>
-                      <w:proofErr w:type="spellStart"/>
                       <w:r>
                         <w:rPr>
                           <w:rFonts w:ascii="Consolas" w:eastAsia="Times New Roman" w:hAnsi="Consolas" w:cs="Times New Roman"/>
@@ -2593,21 +2431,8 @@
                           <w:szCs w:val="21"/>
                           <w14:ligatures w14:val="none"/>
                         </w:rPr>
-                        <w:t>enum</w:t>
+                        <w:t xml:space="preserve">enum </w:t>
                       </w:r>
-                      <w:proofErr w:type="spellEnd"/>
-                      <w:r>
-                        <w:rPr>
-                          <w:rFonts w:ascii="Consolas" w:eastAsia="Times New Roman" w:hAnsi="Consolas" w:cs="Times New Roman"/>
-                          <w:color w:val="4472C4" w:themeColor="accent1"/>
-                          <w:kern w:val="0"/>
-                          <w:sz w:val="21"/>
-                          <w:szCs w:val="21"/>
-                          <w14:ligatures w14:val="none"/>
-                        </w:rPr>
-                        <w:t xml:space="preserve"> </w:t>
-                      </w:r>
-                      <w:proofErr w:type="spellStart"/>
                       <w:r>
                         <w:rPr>
                           <w:rFonts w:ascii="Consolas" w:eastAsia="Times New Roman" w:hAnsi="Consolas" w:cs="Times New Roman"/>
@@ -2618,7 +2443,6 @@
                         </w:rPr>
                         <w:t>ActionMapaq</w:t>
                       </w:r>
-                      <w:proofErr w:type="spellEnd"/>
                       <w:r>
                         <w:rPr>
                           <w:rFonts w:ascii="Consolas" w:eastAsia="Times New Roman" w:hAnsi="Consolas" w:cs="Times New Roman"/>
@@ -2850,7 +2674,6 @@
                                 <w14:ligatures w14:val="none"/>
                               </w:rPr>
                             </w:pPr>
-                            <w:proofErr w:type="spellStart"/>
                             <w:r>
                               <w:rPr>
                                 <w:rFonts w:ascii="Consolas" w:eastAsia="Times New Roman" w:hAnsi="Consolas" w:cs="Times New Roman"/>
@@ -2860,41 +2683,17 @@
                                 <w:szCs w:val="21"/>
                                 <w14:ligatures w14:val="none"/>
                               </w:rPr>
-                              <w:t>enum</w:t>
+                              <w:t xml:space="preserve">enum </w:t>
                             </w:r>
-                            <w:proofErr w:type="spellEnd"/>
                             <w:r>
                               <w:rPr>
                                 <w:rFonts w:ascii="Consolas" w:eastAsia="Times New Roman" w:hAnsi="Consolas" w:cs="Times New Roman"/>
-                                <w:color w:val="4472C4" w:themeColor="accent1"/>
-                                <w:kern w:val="0"/>
-                                <w:sz w:val="21"/>
-                                <w:szCs w:val="21"/>
-                                <w14:ligatures w14:val="none"/>
-                              </w:rPr>
-                              <w:t xml:space="preserve"> </w:t>
-                            </w:r>
-                            <w:proofErr w:type="spellStart"/>
-                            <w:r>
-                              <w:rPr>
-                                <w:rFonts w:ascii="Consolas" w:eastAsia="Times New Roman" w:hAnsi="Consolas" w:cs="Times New Roman"/>
-                                <w:kern w:val="0"/>
-                                <w:sz w:val="21"/>
-                                <w:szCs w:val="21"/>
-                                <w14:ligatures w14:val="none"/>
-                              </w:rPr>
-                              <w:t>UnitMeasure</w:t>
-                            </w:r>
-                            <w:proofErr w:type="spellEnd"/>
-                            <w:r>
-                              <w:rPr>
-                                <w:rFonts w:ascii="Consolas" w:eastAsia="Times New Roman" w:hAnsi="Consolas" w:cs="Times New Roman"/>
-                                <w:kern w:val="0"/>
-                                <w:sz w:val="21"/>
-                                <w:szCs w:val="21"/>
-                                <w14:ligatures w14:val="none"/>
-                              </w:rPr>
-                              <w:t xml:space="preserve"> {</w:t>
+                                <w:kern w:val="0"/>
+                                <w:sz w:val="21"/>
+                                <w:szCs w:val="21"/>
+                                <w14:ligatures w14:val="none"/>
+                              </w:rPr>
+                              <w:t>UnitMeasure {</w:t>
                             </w:r>
                           </w:p>
                           <w:p>
@@ -3094,31 +2893,7 @@
                                 <w:szCs w:val="21"/>
                                 <w14:ligatures w14:val="none"/>
                               </w:rPr>
-                              <w:t>  "</w:t>
-                            </w:r>
-                            <w:proofErr w:type="spellStart"/>
-                            <w:r>
-                              <w:rPr>
-                                <w:rFonts w:ascii="Consolas" w:eastAsia="Times New Roman" w:hAnsi="Consolas" w:cs="Times New Roman"/>
-                                <w:color w:val="C45911" w:themeColor="accent2" w:themeShade="BF"/>
-                                <w:kern w:val="0"/>
-                                <w:sz w:val="21"/>
-                                <w:szCs w:val="21"/>
-                                <w14:ligatures w14:val="none"/>
-                              </w:rPr>
-                              <w:t>lbs</w:t>
-                            </w:r>
-                            <w:proofErr w:type="spellEnd"/>
-                            <w:r>
-                              <w:rPr>
-                                <w:rFonts w:ascii="Consolas" w:eastAsia="Times New Roman" w:hAnsi="Consolas" w:cs="Times New Roman"/>
-                                <w:color w:val="C45911" w:themeColor="accent2" w:themeShade="BF"/>
-                                <w:kern w:val="0"/>
-                                <w:sz w:val="21"/>
-                                <w:szCs w:val="21"/>
-                                <w14:ligatures w14:val="none"/>
-                              </w:rPr>
-                              <w:t>"</w:t>
+                              <w:t>  "lbs"</w:t>
                             </w:r>
                           </w:p>
                           <w:p>
@@ -3179,7 +2954,6 @@
                           <w14:ligatures w14:val="none"/>
                         </w:rPr>
                       </w:pPr>
-                      <w:proofErr w:type="spellStart"/>
                       <w:r>
                         <w:rPr>
                           <w:rFonts w:ascii="Consolas" w:eastAsia="Times New Roman" w:hAnsi="Consolas" w:cs="Times New Roman"/>
@@ -3189,41 +2963,17 @@
                           <w:szCs w:val="21"/>
                           <w14:ligatures w14:val="none"/>
                         </w:rPr>
-                        <w:t>enum</w:t>
+                        <w:t xml:space="preserve">enum </w:t>
                       </w:r>
-                      <w:proofErr w:type="spellEnd"/>
                       <w:r>
                         <w:rPr>
                           <w:rFonts w:ascii="Consolas" w:eastAsia="Times New Roman" w:hAnsi="Consolas" w:cs="Times New Roman"/>
-                          <w:color w:val="4472C4" w:themeColor="accent1"/>
-                          <w:kern w:val="0"/>
-                          <w:sz w:val="21"/>
-                          <w:szCs w:val="21"/>
-                          <w14:ligatures w14:val="none"/>
-                        </w:rPr>
-                        <w:t xml:space="preserve"> </w:t>
-                      </w:r>
-                      <w:proofErr w:type="spellStart"/>
-                      <w:r>
-                        <w:rPr>
-                          <w:rFonts w:ascii="Consolas" w:eastAsia="Times New Roman" w:hAnsi="Consolas" w:cs="Times New Roman"/>
-                          <w:kern w:val="0"/>
-                          <w:sz w:val="21"/>
-                          <w:szCs w:val="21"/>
-                          <w14:ligatures w14:val="none"/>
-                        </w:rPr>
-                        <w:t>UnitMeasure</w:t>
-                      </w:r>
-                      <w:proofErr w:type="spellEnd"/>
-                      <w:r>
-                        <w:rPr>
-                          <w:rFonts w:ascii="Consolas" w:eastAsia="Times New Roman" w:hAnsi="Consolas" w:cs="Times New Roman"/>
-                          <w:kern w:val="0"/>
-                          <w:sz w:val="21"/>
-                          <w:szCs w:val="21"/>
-                          <w14:ligatures w14:val="none"/>
-                        </w:rPr>
-                        <w:t xml:space="preserve"> {</w:t>
+                          <w:kern w:val="0"/>
+                          <w:sz w:val="21"/>
+                          <w:szCs w:val="21"/>
+                          <w14:ligatures w14:val="none"/>
+                        </w:rPr>
+                        <w:t>UnitMeasure {</w:t>
                       </w:r>
                     </w:p>
                     <w:p>
@@ -3423,31 +3173,7 @@
                           <w:szCs w:val="21"/>
                           <w14:ligatures w14:val="none"/>
                         </w:rPr>
-                        <w:t>  "</w:t>
-                      </w:r>
-                      <w:proofErr w:type="spellStart"/>
-                      <w:r>
-                        <w:rPr>
-                          <w:rFonts w:ascii="Consolas" w:eastAsia="Times New Roman" w:hAnsi="Consolas" w:cs="Times New Roman"/>
-                          <w:color w:val="C45911" w:themeColor="accent2" w:themeShade="BF"/>
-                          <w:kern w:val="0"/>
-                          <w:sz w:val="21"/>
-                          <w:szCs w:val="21"/>
-                          <w14:ligatures w14:val="none"/>
-                        </w:rPr>
-                        <w:t>lbs</w:t>
-                      </w:r>
-                      <w:proofErr w:type="spellEnd"/>
-                      <w:r>
-                        <w:rPr>
-                          <w:rFonts w:ascii="Consolas" w:eastAsia="Times New Roman" w:hAnsi="Consolas" w:cs="Times New Roman"/>
-                          <w:color w:val="C45911" w:themeColor="accent2" w:themeShade="BF"/>
-                          <w:kern w:val="0"/>
-                          <w:sz w:val="21"/>
-                          <w:szCs w:val="21"/>
-                          <w14:ligatures w14:val="none"/>
-                        </w:rPr>
-                        <w:t>"</w:t>
+                        <w:t>  "lbs"</w:t>
                       </w:r>
                     </w:p>
                     <w:p>
@@ -3547,7 +3273,6 @@
                                 <w14:ligatures w14:val="none"/>
                               </w:rPr>
                             </w:pPr>
-                            <w:proofErr w:type="spellStart"/>
                             <w:r>
                               <w:rPr>
                                 <w:rFonts w:ascii="Consolas" w:eastAsia="Times New Roman" w:hAnsi="Consolas" w:cs="Times New Roman"/>
@@ -3557,41 +3282,17 @@
                                 <w:szCs w:val="21"/>
                                 <w14:ligatures w14:val="none"/>
                               </w:rPr>
-                              <w:t>enum</w:t>
+                              <w:t xml:space="preserve">enum </w:t>
                             </w:r>
-                            <w:proofErr w:type="spellEnd"/>
                             <w:r>
                               <w:rPr>
                                 <w:rFonts w:ascii="Consolas" w:eastAsia="Times New Roman" w:hAnsi="Consolas" w:cs="Times New Roman"/>
-                                <w:color w:val="4472C4" w:themeColor="accent1"/>
-                                <w:kern w:val="0"/>
-                                <w:sz w:val="21"/>
-                                <w:szCs w:val="21"/>
-                                <w14:ligatures w14:val="none"/>
-                              </w:rPr>
-                              <w:t xml:space="preserve"> </w:t>
-                            </w:r>
-                            <w:proofErr w:type="spellStart"/>
-                            <w:r>
-                              <w:rPr>
-                                <w:rFonts w:ascii="Consolas" w:eastAsia="Times New Roman" w:hAnsi="Consolas" w:cs="Times New Roman"/>
-                                <w:kern w:val="0"/>
-                                <w:sz w:val="21"/>
-                                <w:szCs w:val="21"/>
-                                <w14:ligatures w14:val="none"/>
-                              </w:rPr>
-                              <w:t>UserType</w:t>
-                            </w:r>
-                            <w:proofErr w:type="spellEnd"/>
-                            <w:r>
-                              <w:rPr>
-                                <w:rFonts w:ascii="Consolas" w:eastAsia="Times New Roman" w:hAnsi="Consolas" w:cs="Times New Roman"/>
-                                <w:kern w:val="0"/>
-                                <w:sz w:val="21"/>
-                                <w:szCs w:val="21"/>
-                                <w14:ligatures w14:val="none"/>
-                              </w:rPr>
-                              <w:t xml:space="preserve"> {</w:t>
+                                <w:kern w:val="0"/>
+                                <w:sz w:val="21"/>
+                                <w:szCs w:val="21"/>
+                                <w14:ligatures w14:val="none"/>
+                              </w:rPr>
+                              <w:t>UserType {</w:t>
                             </w:r>
                           </w:p>
                           <w:p>
@@ -3702,7 +3403,6 @@
                           <w14:ligatures w14:val="none"/>
                         </w:rPr>
                       </w:pPr>
-                      <w:proofErr w:type="spellStart"/>
                       <w:r>
                         <w:rPr>
                           <w:rFonts w:ascii="Consolas" w:eastAsia="Times New Roman" w:hAnsi="Consolas" w:cs="Times New Roman"/>
@@ -3712,41 +3412,17 @@
                           <w:szCs w:val="21"/>
                           <w14:ligatures w14:val="none"/>
                         </w:rPr>
-                        <w:t>enum</w:t>
+                        <w:t xml:space="preserve">enum </w:t>
                       </w:r>
-                      <w:proofErr w:type="spellEnd"/>
                       <w:r>
                         <w:rPr>
                           <w:rFonts w:ascii="Consolas" w:eastAsia="Times New Roman" w:hAnsi="Consolas" w:cs="Times New Roman"/>
-                          <w:color w:val="4472C4" w:themeColor="accent1"/>
-                          <w:kern w:val="0"/>
-                          <w:sz w:val="21"/>
-                          <w:szCs w:val="21"/>
-                          <w14:ligatures w14:val="none"/>
-                        </w:rPr>
-                        <w:t xml:space="preserve"> </w:t>
-                      </w:r>
-                      <w:proofErr w:type="spellStart"/>
-                      <w:r>
-                        <w:rPr>
-                          <w:rFonts w:ascii="Consolas" w:eastAsia="Times New Roman" w:hAnsi="Consolas" w:cs="Times New Roman"/>
-                          <w:kern w:val="0"/>
-                          <w:sz w:val="21"/>
-                          <w:szCs w:val="21"/>
-                          <w14:ligatures w14:val="none"/>
-                        </w:rPr>
-                        <w:t>UserType</w:t>
-                      </w:r>
-                      <w:proofErr w:type="spellEnd"/>
-                      <w:r>
-                        <w:rPr>
-                          <w:rFonts w:ascii="Consolas" w:eastAsia="Times New Roman" w:hAnsi="Consolas" w:cs="Times New Roman"/>
-                          <w:kern w:val="0"/>
-                          <w:sz w:val="21"/>
-                          <w:szCs w:val="21"/>
-                          <w14:ligatures w14:val="none"/>
-                        </w:rPr>
-                        <w:t xml:space="preserve"> {</w:t>
+                          <w:kern w:val="0"/>
+                          <w:sz w:val="21"/>
+                          <w:szCs w:val="21"/>
+                          <w14:ligatures w14:val="none"/>
+                        </w:rPr>
+                        <w:t>UserType {</w:t>
                       </w:r>
                     </w:p>
                     <w:p>
@@ -3896,7 +3572,6 @@
                                 <w14:ligatures w14:val="none"/>
                               </w:rPr>
                             </w:pPr>
-                            <w:proofErr w:type="spellStart"/>
                             <w:r>
                               <w:rPr>
                                 <w:rFonts w:ascii="Consolas" w:eastAsia="Times New Roman" w:hAnsi="Consolas" w:cs="Times New Roman"/>
@@ -3906,21 +3581,8 @@
                                 <w:szCs w:val="21"/>
                                 <w14:ligatures w14:val="none"/>
                               </w:rPr>
-                              <w:t>enum</w:t>
+                              <w:t xml:space="preserve">enum </w:t>
                             </w:r>
-                            <w:proofErr w:type="spellEnd"/>
-                            <w:r>
-                              <w:rPr>
-                                <w:rFonts w:ascii="Consolas" w:eastAsia="Times New Roman" w:hAnsi="Consolas" w:cs="Times New Roman"/>
-                                <w:color w:val="4472C4" w:themeColor="accent1"/>
-                                <w:kern w:val="0"/>
-                                <w:sz w:val="21"/>
-                                <w:szCs w:val="21"/>
-                                <w14:ligatures w14:val="none"/>
-                              </w:rPr>
-                              <w:t xml:space="preserve"> </w:t>
-                            </w:r>
-                            <w:proofErr w:type="spellStart"/>
                             <w:r>
                               <w:rPr>
                                 <w:rFonts w:ascii="Consolas" w:eastAsia="Times New Roman" w:hAnsi="Consolas" w:cs="Times New Roman"/>
@@ -3931,7 +3593,6 @@
                               </w:rPr>
                               <w:t>RecipeState</w:t>
                             </w:r>
-                            <w:proofErr w:type="spellEnd"/>
                             <w:r>
                               <w:rPr>
                                 <w:rFonts w:ascii="Consolas" w:eastAsia="Times New Roman" w:hAnsi="Consolas" w:cs="Times New Roman"/>
@@ -4074,7 +3735,6 @@
                           <w14:ligatures w14:val="none"/>
                         </w:rPr>
                       </w:pPr>
-                      <w:proofErr w:type="spellStart"/>
                       <w:r>
                         <w:rPr>
                           <w:rFonts w:ascii="Consolas" w:eastAsia="Times New Roman" w:hAnsi="Consolas" w:cs="Times New Roman"/>
@@ -4084,21 +3744,8 @@
                           <w:szCs w:val="21"/>
                           <w14:ligatures w14:val="none"/>
                         </w:rPr>
-                        <w:t>enum</w:t>
+                        <w:t xml:space="preserve">enum </w:t>
                       </w:r>
-                      <w:proofErr w:type="spellEnd"/>
-                      <w:r>
-                        <w:rPr>
-                          <w:rFonts w:ascii="Consolas" w:eastAsia="Times New Roman" w:hAnsi="Consolas" w:cs="Times New Roman"/>
-                          <w:color w:val="4472C4" w:themeColor="accent1"/>
-                          <w:kern w:val="0"/>
-                          <w:sz w:val="21"/>
-                          <w:szCs w:val="21"/>
-                          <w14:ligatures w14:val="none"/>
-                        </w:rPr>
-                        <w:t xml:space="preserve"> </w:t>
-                      </w:r>
-                      <w:proofErr w:type="spellStart"/>
                       <w:r>
                         <w:rPr>
                           <w:rFonts w:ascii="Consolas" w:eastAsia="Times New Roman" w:hAnsi="Consolas" w:cs="Times New Roman"/>
@@ -4109,7 +3756,6 @@
                         </w:rPr>
                         <w:t>RecipeState</w:t>
                       </w:r>
-                      <w:proofErr w:type="spellEnd"/>
                       <w:r>
                         <w:rPr>
                           <w:rFonts w:ascii="Consolas" w:eastAsia="Times New Roman" w:hAnsi="Consolas" w:cs="Times New Roman"/>
@@ -5093,6 +4739,7 @@
           <w:bCs/>
           <w:sz w:val="24"/>
           <w:szCs w:val="24"/>
+          <w:lang w:val="fr-CA"/>
         </w:rPr>
         <w:t>Data Access Object</w:t>
       </w:r>
@@ -5102,6 +4749,7 @@
           <w:bCs/>
           <w:sz w:val="24"/>
           <w:szCs w:val="24"/>
+          <w:lang w:val="fr-CA"/>
         </w:rPr>
         <w:t xml:space="preserve">. </w:t>
       </w:r>
@@ -5909,170 +5557,111 @@
           <w:szCs w:val="24"/>
           <w:lang w:val="fr-CA"/>
         </w:rPr>
-        <w:t>Nous allons utiliser un REGEX pour vérifier les intrants lors de la création de compte dans le champ de l’adresse courriel. Nous voulons vérifier que l’adresse courriel est adéquate. Elle doit donc posséder :</w:t>
-      </w:r>
-    </w:p>
-    <w:p>
-      <w:pPr>
-        <w:pStyle w:val="ListParagraph"/>
-        <w:numPr>
-          <w:ilvl w:val="0"/>
-          <w:numId w:val="4"/>
-        </w:numPr>
-        <w:rPr>
-          <w:sz w:val="24"/>
-          <w:szCs w:val="24"/>
-          <w:lang w:val="fr-CA"/>
-        </w:rPr>
-      </w:pPr>
-      <w:r>
-        <w:rPr>
-          <w:sz w:val="24"/>
-          <w:szCs w:val="24"/>
-          <w:lang w:val="fr-CA"/>
-        </w:rPr>
-        <w:t>Le symbole @</w:t>
-      </w:r>
-    </w:p>
-    <w:p>
-      <w:pPr>
-        <w:pStyle w:val="ListParagraph"/>
-        <w:numPr>
-          <w:ilvl w:val="0"/>
-          <w:numId w:val="4"/>
-        </w:numPr>
-        <w:rPr>
-          <w:sz w:val="24"/>
-          <w:szCs w:val="24"/>
-          <w:lang w:val="fr-CA"/>
-        </w:rPr>
-      </w:pPr>
-      <w:r>
-        <w:rPr>
-          <w:sz w:val="24"/>
-          <w:szCs w:val="24"/>
-          <w:lang w:val="fr-CA"/>
-        </w:rPr>
-        <w:t>Commencer par une lettre</w:t>
-      </w:r>
-    </w:p>
-    <w:p>
-      <w:pPr>
-        <w:pStyle w:val="ListParagraph"/>
-        <w:numPr>
-          <w:ilvl w:val="0"/>
-          <w:numId w:val="4"/>
-        </w:numPr>
-        <w:rPr>
-          <w:sz w:val="24"/>
-          <w:szCs w:val="24"/>
-          <w:lang w:val="fr-CA"/>
-        </w:rPr>
-      </w:pPr>
-      <w:r>
-        <w:rPr>
-          <w:sz w:val="24"/>
-          <w:szCs w:val="24"/>
-          <w:lang w:val="fr-CA"/>
-        </w:rPr>
-        <w:t xml:space="preserve">Posséder </w:t>
+        <w:t xml:space="preserve">Nous allons utiliser un REGEX pour vérifier les intrants lors de la création </w:t>
+      </w:r>
+      <w:r>
+        <w:rPr>
+          <w:sz w:val="24"/>
+          <w:szCs w:val="24"/>
+          <w:lang w:val="fr-CA"/>
+        </w:rPr>
+        <w:t xml:space="preserve">de recettes. Nous voulons vérifier </w:t>
+      </w:r>
+      <w:r>
+        <w:rPr>
+          <w:sz w:val="24"/>
+          <w:szCs w:val="24"/>
+          <w:lang w:val="fr-CA"/>
+        </w:rPr>
+        <w:t>qu’action</w:t>
+      </w:r>
+      <w:r>
+        <w:rPr>
+          <w:sz w:val="24"/>
+          <w:szCs w:val="24"/>
+          <w:lang w:val="fr-CA"/>
+        </w:rPr>
+        <w:t xml:space="preserve"> d’une recette possède au moins 3 mots et que celle-ci commence avec une lettre majuscule. Nous voulons aussi que la phrase </w:t>
+      </w:r>
+      <w:r>
+        <w:rPr>
+          <w:sz w:val="24"/>
+          <w:szCs w:val="24"/>
+          <w:lang w:val="fr-CA"/>
+        </w:rPr>
+        <w:t>finit</w:t>
+      </w:r>
+      <w:r>
+        <w:rPr>
+          <w:sz w:val="24"/>
+          <w:szCs w:val="24"/>
+          <w:lang w:val="fr-CA"/>
+        </w:rPr>
+        <w:t xml:space="preserve"> avec un point. Avec notre regex nous serons en mesure de faire ces vérifications. La majuscule et le point seront automatiquement ajusté par le code et ne refusera pas l</w:t>
+      </w:r>
+      <w:r>
+        <w:rPr>
+          <w:sz w:val="24"/>
+          <w:szCs w:val="24"/>
+          <w:lang w:val="fr-CA"/>
+        </w:rPr>
+        <w:t>’action.</w:t>
+      </w:r>
+    </w:p>
+    <w:p>
+      <w:pPr>
+        <w:rPr>
+          <w:sz w:val="24"/>
+          <w:szCs w:val="24"/>
+          <w:lang w:val="fr-CA"/>
+        </w:rPr>
+      </w:pPr>
+      <w:r>
+        <w:rPr>
+          <w:sz w:val="24"/>
+          <w:szCs w:val="24"/>
+          <w:lang w:val="fr-CA"/>
+        </w:rPr>
+        <w:t>Voici le regex</w:t>
+      </w:r>
+    </w:p>
+    <w:p>
+      <w:pPr>
+        <w:jc w:val="center"/>
+        <w:rPr>
+          <w:sz w:val="24"/>
+          <w:szCs w:val="24"/>
+          <w:lang w:val="fr-CA"/>
+        </w:rPr>
+      </w:pPr>
+      <w:r>
+        <w:rPr>
+          <w:sz w:val="24"/>
+          <w:szCs w:val="24"/>
+          <w:highlight w:val="lightGray"/>
+          <w:lang w:val="fr-CA"/>
+        </w:rPr>
+        <w:t>^[A-Z</w:t>
       </w:r>
       <w:proofErr w:type="gramStart"/>
       <w:r>
         <w:rPr>
           <w:sz w:val="24"/>
           <w:szCs w:val="24"/>
-          <w:lang w:val="fr-CA"/>
-        </w:rPr>
-        <w:t>un .</w:t>
+          <w:highlight w:val="lightGray"/>
+          <w:lang w:val="fr-CA"/>
+        </w:rPr>
+        <w:t>].*</w:t>
       </w:r>
       <w:proofErr w:type="gramEnd"/>
       <w:r>
         <w:rPr>
           <w:sz w:val="24"/>
           <w:szCs w:val="24"/>
-          <w:lang w:val="fr-CA"/>
-        </w:rPr>
-        <w:t xml:space="preserve"> </w:t>
-      </w:r>
-      <w:proofErr w:type="gramStart"/>
-      <w:r>
-        <w:rPr>
-          <w:sz w:val="24"/>
-          <w:szCs w:val="24"/>
-          <w:lang w:val="fr-CA"/>
-        </w:rPr>
-        <w:t>entre</w:t>
-      </w:r>
-      <w:proofErr w:type="gramEnd"/>
-      <w:r>
-        <w:rPr>
-          <w:sz w:val="24"/>
-          <w:szCs w:val="24"/>
-          <w:lang w:val="fr-CA"/>
-        </w:rPr>
-        <w:t xml:space="preserve"> le @ et la fin</w:t>
-      </w:r>
-    </w:p>
-    <w:p>
-      <w:pPr>
-        <w:pStyle w:val="ListParagraph"/>
-        <w:numPr>
-          <w:ilvl w:val="0"/>
-          <w:numId w:val="4"/>
-        </w:numPr>
-        <w:rPr>
-          <w:sz w:val="24"/>
-          <w:szCs w:val="24"/>
-          <w:lang w:val="fr-CA"/>
-        </w:rPr>
-      </w:pPr>
-      <w:r>
-        <w:rPr>
-          <w:sz w:val="24"/>
-          <w:szCs w:val="24"/>
-          <w:lang w:val="fr-CA"/>
-        </w:rPr>
-        <w:t>Finir la une lettre</w:t>
-      </w:r>
-    </w:p>
-    <w:p>
-      <w:pPr>
-        <w:pStyle w:val="ListParagraph"/>
-        <w:numPr>
-          <w:ilvl w:val="0"/>
-          <w:numId w:val="4"/>
-        </w:numPr>
-        <w:rPr>
-          <w:sz w:val="24"/>
-          <w:szCs w:val="24"/>
-          <w:lang w:val="fr-CA"/>
-        </w:rPr>
-      </w:pPr>
-      <w:r>
-        <w:rPr>
-          <w:sz w:val="24"/>
-          <w:szCs w:val="24"/>
-          <w:lang w:val="fr-CA"/>
-        </w:rPr>
-        <w:t>Avoir un maximum de … caractères</w:t>
-      </w:r>
-    </w:p>
-    <w:p>
-      <w:pPr>
-        <w:rPr>
-          <w:sz w:val="24"/>
-          <w:szCs w:val="24"/>
-          <w:lang w:val="fr-CA"/>
-        </w:rPr>
-      </w:pPr>
-      <w:r>
-        <w:rPr>
-          <w:sz w:val="24"/>
-          <w:szCs w:val="24"/>
-          <w:lang w:val="fr-CA"/>
-        </w:rPr>
-        <w:t>Voici le REGEX</w:t>
+          <w:highlight w:val="lightGray"/>
+          <w:lang w:val="fr-CA"/>
+        </w:rPr>
+        <w:t xml:space="preserve"> .* .* [a-z].*\.$</w:t>
       </w:r>
     </w:p>
     <w:p>

</xml_diff>